<commit_message>
incorporation page création de compte
</commit_message>
<xml_diff>
--- a/compte rendu.docx
+++ b/compte rendu.docx
@@ -3,8 +3,6 @@
 <w:document xmlns:wpc="http://schemas.microsoft.com/office/word/2010/wordprocessingCanvas" xmlns:cx="http://schemas.microsoft.com/office/drawing/2014/chartex" xmlns:cx1="http://schemas.microsoft.com/office/drawing/2015/9/8/chartex" xmlns:cx2="http://schemas.microsoft.com/office/drawing/2015/10/21/chartex" xmlns:cx3="http://schemas.microsoft.com/office/drawing/2016/5/9/chartex" xmlns:cx4="http://schemas.microsoft.com/office/drawing/2016/5/10/chartex" xmlns:cx5="http://schemas.microsoft.com/office/drawing/2016/5/11/chartex" xmlns:cx6="http://schemas.microsoft.com/office/drawing/2016/5/12/chartex" xmlns:cx7="http://schemas.microsoft.com/office/drawing/2016/5/13/chartex" xmlns:cx8="http://schemas.microsoft.com/office/drawing/2016/5/14/chartex" xmlns:mc="http://schemas.openxmlformats.org/markup-compatibility/2006" xmlns:aink="http://schemas.microsoft.com/office/drawing/2016/ink" xmlns:am3d="http://schemas.microsoft.com/office/drawing/2017/model3d" xmlns:o="urn:schemas-microsoft-com:office:office" xmlns:r="http://schemas.openxmlformats.org/officeDocument/2006/relationships" xmlns:m="http://schemas.openxmlformats.org/officeDocument/2006/math" xmlns:v="urn:schemas-microsoft-com:vml" xmlns:wp14="http://schemas.microsoft.com/office/word/2010/wordprocessingDrawing" xmlns:wp="http://schemas.openxmlformats.org/drawingml/2006/wordprocessingDrawing" xmlns:w10="urn:schemas-microsoft-com:office:word" xmlns:w="http://schemas.openxmlformats.org/wordprocessingml/2006/main" xmlns:w14="http://schemas.microsoft.com/office/word/2010/wordml" xmlns:w15="http://schemas.microsoft.com/office/word/2012/wordml" xmlns:w16cid="http://schemas.microsoft.com/office/word/2016/wordml/cid" xmlns:w16se="http://schemas.microsoft.com/office/word/2015/wordml/symex" xmlns:wpg="http://schemas.microsoft.com/office/word/2010/wordprocessingGroup" xmlns:wpi="http://schemas.microsoft.com/office/word/2010/wordprocessingInk" xmlns:wne="http://schemas.microsoft.com/office/word/2006/wordml" xmlns:wps="http://schemas.microsoft.com/office/word/2010/wordprocessingShape" mc:Ignorable="w14 w15 w16se w16cid wp14">
   <w:body>
     <w:p>
-      <w:bookmarkStart w:id="0" w:name="_GoBack"/>
-      <w:bookmarkEnd w:id="0"/>
       <w:r>
         <w:rPr>
           <w:noProof/>
@@ -16,10 +14,10 @@
               <wp:anchor distT="0" distB="0" distL="114300" distR="114300" simplePos="0" relativeHeight="251660288" behindDoc="1" locked="0" layoutInCell="1" allowOverlap="1" wp14:anchorId="1F225A27" wp14:editId="560612AD">
                 <wp:simplePos x="0" y="0"/>
                 <wp:positionH relativeFrom="column">
-                  <wp:posOffset>-202474</wp:posOffset>
+                  <wp:posOffset>-574464</wp:posOffset>
                 </wp:positionH>
                 <wp:positionV relativeFrom="page">
-                  <wp:posOffset>938150</wp:posOffset>
+                  <wp:posOffset>937895</wp:posOffset>
                 </wp:positionV>
                 <wp:extent cx="3938905" cy="8657111"/>
                 <wp:effectExtent l="0" t="0" r="4445" b="0"/>
@@ -81,7 +79,7 @@
           </mc:Choice>
           <mc:Fallback>
             <w:pict>
-              <v:rect w14:anchorId="02ED59D2" id="Rectangle 3" o:spid="_x0000_s1026" alt="rectangle blanc pour le texte sur la couverture" style="position:absolute;margin-left:-15.95pt;margin-top:73.85pt;width:310.15pt;height:681.65pt;z-index:-251656192;visibility:visible;mso-wrap-style:square;mso-width-percent:0;mso-height-percent:0;mso-wrap-distance-left:9pt;mso-wrap-distance-top:0;mso-wrap-distance-right:9pt;mso-wrap-distance-bottom:0;mso-position-horizontal:absolute;mso-position-horizontal-relative:text;mso-position-vertical:absolute;mso-position-vertical-relative:page;mso-width-percent:0;mso-height-percent:0;mso-width-relative:margin;mso-height-relative:margin;v-text-anchor:middle" o:gfxdata="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" fillcolor="white [3212]" stroked="f" strokeweight="2pt">
+              <v:rect w14:anchorId="72D6F3E9" id="Rectangle 3" o:spid="_x0000_s1026" alt="rectangle blanc pour le texte sur la couverture" style="position:absolute;margin-left:-45.25pt;margin-top:73.85pt;width:310.15pt;height:681.65pt;z-index:-251656192;visibility:visible;mso-wrap-style:square;mso-width-percent:0;mso-height-percent:0;mso-wrap-distance-left:9pt;mso-wrap-distance-top:0;mso-wrap-distance-right:9pt;mso-wrap-distance-bottom:0;mso-position-horizontal:absolute;mso-position-horizontal-relative:text;mso-position-vertical:absolute;mso-position-vertical-relative:page;mso-width-percent:0;mso-height-percent:0;mso-width-relative:margin;mso-height-relative:margin;v-text-anchor:middle" o:gfxdata="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" fillcolor="white [3212]" stroked="f" strokeweight="2pt">
                 <w10:wrap anchory="page"/>
               </v:rect>
             </w:pict>
@@ -97,15 +95,15 @@
           <wp:anchor distT="0" distB="0" distL="114300" distR="114300" simplePos="0" relativeHeight="251658240" behindDoc="1" locked="0" layoutInCell="1" allowOverlap="1" wp14:anchorId="147AB9FC" wp14:editId="433DA222">
             <wp:simplePos x="0" y="0"/>
             <wp:positionH relativeFrom="column">
-              <wp:posOffset>-746975</wp:posOffset>
+              <wp:posOffset>-746760</wp:posOffset>
             </wp:positionH>
             <wp:positionV relativeFrom="page">
-              <wp:posOffset>-12700</wp:posOffset>
+              <wp:posOffset>961390</wp:posOffset>
             </wp:positionV>
-            <wp:extent cx="7760970" cy="6684010"/>
-            <wp:effectExtent l="0" t="0" r="0" b="2540"/>
+            <wp:extent cx="7760970" cy="4730115"/>
+            <wp:effectExtent l="0" t="0" r="0" b="0"/>
             <wp:wrapNone/>
-            <wp:docPr id="1" name="Image 1" descr="affichage des rues avec les bâtiments de la ville, le marché et les rues"/>
+            <wp:docPr id="1" name="Image 1"/>
             <wp:cNvGraphicFramePr>
               <a:graphicFrameLocks xmlns:a="http://schemas.openxmlformats.org/drawingml/2006/main" noChangeAspect="1"/>
             </wp:cNvGraphicFramePr>
@@ -117,7 +115,7 @@
                     <pic:cNvPicPr/>
                   </pic:nvPicPr>
                   <pic:blipFill>
-                    <a:blip r:embed="rId6" cstate="print">
+                    <a:blip r:embed="rId9">
                       <a:extLst>
                         <a:ext uri="{28A0092B-C50C-407E-A947-70E740481C1C}">
                           <a14:useLocalDpi xmlns:a14="http://schemas.microsoft.com/office/drawing/2010/main" val="0"/>
@@ -131,7 +129,7 @@
                   <pic:spPr>
                     <a:xfrm>
                       <a:off x="0" y="0"/>
-                      <a:ext cx="7760970" cy="6684010"/>
+                      <a:ext cx="7760970" cy="4730115"/>
                     </a:xfrm>
                     <a:prstGeom prst="rect">
                       <a:avLst/>
@@ -169,15 +167,15 @@
         <w:tblLook w:val="0000" w:firstRow="0" w:lastRow="0" w:firstColumn="0" w:lastColumn="0" w:noHBand="0" w:noVBand="0"/>
       </w:tblPr>
       <w:tblGrid>
-        <w:gridCol w:w="5580"/>
+        <w:gridCol w:w="5316"/>
       </w:tblGrid>
       <w:tr>
         <w:trPr>
-          <w:trHeight w:val="1894"/>
+          <w:trHeight w:val="1653"/>
         </w:trPr>
         <w:tc>
           <w:tcPr>
-            <w:tcW w:w="5580" w:type="dxa"/>
+            <w:tcW w:w="5316" w:type="dxa"/>
             <w:tcBorders>
               <w:top w:val="nil"/>
               <w:left w:val="nil"/>
@@ -195,7 +193,7 @@
                 <mc:Choice Requires="wps">
                   <w:drawing>
                     <wp:inline distT="0" distB="0" distL="0" distR="0" wp14:anchorId="2E81C4ED" wp14:editId="4FDDB1DC">
-                      <wp:extent cx="3528695" cy="1828800"/>
+                      <wp:extent cx="3359362" cy="1871133"/>
                       <wp:effectExtent l="0" t="0" r="0" b="0"/>
                       <wp:docPr id="8" name="Zone de texte 8"/>
                       <wp:cNvGraphicFramePr/>
@@ -206,7 +204,7 @@
                             <wps:spPr>
                               <a:xfrm>
                                 <a:off x="0" y="0"/>
-                                <a:ext cx="3528695" cy="1828800"/>
+                                <a:ext cx="3359362" cy="1871133"/>
                               </a:xfrm>
                               <a:prstGeom prst="rect">
                                 <a:avLst/>
@@ -221,24 +219,13 @@
                                 <w:p>
                                   <w:pPr>
                                     <w:pStyle w:val="Titre"/>
-                                  </w:pPr>
-                                  <w:r>
-                                    <w:rPr>
-                                      <w:lang w:bidi="fr-FR"/>
-                                    </w:rPr>
-                                    <w:t>TITRE DU RAPPORT</w:t>
-                                  </w:r>
-                                </w:p>
-                                <w:p>
-                                  <w:pPr>
-                                    <w:pStyle w:val="Titre"/>
                                     <w:spacing w:after="0"/>
                                   </w:pPr>
                                   <w:r>
                                     <w:rPr>
                                       <w:lang w:bidi="fr-FR"/>
                                     </w:rPr>
-                                    <w:t>2018</w:t>
+                                    <w:t>Campus Contest 2020</w:t>
                                   </w:r>
                                 </w:p>
                               </w:txbxContent>
@@ -261,20 +248,9 @@
                       <v:stroke joinstyle="miter"/>
                       <v:path gradientshapeok="t" o:connecttype="rect"/>
                     </v:shapetype>
-                    <v:shape id="Zone de texte 8" o:spid="_x0000_s1026" type="#_x0000_t202" style="width:277.85pt;height:2in;visibility:visible;mso-wrap-style:square;mso-left-percent:-10001;mso-top-percent:-10001;mso-position-horizontal:absolute;mso-position-horizontal-relative:char;mso-position-vertical:absolute;mso-position-vertical-relative:line;mso-left-percent:-10001;mso-top-percent:-10001;v-text-anchor:top" o:gfxdata="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" filled="f" stroked="f" strokeweight=".5pt">
+                    <v:shape id="Zone de texte 8" o:spid="_x0000_s1026" type="#_x0000_t202" style="width:264.5pt;height:147.35pt;visibility:visible;mso-wrap-style:square;mso-left-percent:-10001;mso-top-percent:-10001;mso-position-horizontal:absolute;mso-position-horizontal-relative:char;mso-position-vertical:absolute;mso-position-vertical-relative:line;mso-left-percent:-10001;mso-top-percent:-10001;v-text-anchor:top" o:gfxdata="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" filled="f" stroked="f" strokeweight=".5pt">
                       <v:textbox>
                         <w:txbxContent>
-                          <w:p>
-                            <w:pPr>
-                              <w:pStyle w:val="Titre"/>
-                            </w:pPr>
-                            <w:r>
-                              <w:rPr>
-                                <w:lang w:bidi="fr-FR"/>
-                              </w:rPr>
-                              <w:t>TITRE DU RAPPORT</w:t>
-                            </w:r>
-                          </w:p>
                           <w:p>
                             <w:pPr>
                               <w:pStyle w:val="Titre"/>
@@ -284,7 +260,7 @@
                               <w:rPr>
                                 <w:lang w:bidi="fr-FR"/>
                               </w:rPr>
-                              <w:t>2018</w:t>
+                              <w:t>Campus Contest 2020</w:t>
                             </w:r>
                           </w:p>
                         </w:txbxContent>
@@ -363,11 +339,11 @@
       </w:tr>
       <w:tr>
         <w:trPr>
-          <w:trHeight w:val="7305"/>
+          <w:trHeight w:val="6376"/>
         </w:trPr>
         <w:tc>
           <w:tcPr>
-            <w:tcW w:w="5580" w:type="dxa"/>
+            <w:tcW w:w="5316" w:type="dxa"/>
             <w:tcBorders>
               <w:top w:val="nil"/>
               <w:left w:val="nil"/>
@@ -386,11 +362,11 @@
       </w:tr>
       <w:tr>
         <w:trPr>
-          <w:trHeight w:val="2438"/>
+          <w:trHeight w:val="2128"/>
         </w:trPr>
         <w:tc>
           <w:tcPr>
-            <w:tcW w:w="5580" w:type="dxa"/>
+            <w:tcW w:w="5316" w:type="dxa"/>
             <w:tcBorders>
               <w:top w:val="nil"/>
               <w:left w:val="nil"/>
@@ -440,7 +416,25 @@
                     <w:noProof/>
                     <w:lang w:bidi="fr-FR"/>
                   </w:rPr>
-                  <w:t>13 février</w:t>
+                  <w:t>1</w:t>
+                </w:r>
+                <w:r>
+                  <w:rPr>
+                    <w:rStyle w:val="Sous-titreCar"/>
+                    <w:b w:val="0"/>
+                    <w:noProof/>
+                    <w:lang w:bidi="fr-FR"/>
+                  </w:rPr>
+                  <w:t>3</w:t>
+                </w:r>
+                <w:r>
+                  <w:rPr>
+                    <w:rStyle w:val="Sous-titreCar"/>
+                    <w:b w:val="0"/>
+                    <w:noProof/>
+                    <w:lang w:bidi="fr-FR"/>
+                  </w:rPr>
+                  <w:t xml:space="preserve"> février</w:t>
                 </w:r>
                 <w:r>
                   <w:rPr>
@@ -550,27 +544,17 @@
                 <w:placeholder>
                   <w:docPart w:val="9193525F8D204FB3A896C359B19062C4"/>
                 </w:placeholder>
-                <w:showingPlcHdr/>
                 <w15:appearance w15:val="hidden"/>
               </w:sdtPr>
               <w:sdtEndPr/>
               <w:sdtContent>
                 <w:r>
-                  <w:rPr>
-                    <w:lang w:bidi="fr-FR"/>
-                  </w:rPr>
-                  <w:t>NOM DE LA SOCIÉTÉ</w:t>
+                  <w:t>Groupe 5</w:t>
                 </w:r>
               </w:sdtContent>
             </w:sdt>
           </w:p>
           <w:p>
-            <w:r>
-              <w:rPr>
-                <w:lang w:bidi="fr-FR"/>
-              </w:rPr>
-              <w:t xml:space="preserve">Créé par : </w:t>
-            </w:r>
             <w:sdt>
               <w:sdtPr>
                 <w:alias w:val="Votre nom"/>
@@ -579,18 +563,42 @@
                 <w:placeholder>
                   <w:docPart w:val="5C305E4EAED941828A3AD8DD8E82E840"/>
                 </w:placeholder>
-                <w:showingPlcHdr/>
                 <w:dataBinding w:prefixMappings="xmlns:ns0='http://schemas.microsoft.com/office/2006/coverPageProps' " w:xpath="/ns0:CoverPageProperties[1]/ns0:CompanyFax[1]" w:storeItemID="{55AF091B-3C7A-41E3-B477-F2FDAA23CFDA}"/>
                 <w15:appearance w15:val="hidden"/>
                 <w:text w:multiLine="1"/>
               </w:sdtPr>
               <w:sdtEndPr/>
               <w:sdtContent>
+                <w:proofErr w:type="spellStart"/>
                 <w:r>
-                  <w:rPr>
-                    <w:lang w:bidi="fr-FR"/>
-                  </w:rPr>
-                  <w:t>Votre nom</w:t>
+                  <w:t>Meillat</w:t>
+                </w:r>
+                <w:proofErr w:type="spellEnd"/>
+                <w:r>
+                  <w:t xml:space="preserve"> Tristan</w:t>
+                </w:r>
+                <w:r>
+                  <w:br/>
+                  <w:t>Monnier Jean-Louis</w:t>
+                </w:r>
+                <w:r>
+                  <w:br/>
+                  <w:t>Quillet Olivier</w:t>
+                </w:r>
+                <w:r>
+                  <w:br/>
+                </w:r>
+                <w:proofErr w:type="spellStart"/>
+                <w:r>
+                  <w:t>Ranouil</w:t>
+                </w:r>
+                <w:proofErr w:type="spellEnd"/>
+                <w:r>
+                  <w:t xml:space="preserve"> Charles</w:t>
+                </w:r>
+                <w:r>
+                  <w:br/>
+                  <w:t>Richard Théo</w:t>
                 </w:r>
               </w:sdtContent>
             </w:sdt>
@@ -620,15 +628,15 @@
           <wp:anchor distT="0" distB="0" distL="114300" distR="114300" simplePos="0" relativeHeight="251661312" behindDoc="0" locked="0" layoutInCell="1" allowOverlap="1" wp14:anchorId="2B05B9CB" wp14:editId="0CE3E504">
             <wp:simplePos x="0" y="0"/>
             <wp:positionH relativeFrom="column">
-              <wp:posOffset>4950044</wp:posOffset>
+              <wp:posOffset>5372100</wp:posOffset>
             </wp:positionH>
             <wp:positionV relativeFrom="paragraph">
-              <wp:posOffset>7747635</wp:posOffset>
+              <wp:posOffset>7745730</wp:posOffset>
             </wp:positionV>
-            <wp:extent cx="1482287" cy="643890"/>
-            <wp:effectExtent l="0" t="0" r="0" b="3810"/>
+            <wp:extent cx="1158240" cy="1135380"/>
+            <wp:effectExtent l="0" t="0" r="3810" b="7620"/>
             <wp:wrapNone/>
-            <wp:docPr id="12" name="Graphisme 201" descr="espace réservé du logo">
+            <wp:docPr id="12" name="Graphisme 201">
               <a:extLst xmlns:a="http://schemas.openxmlformats.org/drawingml/2006/main">
                 <a:ext uri="{FF2B5EF4-FFF2-40B4-BE49-F238E27FC236}">
                   <a16:creationId xmlns:a16="http://schemas.microsoft.com/office/drawing/2014/main" id="{F3D65186-AB5A-4584-87C3-0FAA2992263B}"/>
@@ -650,7 +658,7 @@
                     <pic:cNvPicPr/>
                   </pic:nvPicPr>
                   <pic:blipFill>
-                    <a:blip r:embed="rId7" cstate="print">
+                    <a:blip r:embed="rId10">
                       <a:extLst>
                         <a:ext uri="{28A0092B-C50C-407E-A947-70E740481C1C}">
                           <a14:useLocalDpi xmlns:a14="http://schemas.microsoft.com/office/drawing/2010/main" val="0"/>
@@ -664,7 +672,7 @@
                   <pic:spPr>
                     <a:xfrm>
                       <a:off x="0" y="0"/>
-                      <a:ext cx="1482287" cy="643890"/>
+                      <a:ext cx="1158240" cy="1135380"/>
                     </a:xfrm>
                     <a:prstGeom prst="rect">
                       <a:avLst/>
@@ -716,7 +724,10 @@
                           <a:avLst/>
                         </a:prstGeom>
                         <a:solidFill>
-                          <a:schemeClr val="accent3"/>
+                          <a:schemeClr val="tx1">
+                            <a:lumMod val="75000"/>
+                            <a:lumOff val="25000"/>
+                          </a:schemeClr>
                         </a:solidFill>
                         <a:ln>
                           <a:noFill/>
@@ -755,7 +766,7 @@
           </mc:Choice>
           <mc:Fallback>
             <w:pict>
-              <v:rect w14:anchorId="3228BE75" id="Rectangle 2" o:spid="_x0000_s1026" alt="rectangle coloré" style="position:absolute;margin-left:-58.7pt;margin-top:525pt;width:611.1pt;height:316.5pt;z-index:-251657216;visibility:visible;mso-wrap-style:square;mso-height-percent:0;mso-wrap-distance-left:9pt;mso-wrap-distance-top:0;mso-wrap-distance-right:9pt;mso-wrap-distance-bottom:0;mso-position-horizontal:absolute;mso-position-horizontal-relative:text;mso-position-vertical:absolute;mso-position-vertical-relative:page;mso-height-percent:0;mso-height-relative:margin;v-text-anchor:middle" o:gfxdata="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" fillcolor="#34aba2 [3206]" stroked="f" strokeweight="2pt">
+              <v:rect w14:anchorId="04671654" id="Rectangle 2" o:spid="_x0000_s1026" alt="rectangle coloré" style="position:absolute;margin-left:-58.7pt;margin-top:525pt;width:611.1pt;height:316.5pt;z-index:-251657216;visibility:visible;mso-wrap-style:square;mso-height-percent:0;mso-wrap-distance-left:9pt;mso-wrap-distance-top:0;mso-wrap-distance-right:9pt;mso-wrap-distance-bottom:0;mso-position-horizontal:absolute;mso-position-horizontal-relative:text;mso-position-vertical:absolute;mso-position-vertical-relative:page;mso-height-percent:0;mso-height-relative:margin;v-text-anchor:middle" o:gfxdata="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" fillcolor="#2e287f [2429]" stroked="f" strokeweight="2pt">
                 <w10:wrap anchory="page"/>
               </v:rect>
             </w:pict>
@@ -772,321 +783,1046 @@
     <w:p>
       <w:pPr>
         <w:pStyle w:val="Titre1"/>
-      </w:pPr>
-      <w:r>
         <w:rPr>
           <w:lang w:bidi="fr-FR"/>
         </w:rPr>
-        <w:lastRenderedPageBreak/>
-        <w:t>Titre de l’en-tête</w:t>
-      </w:r>
-    </w:p>
-    <w:tbl>
-      <w:tblPr>
-        <w:tblW w:w="9999" w:type="dxa"/>
-        <w:tblInd w:w="40" w:type="dxa"/>
-        <w:tblCellMar>
-          <w:left w:w="0" w:type="dxa"/>
-          <w:right w:w="0" w:type="dxa"/>
-        </w:tblCellMar>
-        <w:tblLook w:val="0000" w:firstRow="0" w:lastRow="0" w:firstColumn="0" w:lastColumn="0" w:noHBand="0" w:noVBand="0"/>
-      </w:tblPr>
-      <w:tblGrid>
-        <w:gridCol w:w="9999"/>
-      </w:tblGrid>
-      <w:tr>
-        <w:trPr>
-          <w:trHeight w:val="3546"/>
-        </w:trPr>
-        <w:tc>
-          <w:tcPr>
-            <w:tcW w:w="9999" w:type="dxa"/>
-          </w:tcPr>
+      </w:pPr>
+    </w:p>
+    <w:p>
+      <w:pPr>
+        <w:pStyle w:val="Titre1"/>
+      </w:pPr>
+    </w:p>
+    <w:p>
+      <w:pPr>
+        <w:pStyle w:val="Titre1"/>
+      </w:pPr>
+    </w:p>
+    <w:p>
+      <w:pPr>
+        <w:pStyle w:val="Titre1"/>
+      </w:pPr>
+    </w:p>
+    <w:p>
+      <w:pPr>
+        <w:pStyle w:val="Titre1"/>
+      </w:pPr>
+    </w:p>
+    <w:p>
+      <w:pPr>
+        <w:pStyle w:val="Titre1"/>
+      </w:pPr>
+    </w:p>
+    <w:p>
+      <w:pPr>
+        <w:pStyle w:val="Titre1"/>
+      </w:pPr>
+    </w:p>
+    <w:p>
+      <w:pPr>
+        <w:pStyle w:val="Titre1"/>
+      </w:pPr>
+    </w:p>
+    <w:p>
+      <w:pPr>
+        <w:pStyle w:val="Titre1"/>
+      </w:pPr>
+    </w:p>
+    <w:p>
+      <w:pPr>
+        <w:pStyle w:val="Titre1"/>
+      </w:pPr>
+    </w:p>
+    <w:p>
+      <w:pPr>
+        <w:pStyle w:val="Titre1"/>
+      </w:pPr>
+    </w:p>
+    <w:p>
+      <w:pPr>
+        <w:pStyle w:val="Titre1"/>
+      </w:pPr>
+    </w:p>
+    <w:p>
+      <w:pPr>
+        <w:spacing w:after="200"/>
+        <w:rPr>
+          <w:rFonts w:asciiTheme="majorHAnsi" w:eastAsiaTheme="majorEastAsia" w:hAnsiTheme="majorHAnsi" w:cstheme="majorBidi"/>
+          <w:color w:val="061F57" w:themeColor="text2" w:themeShade="BF"/>
+          <w:kern w:val="28"/>
+          <w:sz w:val="52"/>
+          <w:szCs w:val="32"/>
+        </w:rPr>
+      </w:pPr>
+      <w:r>
+        <w:br w:type="page"/>
+      </w:r>
+    </w:p>
+    <w:p/>
+    <w:p/>
+    <w:p/>
+    <w:p/>
+    <w:p>
+      <w:pPr>
+        <w:pBdr>
+          <w:bottom w:val="single" w:sz="4" w:space="1" w:color="auto"/>
+        </w:pBdr>
+        <w:spacing w:after="200"/>
+        <w:jc w:val="center"/>
+        <w:rPr>
+          <w:color w:val="auto"/>
+        </w:rPr>
+      </w:pPr>
+      <w:r>
+        <w:rPr>
+          <w:color w:val="auto"/>
+        </w:rPr>
+        <w:t>Création</w:t>
+      </w:r>
+      <w:r>
+        <w:rPr>
+          <w:color w:val="auto"/>
+        </w:rPr>
+        <w:t xml:space="preserve"> d’un site de location de mangas et de bandes dessinées</w:t>
+      </w:r>
+    </w:p>
+    <w:p>
+      <w:pPr>
+        <w:pBdr>
+          <w:bottom w:val="single" w:sz="4" w:space="1" w:color="auto"/>
+        </w:pBdr>
+        <w:spacing w:after="200"/>
+        <w:jc w:val="center"/>
+        <w:rPr>
+          <w:color w:val="auto"/>
+        </w:rPr>
+      </w:pPr>
+    </w:p>
+    <w:p>
+      <w:pPr>
+        <w:pBdr>
+          <w:bottom w:val="single" w:sz="4" w:space="1" w:color="auto"/>
+        </w:pBdr>
+        <w:spacing w:after="200"/>
+        <w:jc w:val="center"/>
+        <w:rPr>
+          <w:color w:val="auto"/>
+          <w:u w:val="single"/>
+        </w:rPr>
+      </w:pPr>
+      <w:r>
+        <w:rPr>
+          <w:color w:val="auto"/>
+          <w:u w:val="single"/>
+        </w:rPr>
+        <w:t>Table des matières</w:t>
+      </w:r>
+    </w:p>
+    <w:sdt>
+      <w:sdtPr>
+        <w:id w:val="2137825921"/>
+        <w:docPartObj>
+          <w:docPartGallery w:val="Table of Contents"/>
+          <w:docPartUnique/>
+        </w:docPartObj>
+      </w:sdtPr>
+      <w:sdtEndPr>
+        <w:rPr>
+          <w:rFonts w:asciiTheme="minorHAnsi" w:eastAsiaTheme="minorEastAsia" w:hAnsiTheme="minorHAnsi" w:cs="Times New Roman"/>
+          <w:color w:val="auto"/>
+          <w:sz w:val="22"/>
+          <w:szCs w:val="22"/>
+        </w:rPr>
+      </w:sdtEndPr>
+      <w:sdtContent>
+        <w:p>
+          <w:pPr>
+            <w:pStyle w:val="En-ttedetabledesmatires"/>
+          </w:pPr>
+          <w:r>
+            <w:t>Table des matières</w:t>
+          </w:r>
+        </w:p>
+        <w:p>
+          <w:pPr>
+            <w:pStyle w:val="TM1"/>
+          </w:pPr>
           <w:sdt>
             <w:sdtPr>
-              <w:id w:val="1660650702"/>
+              <w:rPr>
+                <w:b/>
+                <w:bCs/>
+              </w:rPr>
+              <w:id w:val="183865962"/>
               <w:placeholder>
-                <w:docPart w:val="9E77B0010F854D5BA5FB6E9B00CB9D0F"/>
-              </w:placeholder>
-              <w:showingPlcHdr/>
-              <w15:appearance w15:val="hidden"/>
-            </w:sdtPr>
-            <w:sdtEndPr/>
-            <w:sdtContent>
-              <w:p>
-                <w:pPr>
-                  <w:pStyle w:val="Titre2"/>
-                </w:pPr>
-                <w:r>
-                  <w:rPr>
-                    <w:lang w:bidi="fr-FR"/>
-                  </w:rPr>
-                  <w:t>Texte du sous-titre ici</w:t>
-                </w:r>
-              </w:p>
-            </w:sdtContent>
-          </w:sdt>
-          <w:p/>
-          <w:sdt>
-            <w:sdtPr>
-              <w:id w:val="-2056388886"/>
-              <w:placeholder>
-                <w:docPart w:val="40109FCEB5474AA6A14F4133782DF965"/>
+                <w:docPart w:val="71114413EF604313BB8EBDC17E9A9C3C"/>
               </w:placeholder>
               <w:temporary/>
               <w:showingPlcHdr/>
-              <w15:appearance w15:val="hidden"/>
             </w:sdtPr>
-            <w:sdtEndPr/>
             <w:sdtContent>
-              <w:p>
-                <w:pPr>
-                  <w:pStyle w:val="Contenu"/>
-                </w:pPr>
-                <w:r>
-                  <w:rPr>
-                    <w:lang w:bidi="fr-FR"/>
-                  </w:rPr>
-                  <w:t>Pour commencer immédiatement, appuyez simplement sur le texte d’un espace réservé (tel que celui-ci), puis commencez à taper pour remplacer ce texte par le vôtre.</w:t>
-                </w:r>
-              </w:p>
+              <w:r>
+                <w:rPr>
+                  <w:b/>
+                  <w:bCs/>
+                </w:rPr>
+                <w:t>Tapez le titre du chapitre (niveau 1)</w:t>
+              </w:r>
             </w:sdtContent>
           </w:sdt>
-          <w:p/>
+          <w:r>
+            <w:ptab w:relativeTo="margin" w:alignment="right" w:leader="dot"/>
+          </w:r>
+          <w:r>
+            <w:rPr>
+              <w:b/>
+              <w:bCs/>
+            </w:rPr>
+            <w:t>1</w:t>
+          </w:r>
+        </w:p>
+        <w:p>
+          <w:pPr>
+            <w:pStyle w:val="TM2"/>
+            <w:ind w:left="216"/>
+          </w:pPr>
           <w:sdt>
             <w:sdtPr>
-              <w:id w:val="-1742009241"/>
+              <w:id w:val="1667506712"/>
               <w:placeholder>
-                <w:docPart w:val="D33C047662134E3D83C1675CCDA7F367"/>
+                <w:docPart w:val="9E819C4E65C349C7876923FAA238D46B"/>
               </w:placeholder>
               <w:temporary/>
               <w:showingPlcHdr/>
-              <w15:appearance w15:val="hidden"/>
             </w:sdtPr>
-            <w:sdtEndPr/>
             <w:sdtContent>
-              <w:p>
-                <w:pPr>
-                  <w:pStyle w:val="Contenu"/>
-                </w:pPr>
-                <w:r>
-                  <w:rPr>
-                    <w:lang w:bidi="fr-FR"/>
-                  </w:rPr>
-                  <w:t xml:space="preserve">Vous voulez insérer une image à partir de vos fichiers ou ajouter une forme, une zone de texte ou un tableau ? Procédez comme suit : Sous l’onglet Insertion du ruban, appuyez simplement sur l’option souhaitée. </w:t>
-                </w:r>
-              </w:p>
+              <w:r>
+                <w:t>Tapez le titre du chapitre (niveau 2)</w:t>
+              </w:r>
             </w:sdtContent>
           </w:sdt>
-        </w:tc>
-      </w:tr>
-      <w:tr>
-        <w:trPr>
-          <w:trHeight w:val="1899"/>
-        </w:trPr>
-        <w:tc>
-          <w:tcPr>
-            <w:tcW w:w="9999" w:type="dxa"/>
-            <w:shd w:val="clear" w:color="auto" w:fill="F2F2F2" w:themeFill="background1" w:themeFillShade="F2"/>
-            <w:vAlign w:val="center"/>
-          </w:tcPr>
-          <w:p>
-            <w:pPr>
-              <w:pStyle w:val="Textedemiseenvidence"/>
-              <w:jc w:val="center"/>
-            </w:pPr>
-            <w:r>
-              <w:rPr>
-                <w:noProof/>
-                <w:lang w:val="en-US" w:eastAsia="zh-CN"/>
-              </w:rPr>
-              <mc:AlternateContent>
-                <mc:Choice Requires="wps">
-                  <w:drawing>
-                    <wp:inline distT="0" distB="0" distL="0" distR="0" wp14:anchorId="2A2D43BB" wp14:editId="701435EF">
-                      <wp:extent cx="5422005" cy="1038225"/>
-                      <wp:effectExtent l="0" t="0" r="0" b="0"/>
-                      <wp:docPr id="7" name="Zone de texte 7"/>
-                      <wp:cNvGraphicFramePr/>
-                      <a:graphic xmlns:a="http://schemas.openxmlformats.org/drawingml/2006/main">
-                        <a:graphicData uri="http://schemas.microsoft.com/office/word/2010/wordprocessingShape">
-                          <wps:wsp>
-                            <wps:cNvSpPr txBox="1"/>
-                            <wps:spPr>
-                              <a:xfrm>
-                                <a:off x="0" y="0"/>
-                                <a:ext cx="5422005" cy="1038225"/>
-                              </a:xfrm>
-                              <a:prstGeom prst="rect">
-                                <a:avLst/>
-                              </a:prstGeom>
-                              <a:noFill/>
-                              <a:ln w="6350">
-                                <a:noFill/>
-                              </a:ln>
-                            </wps:spPr>
-                            <wps:txbx>
-                              <w:txbxContent>
-                                <w:p>
-                                  <w:pPr>
-                                    <w:jc w:val="center"/>
-                                  </w:pPr>
-                                  <w:r>
-                                    <w:rPr>
-                                      <w:i/>
-                                      <w:sz w:val="36"/>
-                                      <w:szCs w:val="36"/>
-                                      <w:lang w:bidi="fr-FR"/>
-                                    </w:rPr>
-                                    <w:t>« L’onglet Insertion contient des outils encore plus faciles à utiliser, par exemple pour ajouter un lien hypertexte ou insérer un commentaire. »</w:t>
-                                  </w:r>
-                                </w:p>
-                              </w:txbxContent>
-                            </wps:txbx>
-                            <wps:bodyPr rot="0" spcFirstLastPara="0" vertOverflow="overflow" horzOverflow="overflow" vert="horz" wrap="square" lIns="91440" tIns="45720" rIns="91440" bIns="45720" numCol="1" spcCol="0" rtlCol="0" fromWordArt="0" anchor="t" anchorCtr="0" forceAA="0" compatLnSpc="1">
-                              <a:prstTxWarp prst="textNoShape">
-                                <a:avLst/>
-                              </a:prstTxWarp>
-                              <a:noAutofit/>
-                            </wps:bodyPr>
-                          </wps:wsp>
-                        </a:graphicData>
-                      </a:graphic>
-                    </wp:inline>
-                  </w:drawing>
-                </mc:Choice>
-                <mc:Fallback>
-                  <w:pict>
-                    <v:shape w14:anchorId="2A2D43BB" id="Zone de texte 7" o:spid="_x0000_s1027" type="#_x0000_t202" style="width:426.95pt;height:81.75pt;visibility:visible;mso-wrap-style:square;mso-left-percent:-10001;mso-top-percent:-10001;mso-position-horizontal:absolute;mso-position-horizontal-relative:char;mso-position-vertical:absolute;mso-position-vertical-relative:line;mso-left-percent:-10001;mso-top-percent:-10001;v-text-anchor:top" o:gfxdata="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" filled="f" stroked="f" strokeweight=".5pt">
-                      <v:textbox>
-                        <w:txbxContent>
-                          <w:p>
-                            <w:pPr>
-                              <w:jc w:val="center"/>
-                            </w:pPr>
-                            <w:r>
-                              <w:rPr>
-                                <w:i/>
-                                <w:sz w:val="36"/>
-                                <w:szCs w:val="36"/>
-                                <w:lang w:bidi="fr-FR"/>
-                              </w:rPr>
-                              <w:t>« L’onglet Insertion contient des outils encore plus faciles à utiliser, par exemple pour ajouter un lien hypertexte ou insérer un commentaire. »</w:t>
-                            </w:r>
-                          </w:p>
-                        </w:txbxContent>
-                      </v:textbox>
-                      <w10:anchorlock/>
-                    </v:shape>
-                  </w:pict>
-                </mc:Fallback>
-              </mc:AlternateContent>
-            </w:r>
-          </w:p>
-        </w:tc>
-      </w:tr>
-      <w:tr>
-        <w:trPr>
-          <w:trHeight w:val="5931"/>
-        </w:trPr>
-        <w:tc>
-          <w:tcPr>
-            <w:tcW w:w="9999" w:type="dxa"/>
-          </w:tcPr>
-          <w:p>
-            <w:pPr>
-              <w:pStyle w:val="Textedemiseenvidence"/>
-              <w:rPr>
-                <w:i/>
-                <w:sz w:val="36"/>
-              </w:rPr>
-            </w:pPr>
-          </w:p>
+          <w:r>
+            <w:ptab w:relativeTo="margin" w:alignment="right" w:leader="dot"/>
+          </w:r>
+          <w:r>
+            <w:t>2</w:t>
+          </w:r>
+        </w:p>
+        <w:p>
+          <w:pPr>
+            <w:pStyle w:val="TM3"/>
+            <w:ind w:left="446"/>
+          </w:pPr>
           <w:sdt>
             <w:sdtPr>
-              <w:id w:val="-415933964"/>
+              <w:id w:val="93059032"/>
               <w:placeholder>
-                <w:docPart w:val="DFDD9D30C9E244AA8533441462B143A5"/>
+                <w:docPart w:val="3B97E79ECB8C450594AA0F19AFC71316"/>
               </w:placeholder>
               <w:temporary/>
               <w:showingPlcHdr/>
-              <w15:appearance w15:val="hidden"/>
             </w:sdtPr>
-            <w:sdtEndPr/>
             <w:sdtContent>
-              <w:p>
-                <w:pPr>
-                  <w:pStyle w:val="Contenu"/>
-                </w:pPr>
-                <w:r>
-                  <w:rPr>
-                    <w:lang w:bidi="fr-FR"/>
-                  </w:rPr>
-                  <w:t>Pour commencer immédiatement, appuyez simplement sur le texte d’un espace réservé (tel que celui-ci), puis commencez à taper pour remplacer ce texte par le vôtre.</w:t>
-                </w:r>
-              </w:p>
+              <w:r>
+                <w:t>Tapez le titre du chapitre (niveau 3)</w:t>
+              </w:r>
             </w:sdtContent>
           </w:sdt>
-          <w:p>
-            <w:pPr>
-              <w:pStyle w:val="Contenu"/>
-            </w:pPr>
-          </w:p>
+          <w:r>
+            <w:ptab w:relativeTo="margin" w:alignment="right" w:leader="dot"/>
+          </w:r>
+          <w:r>
+            <w:t>3</w:t>
+          </w:r>
+        </w:p>
+        <w:p>
+          <w:pPr>
+            <w:pStyle w:val="TM1"/>
+          </w:pPr>
           <w:sdt>
             <w:sdtPr>
-              <w:id w:val="1005247712"/>
+              <w:rPr>
+                <w:b/>
+                <w:bCs/>
+              </w:rPr>
+              <w:id w:val="183865966"/>
               <w:placeholder>
-                <w:docPart w:val="37D730CA679242F7903B374F4D09EBAD"/>
+                <w:docPart w:val="71114413EF604313BB8EBDC17E9A9C3C"/>
               </w:placeholder>
               <w:temporary/>
               <w:showingPlcHdr/>
-              <w15:appearance w15:val="hidden"/>
             </w:sdtPr>
-            <w:sdtEndPr/>
             <w:sdtContent>
-              <w:p>
-                <w:pPr>
-                  <w:pStyle w:val="Contenu"/>
-                </w:pPr>
-                <w:r>
-                  <w:rPr>
-                    <w:lang w:bidi="fr-FR"/>
-                  </w:rPr>
-                  <w:t xml:space="preserve">Vous voulez insérer une image à partir de vos fichiers ou ajouter une forme, une zone de texte ou un tableau ? Procédez comme suit : Sous l’onglet Insertion du ruban, appuyez simplement sur l’option souhaitée. </w:t>
-                </w:r>
-              </w:p>
+              <w:r>
+                <w:rPr>
+                  <w:b/>
+                  <w:bCs/>
+                </w:rPr>
+                <w:t>Tapez le titre du chapitre (niveau 1)</w:t>
+              </w:r>
             </w:sdtContent>
           </w:sdt>
-          <w:p>
-            <w:pPr>
-              <w:pStyle w:val="Contenu"/>
-              <w:rPr>
-                <w:i/>
-                <w:sz w:val="36"/>
-              </w:rPr>
-            </w:pPr>
-          </w:p>
-          <w:p>
-            <w:pPr>
-              <w:pStyle w:val="Contenu"/>
-              <w:rPr>
-                <w:i/>
-                <w:sz w:val="36"/>
-              </w:rPr>
-            </w:pPr>
-          </w:p>
-        </w:tc>
-      </w:tr>
-    </w:tbl>
-    <w:p/>
+          <w:r>
+            <w:ptab w:relativeTo="margin" w:alignment="right" w:leader="dot"/>
+          </w:r>
+          <w:r>
+            <w:rPr>
+              <w:b/>
+              <w:bCs/>
+            </w:rPr>
+            <w:t>4</w:t>
+          </w:r>
+        </w:p>
+        <w:p>
+          <w:pPr>
+            <w:pStyle w:val="TM2"/>
+            <w:ind w:left="216"/>
+          </w:pPr>
+          <w:sdt>
+            <w:sdtPr>
+              <w:id w:val="93059040"/>
+              <w:placeholder>
+                <w:docPart w:val="9E819C4E65C349C7876923FAA238D46B"/>
+              </w:placeholder>
+              <w:temporary/>
+              <w:showingPlcHdr/>
+            </w:sdtPr>
+            <w:sdtContent>
+              <w:r>
+                <w:t>Tapez le titre du chapitre (niveau 2)</w:t>
+              </w:r>
+            </w:sdtContent>
+          </w:sdt>
+          <w:r>
+            <w:ptab w:relativeTo="margin" w:alignment="right" w:leader="dot"/>
+          </w:r>
+          <w:r>
+            <w:t>5</w:t>
+          </w:r>
+        </w:p>
+        <w:p>
+          <w:pPr>
+            <w:pStyle w:val="TM3"/>
+            <w:ind w:left="446"/>
+          </w:pPr>
+          <w:sdt>
+            <w:sdtPr>
+              <w:id w:val="93059044"/>
+              <w:placeholder>
+                <w:docPart w:val="3B97E79ECB8C450594AA0F19AFC71316"/>
+              </w:placeholder>
+              <w:temporary/>
+              <w:showingPlcHdr/>
+            </w:sdtPr>
+            <w:sdtContent>
+              <w:r>
+                <w:t>Tapez le titre du chapitre (niveau 3)</w:t>
+              </w:r>
+            </w:sdtContent>
+          </w:sdt>
+          <w:r>
+            <w:ptab w:relativeTo="margin" w:alignment="right" w:leader="dot"/>
+          </w:r>
+          <w:r>
+            <w:t>6</w:t>
+          </w:r>
+        </w:p>
+      </w:sdtContent>
+    </w:sdt>
+    <w:p>
+      <w:pPr>
+        <w:pStyle w:val="Contenu"/>
+      </w:pPr>
+    </w:p>
+    <w:p>
+      <w:pPr>
+        <w:pStyle w:val="Contenu"/>
+      </w:pPr>
+    </w:p>
+    <w:p>
+      <w:pPr>
+        <w:pStyle w:val="Contenu"/>
+      </w:pPr>
+    </w:p>
+    <w:p>
+      <w:pPr>
+        <w:pStyle w:val="Contenu"/>
+      </w:pPr>
+    </w:p>
+    <w:p>
+      <w:pPr>
+        <w:pStyle w:val="Contenu"/>
+      </w:pPr>
+    </w:p>
+    <w:p>
+      <w:pPr>
+        <w:pStyle w:val="Contenu"/>
+      </w:pPr>
+    </w:p>
+    <w:p>
+      <w:pPr>
+        <w:pStyle w:val="Contenu"/>
+      </w:pPr>
+    </w:p>
+    <w:p>
+      <w:pPr>
+        <w:pStyle w:val="Contenu"/>
+      </w:pPr>
+    </w:p>
     <w:p>
       <w:pPr>
         <w:spacing w:after="200"/>
-      </w:pPr>
+        <w:rPr>
+          <w:b w:val="0"/>
+        </w:rPr>
+      </w:pPr>
+      <w:r>
+        <w:br w:type="page"/>
+      </w:r>
+    </w:p>
+    <w:p>
+      <w:pPr>
+        <w:pStyle w:val="Contenu"/>
+        <w:jc w:val="center"/>
+      </w:pPr>
+    </w:p>
+    <w:p>
+      <w:pPr>
+        <w:pStyle w:val="Contenu"/>
+        <w:jc w:val="center"/>
+      </w:pPr>
+    </w:p>
+    <w:p>
+      <w:pPr>
+        <w:pStyle w:val="Contenu"/>
+        <w:numPr>
+          <w:ilvl w:val="0"/>
+          <w:numId w:val="1"/>
+        </w:numPr>
+        <w:jc w:val="center"/>
+        <w:rPr>
+          <w:sz w:val="40"/>
+          <w:szCs w:val="40"/>
+          <w:u w:val="single"/>
+        </w:rPr>
+      </w:pPr>
+      <w:r>
+        <w:rPr>
+          <w:sz w:val="40"/>
+          <w:szCs w:val="40"/>
+          <w:u w:val="single"/>
+        </w:rPr>
+        <w:t>Objectif :</w:t>
+      </w:r>
+    </w:p>
+    <w:p>
+      <w:pPr>
+        <w:pStyle w:val="Contenu"/>
+        <w:ind w:left="720"/>
+      </w:pPr>
+    </w:p>
+    <w:p>
+      <w:pPr>
+        <w:pStyle w:val="Contenu"/>
+        <w:ind w:left="720"/>
+      </w:pPr>
+    </w:p>
+    <w:p>
+      <w:pPr>
+        <w:pStyle w:val="Contenu"/>
+        <w:ind w:left="720"/>
+        <w:rPr>
+          <w:sz w:val="24"/>
+          <w:szCs w:val="24"/>
+        </w:rPr>
+      </w:pPr>
+      <w:r>
+        <w:rPr>
+          <w:sz w:val="24"/>
+          <w:szCs w:val="24"/>
+        </w:rPr>
+        <w:t>Objectif du groupe de travail :</w:t>
+      </w:r>
+    </w:p>
+    <w:p>
+      <w:pPr>
+        <w:pStyle w:val="Contenu"/>
+        <w:ind w:left="720"/>
+        <w:rPr>
+          <w:sz w:val="24"/>
+          <w:szCs w:val="24"/>
+        </w:rPr>
+      </w:pPr>
+    </w:p>
+    <w:p>
+      <w:pPr>
+        <w:pStyle w:val="Contenu"/>
+        <w:numPr>
+          <w:ilvl w:val="0"/>
+          <w:numId w:val="2"/>
+        </w:numPr>
+        <w:rPr>
+          <w:sz w:val="24"/>
+          <w:szCs w:val="24"/>
+        </w:rPr>
+      </w:pPr>
+      <w:r>
+        <w:rPr>
+          <w:sz w:val="24"/>
+          <w:szCs w:val="24"/>
+        </w:rPr>
+        <w:t xml:space="preserve">Livrer une documentation </w:t>
+      </w:r>
+      <w:r>
+        <w:rPr>
+          <w:sz w:val="24"/>
+          <w:szCs w:val="24"/>
+        </w:rPr>
+        <w:t>complète</w:t>
+      </w:r>
+      <w:r>
+        <w:rPr>
+          <w:sz w:val="24"/>
+          <w:szCs w:val="24"/>
+        </w:rPr>
+        <w:t xml:space="preserve"> sur</w:t>
+      </w:r>
+      <w:r>
+        <w:rPr>
+          <w:sz w:val="24"/>
+          <w:szCs w:val="24"/>
+        </w:rPr>
+        <w:t> :</w:t>
+      </w:r>
+    </w:p>
+    <w:p>
+      <w:pPr>
+        <w:pStyle w:val="Contenu"/>
+        <w:ind w:left="1080"/>
+        <w:rPr>
+          <w:sz w:val="24"/>
+          <w:szCs w:val="24"/>
+        </w:rPr>
+      </w:pPr>
+      <w:r>
+        <w:rPr>
+          <w:sz w:val="24"/>
+          <w:szCs w:val="24"/>
+        </w:rPr>
+        <w:t>L</w:t>
+      </w:r>
+      <w:r>
+        <w:rPr>
+          <w:sz w:val="24"/>
+          <w:szCs w:val="24"/>
+        </w:rPr>
+        <w:t>a conception de la maquette,</w:t>
+      </w:r>
+    </w:p>
+    <w:p>
+      <w:pPr>
+        <w:pStyle w:val="Contenu"/>
+        <w:ind w:left="1080"/>
+        <w:rPr>
+          <w:sz w:val="24"/>
+          <w:szCs w:val="24"/>
+        </w:rPr>
+      </w:pPr>
+      <w:r>
+        <w:rPr>
+          <w:sz w:val="24"/>
+          <w:szCs w:val="24"/>
+        </w:rPr>
+        <w:t>L</w:t>
+      </w:r>
+      <w:r>
+        <w:rPr>
+          <w:sz w:val="24"/>
+          <w:szCs w:val="24"/>
+        </w:rPr>
+        <w:t>a charte graphique,</w:t>
+      </w:r>
+    </w:p>
+    <w:p>
+      <w:pPr>
+        <w:pStyle w:val="Contenu"/>
+        <w:ind w:left="1080"/>
+        <w:rPr>
+          <w:sz w:val="24"/>
+          <w:szCs w:val="24"/>
+        </w:rPr>
+      </w:pPr>
+      <w:r>
+        <w:rPr>
+          <w:sz w:val="24"/>
+          <w:szCs w:val="24"/>
+        </w:rPr>
+        <w:t>Les</w:t>
+      </w:r>
+      <w:r>
+        <w:rPr>
+          <w:sz w:val="24"/>
+          <w:szCs w:val="24"/>
+        </w:rPr>
+        <w:t xml:space="preserve"> spécifications fonctionnelles</w:t>
+      </w:r>
+      <w:r>
+        <w:rPr>
+          <w:sz w:val="24"/>
+          <w:szCs w:val="24"/>
+        </w:rPr>
+        <w:t>,</w:t>
+      </w:r>
+    </w:p>
+    <w:p>
+      <w:pPr>
+        <w:pStyle w:val="Contenu"/>
+        <w:ind w:left="1080"/>
+        <w:rPr>
+          <w:sz w:val="24"/>
+          <w:szCs w:val="24"/>
+        </w:rPr>
+      </w:pPr>
+      <w:r>
+        <w:rPr>
+          <w:sz w:val="24"/>
+          <w:szCs w:val="24"/>
+        </w:rPr>
+        <w:t>L</w:t>
+      </w:r>
+      <w:r>
+        <w:rPr>
+          <w:sz w:val="24"/>
+          <w:szCs w:val="24"/>
+        </w:rPr>
+        <w:t xml:space="preserve">e code, </w:t>
+      </w:r>
+    </w:p>
+    <w:p>
+      <w:pPr>
+        <w:pStyle w:val="Contenu"/>
+        <w:ind w:left="1080"/>
+        <w:rPr>
+          <w:sz w:val="24"/>
+          <w:szCs w:val="24"/>
+        </w:rPr>
+      </w:pPr>
+      <w:r>
+        <w:rPr>
+          <w:sz w:val="24"/>
+          <w:szCs w:val="24"/>
+        </w:rPr>
+        <w:t>L</w:t>
+      </w:r>
+      <w:r>
+        <w:rPr>
+          <w:sz w:val="24"/>
+          <w:szCs w:val="24"/>
+        </w:rPr>
+        <w:t>a BDD,</w:t>
+      </w:r>
+    </w:p>
+    <w:p>
+      <w:pPr>
+        <w:pStyle w:val="Contenu"/>
+        <w:ind w:left="1080"/>
+        <w:rPr>
+          <w:sz w:val="24"/>
+          <w:szCs w:val="24"/>
+        </w:rPr>
+      </w:pPr>
+      <w:r>
+        <w:rPr>
+          <w:sz w:val="24"/>
+          <w:szCs w:val="24"/>
+        </w:rPr>
+        <w:t>L</w:t>
+      </w:r>
+      <w:r>
+        <w:rPr>
+          <w:sz w:val="24"/>
+          <w:szCs w:val="24"/>
+        </w:rPr>
+        <w:t>’utilisation par monsieur N’Guyen et son équipe.</w:t>
+      </w:r>
+    </w:p>
+    <w:p>
+      <w:pPr>
+        <w:pStyle w:val="Contenu"/>
+        <w:ind w:left="1080"/>
+        <w:rPr>
+          <w:sz w:val="24"/>
+          <w:szCs w:val="24"/>
+        </w:rPr>
+      </w:pPr>
+    </w:p>
+    <w:p>
+      <w:pPr>
+        <w:pStyle w:val="Contenu"/>
+        <w:ind w:left="1080"/>
+        <w:rPr>
+          <w:sz w:val="24"/>
+          <w:szCs w:val="24"/>
+        </w:rPr>
+      </w:pPr>
+    </w:p>
+    <w:p>
+      <w:pPr>
+        <w:pStyle w:val="Contenu"/>
+        <w:numPr>
+          <w:ilvl w:val="0"/>
+          <w:numId w:val="2"/>
+        </w:numPr>
+        <w:rPr>
+          <w:sz w:val="24"/>
+          <w:szCs w:val="24"/>
+        </w:rPr>
+      </w:pPr>
+      <w:r>
+        <w:rPr>
+          <w:sz w:val="24"/>
+          <w:szCs w:val="24"/>
+        </w:rPr>
+        <w:t>Créer un système d’inscription / connexion simple et rapide.</w:t>
+      </w:r>
+    </w:p>
+    <w:p>
+      <w:pPr>
+        <w:pStyle w:val="Contenu"/>
+        <w:numPr>
+          <w:ilvl w:val="0"/>
+          <w:numId w:val="2"/>
+        </w:numPr>
+        <w:rPr>
+          <w:sz w:val="24"/>
+          <w:szCs w:val="24"/>
+        </w:rPr>
+      </w:pPr>
+      <w:r>
+        <w:rPr>
+          <w:sz w:val="24"/>
+          <w:szCs w:val="24"/>
+        </w:rPr>
+        <w:t>Créer des CRUD pertinents et des pages adaptées.</w:t>
+      </w:r>
+    </w:p>
+    <w:p>
+      <w:pPr>
+        <w:pStyle w:val="Contenu"/>
+        <w:numPr>
+          <w:ilvl w:val="0"/>
+          <w:numId w:val="2"/>
+        </w:numPr>
+        <w:rPr>
+          <w:sz w:val="24"/>
+          <w:szCs w:val="24"/>
+        </w:rPr>
+      </w:pPr>
+      <w:r>
+        <w:rPr>
+          <w:sz w:val="24"/>
+          <w:szCs w:val="24"/>
+        </w:rPr>
+        <w:t>Livrer un documentation utilisateur.</w:t>
+      </w:r>
+    </w:p>
+    <w:p>
+      <w:pPr>
+        <w:pStyle w:val="Contenu"/>
+        <w:numPr>
+          <w:ilvl w:val="0"/>
+          <w:numId w:val="2"/>
+        </w:numPr>
+        <w:rPr>
+          <w:sz w:val="24"/>
+          <w:szCs w:val="24"/>
+        </w:rPr>
+      </w:pPr>
+      <w:r>
+        <w:rPr>
+          <w:sz w:val="24"/>
+          <w:szCs w:val="24"/>
+        </w:rPr>
+        <w:t>Se préparer pour une soutenance orale du projet.</w:t>
+      </w:r>
+    </w:p>
+    <w:p>
+      <w:pPr>
+        <w:pStyle w:val="Contenu"/>
+        <w:ind w:left="1080"/>
+        <w:rPr>
+          <w:sz w:val="24"/>
+          <w:szCs w:val="24"/>
+        </w:rPr>
+      </w:pPr>
+    </w:p>
+    <w:p>
+      <w:pPr>
+        <w:pStyle w:val="Contenu"/>
+        <w:ind w:left="1080"/>
+        <w:rPr>
+          <w:sz w:val="24"/>
+          <w:szCs w:val="24"/>
+        </w:rPr>
+      </w:pPr>
+    </w:p>
+    <w:p>
+      <w:pPr>
+        <w:pStyle w:val="Contenu"/>
+        <w:numPr>
+          <w:ilvl w:val="0"/>
+          <w:numId w:val="2"/>
+        </w:numPr>
+        <w:rPr>
+          <w:sz w:val="24"/>
+          <w:szCs w:val="24"/>
+        </w:rPr>
+      </w:pPr>
+      <w:r>
+        <w:rPr>
+          <w:sz w:val="24"/>
+          <w:szCs w:val="24"/>
+        </w:rPr>
+        <w:t>Le développement du site se fera un maximum en programmation orientée objet.</w:t>
+      </w:r>
+    </w:p>
+    <w:p>
+      <w:pPr>
+        <w:pStyle w:val="Contenu"/>
+        <w:ind w:left="1080"/>
+        <w:rPr>
+          <w:sz w:val="24"/>
+          <w:szCs w:val="24"/>
+        </w:rPr>
+      </w:pPr>
+      <w:r>
+        <w:rPr>
+          <w:sz w:val="24"/>
+          <w:szCs w:val="24"/>
+        </w:rPr>
+        <w:t xml:space="preserve">Celui-ci respectera les bonnes pratiques de développement : </w:t>
+      </w:r>
+    </w:p>
+    <w:p>
+      <w:pPr>
+        <w:pStyle w:val="Contenu"/>
+        <w:ind w:left="1080"/>
+        <w:rPr>
+          <w:sz w:val="24"/>
+          <w:szCs w:val="24"/>
+        </w:rPr>
+      </w:pPr>
+      <w:r>
+        <w:rPr>
+          <w:sz w:val="24"/>
+          <w:szCs w:val="24"/>
+        </w:rPr>
+        <w:t>-&gt;Indentation respectées.</w:t>
+      </w:r>
+    </w:p>
+    <w:p>
+      <w:pPr>
+        <w:pStyle w:val="Contenu"/>
+        <w:ind w:left="1080"/>
+        <w:rPr>
+          <w:sz w:val="24"/>
+          <w:szCs w:val="24"/>
+        </w:rPr>
+      </w:pPr>
+      <w:r>
+        <w:rPr>
+          <w:sz w:val="24"/>
+          <w:szCs w:val="24"/>
+        </w:rPr>
+        <w:t>-&gt;Code commenté.</w:t>
+      </w:r>
+    </w:p>
+    <w:p>
+      <w:pPr>
+        <w:pStyle w:val="Contenu"/>
+        <w:ind w:left="1080"/>
+        <w:rPr>
+          <w:sz w:val="24"/>
+          <w:szCs w:val="24"/>
+        </w:rPr>
+      </w:pPr>
+      <w:r>
+        <w:rPr>
+          <w:sz w:val="24"/>
+          <w:szCs w:val="24"/>
+        </w:rPr>
+        <w:t>-&gt;Nommage des variables cohérentes.</w:t>
+      </w:r>
+    </w:p>
+    <w:p>
+      <w:pPr>
+        <w:pStyle w:val="Contenu"/>
+        <w:ind w:left="1080"/>
+        <w:rPr>
+          <w:sz w:val="24"/>
+          <w:szCs w:val="24"/>
+        </w:rPr>
+      </w:pPr>
+      <w:r>
+        <w:rPr>
+          <w:sz w:val="24"/>
+          <w:szCs w:val="24"/>
+        </w:rPr>
+        <w:t>-&gt;Respect des normes PSR-1 et PSR-2.</w:t>
+      </w:r>
+    </w:p>
+    <w:p>
+      <w:pPr>
+        <w:pStyle w:val="Contenu"/>
+        <w:ind w:left="1080"/>
+        <w:rPr>
+          <w:sz w:val="24"/>
+          <w:szCs w:val="24"/>
+        </w:rPr>
+      </w:pPr>
+      <w:r>
+        <w:rPr>
+          <w:sz w:val="24"/>
+          <w:szCs w:val="24"/>
+        </w:rPr>
+        <w:t xml:space="preserve">-&gt;L’application </w:t>
+      </w:r>
+      <w:r>
+        <w:rPr>
+          <w:sz w:val="24"/>
+          <w:szCs w:val="24"/>
+        </w:rPr>
+        <w:t>doit être</w:t>
+      </w:r>
+      <w:r>
+        <w:rPr>
+          <w:sz w:val="24"/>
+          <w:szCs w:val="24"/>
+        </w:rPr>
+        <w:t xml:space="preserve"> sécurisée.</w:t>
+      </w:r>
+    </w:p>
+    <w:p>
+      <w:pPr>
+        <w:pStyle w:val="Contenu"/>
+        <w:ind w:left="720"/>
+      </w:pPr>
+    </w:p>
+    <w:p>
+      <w:pPr>
+        <w:pStyle w:val="Contenu"/>
+        <w:ind w:left="720"/>
+      </w:pPr>
+    </w:p>
+    <w:p>
+      <w:pPr>
+        <w:spacing w:after="200"/>
+        <w:rPr>
+          <w:b w:val="0"/>
+        </w:rPr>
+      </w:pPr>
+      <w:r>
+        <w:br w:type="page"/>
+      </w:r>
+    </w:p>
+    <w:p>
+      <w:pPr>
+        <w:pStyle w:val="Contenu"/>
+        <w:numPr>
+          <w:ilvl w:val="0"/>
+          <w:numId w:val="1"/>
+        </w:numPr>
+        <w:jc w:val="center"/>
+        <w:rPr>
+          <w:sz w:val="40"/>
+          <w:szCs w:val="40"/>
+        </w:rPr>
+      </w:pPr>
+      <w:r>
+        <w:rPr>
+          <w:sz w:val="40"/>
+          <w:szCs w:val="40"/>
+        </w:rPr>
+        <w:lastRenderedPageBreak/>
+        <w:t>Conception de la maquette.</w:t>
+      </w:r>
+    </w:p>
+    <w:p>
+      <w:pPr>
+        <w:pStyle w:val="Contenu"/>
+        <w:ind w:left="720"/>
+        <w:rPr>
+          <w:sz w:val="40"/>
+          <w:szCs w:val="40"/>
+        </w:rPr>
+      </w:pPr>
+    </w:p>
+    <w:p>
+      <w:pPr>
+        <w:pStyle w:val="Contenu"/>
+        <w:numPr>
+          <w:ilvl w:val="0"/>
+          <w:numId w:val="2"/>
+        </w:numPr>
+        <w:rPr>
+          <w:sz w:val="32"/>
+          <w:szCs w:val="32"/>
+        </w:rPr>
+      </w:pPr>
+      <w:r>
+        <w:rPr>
+          <w:sz w:val="32"/>
+          <w:szCs w:val="32"/>
+        </w:rPr>
+        <w:t>Réalisation de la prémaquette UI sur feuille.</w:t>
+      </w:r>
+    </w:p>
+    <w:p>
+      <w:pPr>
+        <w:pStyle w:val="Contenu"/>
+        <w:ind w:left="360"/>
+        <w:rPr>
+          <w:sz w:val="24"/>
+          <w:szCs w:val="24"/>
+        </w:rPr>
+      </w:pPr>
+      <w:r>
+        <w:rPr>
+          <w:sz w:val="24"/>
+          <w:szCs w:val="24"/>
+        </w:rPr>
+        <w:t xml:space="preserve">Pour une meilleure visualisation du projet, nous avons élaborés une ébauche de la maquette du site afin de situer correctement le placement des boutons et prévoir les fonctionnalités </w:t>
+      </w:r>
+      <w:r>
+        <w:rPr>
+          <w:sz w:val="24"/>
+          <w:szCs w:val="24"/>
+        </w:rPr>
+        <w:t xml:space="preserve">à </w:t>
+      </w:r>
+      <w:r>
+        <w:rPr>
+          <w:sz w:val="24"/>
+          <w:szCs w:val="24"/>
+        </w:rPr>
+        <w:t>développer.</w:t>
+      </w:r>
+    </w:p>
+    <w:p>
+      <w:pPr>
+        <w:pStyle w:val="Contenu"/>
+        <w:ind w:left="360"/>
+        <w:rPr>
+          <w:sz w:val="24"/>
+          <w:szCs w:val="24"/>
+        </w:rPr>
+      </w:pPr>
+      <w:bookmarkStart w:id="0" w:name="_GoBack"/>
+      <w:bookmarkEnd w:id="0"/>
     </w:p>
     <w:sectPr>
-      <w:headerReference w:type="default" r:id="rId8"/>
-      <w:footerReference w:type="default" r:id="rId9"/>
+      <w:headerReference w:type="default" r:id="rId11"/>
+      <w:footerReference w:type="default" r:id="rId12"/>
       <w:pgSz w:w="11906" w:h="16838" w:code="9"/>
       <w:pgMar w:top="720" w:right="936" w:bottom="720" w:left="936" w:header="0" w:footer="289" w:gutter="0"/>
       <w:pgNumType w:start="1"/>
@@ -1208,14 +1944,7 @@
   <w:tbl>
     <w:tblPr>
       <w:tblW w:w="10035" w:type="dxa"/>
-      <w:tblBorders>
-        <w:top w:val="single" w:sz="36" w:space="0" w:color="082A75" w:themeColor="text2"/>
-        <w:left w:val="single" w:sz="36" w:space="0" w:color="082A75" w:themeColor="text2"/>
-        <w:bottom w:val="single" w:sz="36" w:space="0" w:color="082A75" w:themeColor="text2"/>
-        <w:right w:val="single" w:sz="36" w:space="0" w:color="082A75" w:themeColor="text2"/>
-        <w:insideH w:val="single" w:sz="36" w:space="0" w:color="082A75" w:themeColor="text2"/>
-        <w:insideV w:val="single" w:sz="36" w:space="0" w:color="082A75" w:themeColor="text2"/>
-      </w:tblBorders>
+      <w:shd w:val="clear" w:color="auto" w:fill="2E287F" w:themeFill="text1" w:themeFillTint="BF"/>
       <w:tblLook w:val="0000" w:firstRow="0" w:lastRow="0" w:firstColumn="0" w:lastColumn="0" w:noHBand="0" w:noVBand="0"/>
     </w:tblPr>
     <w:tblGrid>
@@ -1228,12 +1957,7 @@
       <w:tc>
         <w:tcPr>
           <w:tcW w:w="10035" w:type="dxa"/>
-          <w:tcBorders>
-            <w:top w:val="nil"/>
-            <w:left w:val="nil"/>
-            <w:bottom w:val="single" w:sz="36" w:space="0" w:color="34ABA2" w:themeColor="accent3"/>
-            <w:right w:val="nil"/>
-          </w:tcBorders>
+          <w:shd w:val="clear" w:color="auto" w:fill="5951C8" w:themeFill="text1" w:themeFillTint="80"/>
         </w:tcPr>
         <w:p>
           <w:pPr>
@@ -1249,6 +1973,216 @@
     </w:pPr>
   </w:p>
 </w:hdr>
+</file>
+
+<file path=word/numbering.xml><?xml version="1.0" encoding="utf-8"?>
+<w:numbering xmlns:wpc="http://schemas.microsoft.com/office/word/2010/wordprocessingCanvas" xmlns:cx="http://schemas.microsoft.com/office/drawing/2014/chartex" xmlns:cx1="http://schemas.microsoft.com/office/drawing/2015/9/8/chartex" xmlns:cx2="http://schemas.microsoft.com/office/drawing/2015/10/21/chartex" xmlns:cx3="http://schemas.microsoft.com/office/drawing/2016/5/9/chartex" xmlns:cx4="http://schemas.microsoft.com/office/drawing/2016/5/10/chartex" xmlns:cx5="http://schemas.microsoft.com/office/drawing/2016/5/11/chartex" xmlns:cx6="http://schemas.microsoft.com/office/drawing/2016/5/12/chartex" xmlns:cx7="http://schemas.microsoft.com/office/drawing/2016/5/13/chartex" xmlns:cx8="http://schemas.microsoft.com/office/drawing/2016/5/14/chartex" xmlns:mc="http://schemas.openxmlformats.org/markup-compatibility/2006" xmlns:aink="http://schemas.microsoft.com/office/drawing/2016/ink" xmlns:am3d="http://schemas.microsoft.com/office/drawing/2017/model3d" xmlns:o="urn:schemas-microsoft-com:office:office" xmlns:r="http://schemas.openxmlformats.org/officeDocument/2006/relationships" xmlns:m="http://schemas.openxmlformats.org/officeDocument/2006/math" xmlns:v="urn:schemas-microsoft-com:vml" xmlns:wp14="http://schemas.microsoft.com/office/word/2010/wordprocessingDrawing" xmlns:wp="http://schemas.openxmlformats.org/drawingml/2006/wordprocessingDrawing" xmlns:w10="urn:schemas-microsoft-com:office:word" xmlns:w="http://schemas.openxmlformats.org/wordprocessingml/2006/main" xmlns:w14="http://schemas.microsoft.com/office/word/2010/wordml" xmlns:w15="http://schemas.microsoft.com/office/word/2012/wordml" xmlns:w16cid="http://schemas.microsoft.com/office/word/2016/wordml/cid" xmlns:w16se="http://schemas.microsoft.com/office/word/2015/wordml/symex" xmlns:wpg="http://schemas.microsoft.com/office/word/2010/wordprocessingGroup" xmlns:wpi="http://schemas.microsoft.com/office/word/2010/wordprocessingInk" xmlns:wne="http://schemas.microsoft.com/office/word/2006/wordml" xmlns:wps="http://schemas.microsoft.com/office/word/2010/wordprocessingShape" mc:Ignorable="w14 w15 w16se w16cid wp14">
+  <w:abstractNum w:abstractNumId="0" w15:restartNumberingAfterBreak="0">
+    <w:nsid w:val="01501615"/>
+    <w:multiLevelType w:val="hybridMultilevel"/>
+    <w:tmpl w:val="4D8A0A5C"/>
+    <w:lvl w:ilvl="0" w:tplc="1AAA43D2">
+      <w:start w:val="13"/>
+      <w:numFmt w:val="bullet"/>
+      <w:lvlText w:val="-"/>
+      <w:lvlJc w:val="left"/>
+      <w:pPr>
+        <w:ind w:left="1080" w:hanging="360"/>
+      </w:pPr>
+      <w:rPr>
+        <w:rFonts w:ascii="Calibri" w:eastAsiaTheme="minorEastAsia" w:hAnsi="Calibri" w:cs="Calibri" w:hint="default"/>
+      </w:rPr>
+    </w:lvl>
+    <w:lvl w:ilvl="1" w:tplc="040C0003" w:tentative="1">
+      <w:start w:val="1"/>
+      <w:numFmt w:val="bullet"/>
+      <w:lvlText w:val="o"/>
+      <w:lvlJc w:val="left"/>
+      <w:pPr>
+        <w:ind w:left="1800" w:hanging="360"/>
+      </w:pPr>
+      <w:rPr>
+        <w:rFonts w:ascii="Courier New" w:hAnsi="Courier New" w:cs="Courier New" w:hint="default"/>
+      </w:rPr>
+    </w:lvl>
+    <w:lvl w:ilvl="2" w:tplc="040C0005" w:tentative="1">
+      <w:start w:val="1"/>
+      <w:numFmt w:val="bullet"/>
+      <w:lvlText w:val=""/>
+      <w:lvlJc w:val="left"/>
+      <w:pPr>
+        <w:ind w:left="2520" w:hanging="360"/>
+      </w:pPr>
+      <w:rPr>
+        <w:rFonts w:ascii="Wingdings" w:hAnsi="Wingdings" w:hint="default"/>
+      </w:rPr>
+    </w:lvl>
+    <w:lvl w:ilvl="3" w:tplc="040C0001" w:tentative="1">
+      <w:start w:val="1"/>
+      <w:numFmt w:val="bullet"/>
+      <w:lvlText w:val=""/>
+      <w:lvlJc w:val="left"/>
+      <w:pPr>
+        <w:ind w:left="3240" w:hanging="360"/>
+      </w:pPr>
+      <w:rPr>
+        <w:rFonts w:ascii="Symbol" w:hAnsi="Symbol" w:hint="default"/>
+      </w:rPr>
+    </w:lvl>
+    <w:lvl w:ilvl="4" w:tplc="040C0003" w:tentative="1">
+      <w:start w:val="1"/>
+      <w:numFmt w:val="bullet"/>
+      <w:lvlText w:val="o"/>
+      <w:lvlJc w:val="left"/>
+      <w:pPr>
+        <w:ind w:left="3960" w:hanging="360"/>
+      </w:pPr>
+      <w:rPr>
+        <w:rFonts w:ascii="Courier New" w:hAnsi="Courier New" w:cs="Courier New" w:hint="default"/>
+      </w:rPr>
+    </w:lvl>
+    <w:lvl w:ilvl="5" w:tplc="040C0005" w:tentative="1">
+      <w:start w:val="1"/>
+      <w:numFmt w:val="bullet"/>
+      <w:lvlText w:val=""/>
+      <w:lvlJc w:val="left"/>
+      <w:pPr>
+        <w:ind w:left="4680" w:hanging="360"/>
+      </w:pPr>
+      <w:rPr>
+        <w:rFonts w:ascii="Wingdings" w:hAnsi="Wingdings" w:hint="default"/>
+      </w:rPr>
+    </w:lvl>
+    <w:lvl w:ilvl="6" w:tplc="040C0001" w:tentative="1">
+      <w:start w:val="1"/>
+      <w:numFmt w:val="bullet"/>
+      <w:lvlText w:val=""/>
+      <w:lvlJc w:val="left"/>
+      <w:pPr>
+        <w:ind w:left="5400" w:hanging="360"/>
+      </w:pPr>
+      <w:rPr>
+        <w:rFonts w:ascii="Symbol" w:hAnsi="Symbol" w:hint="default"/>
+      </w:rPr>
+    </w:lvl>
+    <w:lvl w:ilvl="7" w:tplc="040C0003" w:tentative="1">
+      <w:start w:val="1"/>
+      <w:numFmt w:val="bullet"/>
+      <w:lvlText w:val="o"/>
+      <w:lvlJc w:val="left"/>
+      <w:pPr>
+        <w:ind w:left="6120" w:hanging="360"/>
+      </w:pPr>
+      <w:rPr>
+        <w:rFonts w:ascii="Courier New" w:hAnsi="Courier New" w:cs="Courier New" w:hint="default"/>
+      </w:rPr>
+    </w:lvl>
+    <w:lvl w:ilvl="8" w:tplc="040C0005" w:tentative="1">
+      <w:start w:val="1"/>
+      <w:numFmt w:val="bullet"/>
+      <w:lvlText w:val=""/>
+      <w:lvlJc w:val="left"/>
+      <w:pPr>
+        <w:ind w:left="6840" w:hanging="360"/>
+      </w:pPr>
+      <w:rPr>
+        <w:rFonts w:ascii="Wingdings" w:hAnsi="Wingdings" w:hint="default"/>
+      </w:rPr>
+    </w:lvl>
+  </w:abstractNum>
+  <w:abstractNum w:abstractNumId="1" w15:restartNumberingAfterBreak="0">
+    <w:nsid w:val="52CA4447"/>
+    <w:multiLevelType w:val="hybridMultilevel"/>
+    <w:tmpl w:val="1544233C"/>
+    <w:lvl w:ilvl="0" w:tplc="040C000F">
+      <w:start w:val="1"/>
+      <w:numFmt w:val="decimal"/>
+      <w:lvlText w:val="%1."/>
+      <w:lvlJc w:val="left"/>
+      <w:pPr>
+        <w:ind w:left="720" w:hanging="360"/>
+      </w:pPr>
+    </w:lvl>
+    <w:lvl w:ilvl="1" w:tplc="040C0019" w:tentative="1">
+      <w:start w:val="1"/>
+      <w:numFmt w:val="lowerLetter"/>
+      <w:lvlText w:val="%2."/>
+      <w:lvlJc w:val="left"/>
+      <w:pPr>
+        <w:ind w:left="1440" w:hanging="360"/>
+      </w:pPr>
+    </w:lvl>
+    <w:lvl w:ilvl="2" w:tplc="040C001B" w:tentative="1">
+      <w:start w:val="1"/>
+      <w:numFmt w:val="lowerRoman"/>
+      <w:lvlText w:val="%3."/>
+      <w:lvlJc w:val="right"/>
+      <w:pPr>
+        <w:ind w:left="2160" w:hanging="180"/>
+      </w:pPr>
+    </w:lvl>
+    <w:lvl w:ilvl="3" w:tplc="040C000F" w:tentative="1">
+      <w:start w:val="1"/>
+      <w:numFmt w:val="decimal"/>
+      <w:lvlText w:val="%4."/>
+      <w:lvlJc w:val="left"/>
+      <w:pPr>
+        <w:ind w:left="2880" w:hanging="360"/>
+      </w:pPr>
+    </w:lvl>
+    <w:lvl w:ilvl="4" w:tplc="040C0019" w:tentative="1">
+      <w:start w:val="1"/>
+      <w:numFmt w:val="lowerLetter"/>
+      <w:lvlText w:val="%5."/>
+      <w:lvlJc w:val="left"/>
+      <w:pPr>
+        <w:ind w:left="3600" w:hanging="360"/>
+      </w:pPr>
+    </w:lvl>
+    <w:lvl w:ilvl="5" w:tplc="040C001B" w:tentative="1">
+      <w:start w:val="1"/>
+      <w:numFmt w:val="lowerRoman"/>
+      <w:lvlText w:val="%6."/>
+      <w:lvlJc w:val="right"/>
+      <w:pPr>
+        <w:ind w:left="4320" w:hanging="180"/>
+      </w:pPr>
+    </w:lvl>
+    <w:lvl w:ilvl="6" w:tplc="040C000F" w:tentative="1">
+      <w:start w:val="1"/>
+      <w:numFmt w:val="decimal"/>
+      <w:lvlText w:val="%7."/>
+      <w:lvlJc w:val="left"/>
+      <w:pPr>
+        <w:ind w:left="5040" w:hanging="360"/>
+      </w:pPr>
+    </w:lvl>
+    <w:lvl w:ilvl="7" w:tplc="040C0019" w:tentative="1">
+      <w:start w:val="1"/>
+      <w:numFmt w:val="lowerLetter"/>
+      <w:lvlText w:val="%8."/>
+      <w:lvlJc w:val="left"/>
+      <w:pPr>
+        <w:ind w:left="5760" w:hanging="360"/>
+      </w:pPr>
+    </w:lvl>
+    <w:lvl w:ilvl="8" w:tplc="040C001B" w:tentative="1">
+      <w:start w:val="1"/>
+      <w:numFmt w:val="lowerRoman"/>
+      <w:lvlText w:val="%9."/>
+      <w:lvlJc w:val="right"/>
+      <w:pPr>
+        <w:ind w:left="6480" w:hanging="180"/>
+      </w:pPr>
+    </w:lvl>
+  </w:abstractNum>
+  <w:num w:numId="1">
+    <w:abstractNumId w:val="1"/>
+  </w:num>
+  <w:num w:numId="2">
+    <w:abstractNumId w:val="0"/>
+  </w:num>
+</w:numbering>
 </file>
 
 <file path=word/styles.xml><?xml version="1.0" encoding="utf-8"?>
@@ -1288,9 +2222,9 @@
     <w:lsdException w:name="index 7" w:semiHidden="1" w:unhideWhenUsed="1"/>
     <w:lsdException w:name="index 8" w:semiHidden="1" w:unhideWhenUsed="1"/>
     <w:lsdException w:name="index 9" w:semiHidden="1" w:unhideWhenUsed="1"/>
-    <w:lsdException w:name="toc 1" w:semiHidden="1" w:unhideWhenUsed="1"/>
-    <w:lsdException w:name="toc 2" w:semiHidden="1" w:unhideWhenUsed="1"/>
-    <w:lsdException w:name="toc 3" w:semiHidden="1" w:unhideWhenUsed="1"/>
+    <w:lsdException w:name="toc 1" w:semiHidden="1" w:uiPriority="39" w:unhideWhenUsed="1"/>
+    <w:lsdException w:name="toc 2" w:semiHidden="1" w:uiPriority="39" w:unhideWhenUsed="1"/>
+    <w:lsdException w:name="toc 3" w:semiHidden="1" w:uiPriority="39" w:unhideWhenUsed="1"/>
     <w:lsdException w:name="toc 4" w:semiHidden="1" w:unhideWhenUsed="1"/>
     <w:lsdException w:name="toc 5" w:semiHidden="1" w:unhideWhenUsed="1"/>
     <w:lsdException w:name="toc 6" w:semiHidden="1" w:unhideWhenUsed="1"/>
@@ -1961,6 +2895,86 @@
       <w:szCs w:val="22"/>
     </w:rPr>
   </w:style>
+  <w:style w:type="paragraph" w:styleId="En-ttedetabledesmatires">
+    <w:name w:val="TOC Heading"/>
+    <w:basedOn w:val="Titre1"/>
+    <w:next w:val="Normal"/>
+    <w:uiPriority w:val="39"/>
+    <w:unhideWhenUsed/>
+    <w:qFormat/>
+    <w:rsid w:val="00A56326"/>
+    <w:pPr>
+      <w:keepLines/>
+      <w:spacing w:after="0" w:line="259" w:lineRule="auto"/>
+      <w:outlineLvl w:val="9"/>
+    </w:pPr>
+    <w:rPr>
+      <w:b w:val="0"/>
+      <w:color w:val="013A57" w:themeColor="accent1" w:themeShade="BF"/>
+      <w:kern w:val="0"/>
+      <w:sz w:val="32"/>
+      <w:lang w:eastAsia="fr-FR"/>
+    </w:rPr>
+  </w:style>
+  <w:style w:type="paragraph" w:styleId="TM2">
+    <w:name w:val="toc 2"/>
+    <w:basedOn w:val="Normal"/>
+    <w:next w:val="Normal"/>
+    <w:autoRedefine/>
+    <w:uiPriority w:val="39"/>
+    <w:unhideWhenUsed/>
+    <w:rsid w:val="00E52A4D"/>
+    <w:pPr>
+      <w:spacing w:after="100" w:line="259" w:lineRule="auto"/>
+      <w:ind w:left="220"/>
+    </w:pPr>
+    <w:rPr>
+      <w:rFonts w:cs="Times New Roman"/>
+      <w:b w:val="0"/>
+      <w:color w:val="auto"/>
+      <w:sz w:val="22"/>
+      <w:lang w:eastAsia="fr-FR"/>
+    </w:rPr>
+  </w:style>
+  <w:style w:type="paragraph" w:styleId="TM1">
+    <w:name w:val="toc 1"/>
+    <w:basedOn w:val="Normal"/>
+    <w:next w:val="Normal"/>
+    <w:autoRedefine/>
+    <w:uiPriority w:val="39"/>
+    <w:unhideWhenUsed/>
+    <w:rsid w:val="00E52A4D"/>
+    <w:pPr>
+      <w:spacing w:after="100" w:line="259" w:lineRule="auto"/>
+    </w:pPr>
+    <w:rPr>
+      <w:rFonts w:cs="Times New Roman"/>
+      <w:b w:val="0"/>
+      <w:color w:val="auto"/>
+      <w:sz w:val="22"/>
+      <w:lang w:eastAsia="fr-FR"/>
+    </w:rPr>
+  </w:style>
+  <w:style w:type="paragraph" w:styleId="TM3">
+    <w:name w:val="toc 3"/>
+    <w:basedOn w:val="Normal"/>
+    <w:next w:val="Normal"/>
+    <w:autoRedefine/>
+    <w:uiPriority w:val="39"/>
+    <w:unhideWhenUsed/>
+    <w:rsid w:val="00E52A4D"/>
+    <w:pPr>
+      <w:spacing w:after="100" w:line="259" w:lineRule="auto"/>
+      <w:ind w:left="440"/>
+    </w:pPr>
+    <w:rPr>
+      <w:rFonts w:cs="Times New Roman"/>
+      <w:b w:val="0"/>
+      <w:color w:val="auto"/>
+      <w:sz w:val="22"/>
+      <w:lang w:eastAsia="fr-FR"/>
+    </w:rPr>
+  </w:style>
 </w:styles>
 </file>
 
@@ -2088,7 +3102,7 @@
     </w:docPart>
     <w:docPart>
       <w:docPartPr>
-        <w:name w:val="9E77B0010F854D5BA5FB6E9B00CB9D0F"/>
+        <w:name w:val="71114413EF604313BB8EBDC17E9A9C3C"/>
         <w:category>
           <w:name w:val="Général"/>
           <w:gallery w:val="placeholder"/>
@@ -2099,25 +3113,22 @@
         <w:behaviors>
           <w:behavior w:val="content"/>
         </w:behaviors>
-        <w:guid w:val="{C1A73FC3-1110-435D-97CB-A1225854790B}"/>
+        <w:guid w:val="{A431CE42-92CA-417A-A368-85E0641A9D74}"/>
       </w:docPartPr>
       <w:docPartBody>
         <w:p>
           <w:pPr>
-            <w:pStyle w:val="9E77B0010F854D5BA5FB6E9B00CB9D0F"/>
+            <w:pStyle w:val="71114413EF604313BB8EBDC17E9A9C3C"/>
           </w:pPr>
           <w:r>
-            <w:rPr>
-              <w:lang w:bidi="fr-FR"/>
-            </w:rPr>
-            <w:t>Texte du sous-titre ici</w:t>
+            <w:t>Tapez le titre du chapitre (niveau 1)</w:t>
           </w:r>
         </w:p>
       </w:docPartBody>
     </w:docPart>
     <w:docPart>
       <w:docPartPr>
-        <w:name w:val="40109FCEB5474AA6A14F4133782DF965"/>
+        <w:name w:val="9E819C4E65C349C7876923FAA238D46B"/>
         <w:category>
           <w:name w:val="Général"/>
           <w:gallery w:val="placeholder"/>
@@ -2128,31 +3139,22 @@
         <w:behaviors>
           <w:behavior w:val="content"/>
         </w:behaviors>
-        <w:guid w:val="{351AB1DB-3853-4BC0-9F3E-84F9142FAB4A}"/>
+        <w:guid w:val="{E5987C84-FDDF-49EC-8D46-6DB84A33BF4E}"/>
       </w:docPartPr>
       <w:docPartBody>
         <w:p>
           <w:pPr>
-            <w:pStyle w:val="40109FCEB5474AA6A14F4133782DF965"/>
+            <w:pStyle w:val="9E819C4E65C349C7876923FAA238D46B"/>
           </w:pPr>
           <w:r>
-            <w:rPr>
-              <w:lang w:bidi="fr-FR"/>
-            </w:rPr>
-            <w:t xml:space="preserve">Pour commencer immédiatement, appuyez simplement sur le texte d’un espace réservé (tel que celui-ci), puis commencez à taper pour remplacer ce texte </w:t>
-          </w:r>
-          <w:r>
-            <w:rPr>
-              <w:lang w:bidi="fr-FR"/>
-            </w:rPr>
-            <w:t>par le vôtre.</w:t>
+            <w:t>Tapez le titre du chapitre (niveau 2)</w:t>
           </w:r>
         </w:p>
       </w:docPartBody>
     </w:docPart>
     <w:docPart>
       <w:docPartPr>
-        <w:name w:val="D33C047662134E3D83C1675CCDA7F367"/>
+        <w:name w:val="3B97E79ECB8C450594AA0F19AFC71316"/>
         <w:category>
           <w:name w:val="Général"/>
           <w:gallery w:val="placeholder"/>
@@ -2163,88 +3165,15 @@
         <w:behaviors>
           <w:behavior w:val="content"/>
         </w:behaviors>
-        <w:guid w:val="{0A3D1506-FAA3-412D-A2C9-CC0621600836}"/>
+        <w:guid w:val="{A066BEB6-2CD1-44E0-84EE-82899B27DD11}"/>
       </w:docPartPr>
       <w:docPartBody>
         <w:p>
           <w:pPr>
-            <w:pStyle w:val="D33C047662134E3D83C1675CCDA7F367"/>
+            <w:pStyle w:val="3B97E79ECB8C450594AA0F19AFC71316"/>
           </w:pPr>
           <w:r>
-            <w:rPr>
-              <w:lang w:bidi="fr-FR"/>
-            </w:rPr>
-            <w:t xml:space="preserve">Vous voulez insérer une image à partir de vos fichiers ou ajouter une forme, une zone de texte ou un tableau ? Procédez comme suit : Sous l’onglet Insertion du ruban, appuyez simplement sur l’option souhaitée. </w:t>
-          </w:r>
-        </w:p>
-      </w:docPartBody>
-    </w:docPart>
-    <w:docPart>
-      <w:docPartPr>
-        <w:name w:val="DFDD9D30C9E244AA8533441462B143A5"/>
-        <w:category>
-          <w:name w:val="Général"/>
-          <w:gallery w:val="placeholder"/>
-        </w:category>
-        <w:types>
-          <w:type w:val="bbPlcHdr"/>
-        </w:types>
-        <w:behaviors>
-          <w:behavior w:val="content"/>
-        </w:behaviors>
-        <w:guid w:val="{6AAA043B-2A23-4D6B-AB67-6C198B7DCAC6}"/>
-      </w:docPartPr>
-      <w:docPartBody>
-        <w:p>
-          <w:pPr>
-            <w:pStyle w:val="DFDD9D30C9E244AA8533441462B143A5"/>
-          </w:pPr>
-          <w:r>
-            <w:rPr>
-              <w:lang w:bidi="fr-FR"/>
-            </w:rPr>
-            <w:t>Pour commencer immédiatement, a</w:t>
-          </w:r>
-          <w:r>
-            <w:rPr>
-              <w:lang w:bidi="fr-FR"/>
-            </w:rPr>
-            <w:t>ppuyez simplement sur le texte d’un espace réservé (tel que celui-ci), puis commencez à taper pour remplacer ce texte par le vôtre.</w:t>
-          </w:r>
-        </w:p>
-      </w:docPartBody>
-    </w:docPart>
-    <w:docPart>
-      <w:docPartPr>
-        <w:name w:val="37D730CA679242F7903B374F4D09EBAD"/>
-        <w:category>
-          <w:name w:val="Général"/>
-          <w:gallery w:val="placeholder"/>
-        </w:category>
-        <w:types>
-          <w:type w:val="bbPlcHdr"/>
-        </w:types>
-        <w:behaviors>
-          <w:behavior w:val="content"/>
-        </w:behaviors>
-        <w:guid w:val="{31F86A6A-724C-4C61-998F-5FC8302170B0}"/>
-      </w:docPartPr>
-      <w:docPartBody>
-        <w:p>
-          <w:pPr>
-            <w:pStyle w:val="37D730CA679242F7903B374F4D09EBAD"/>
-          </w:pPr>
-          <w:r>
-            <w:rPr>
-              <w:lang w:bidi="fr-FR"/>
-            </w:rPr>
-            <w:t>Vous voulez insérer une image à partir de vos fichiers ou ajouter une forme, une zone de texte ou un tableau ? Procédez comm</w:t>
-          </w:r>
-          <w:r>
-            <w:rPr>
-              <w:lang w:bidi="fr-FR"/>
-            </w:rPr>
-            <w:t xml:space="preserve">e suit : Sous l’onglet Insertion du ruban, appuyez simplement sur l’option souhaitée. </w:t>
+            <w:t>Tapez le titre du chapitre (niveau 3)</w:t>
           </w:r>
         </w:p>
       </w:docPartBody>
@@ -2262,6 +3191,21 @@
     <w:pitch w:val="variable"/>
     <w:sig w:usb0="E4002EFF" w:usb1="C000247B" w:usb2="00000009" w:usb3="00000000" w:csb0="000001FF" w:csb1="00000000"/>
   </w:font>
+  <w:font w:name="MS Mincho">
+    <w:altName w:val="ＭＳ 明朝"/>
+    <w:panose1 w:val="02020609040205080304"/>
+    <w:charset w:val="80"/>
+    <w:family w:val="modern"/>
+    <w:pitch w:val="fixed"/>
+    <w:sig w:usb0="E00002FF" w:usb1="6AC7FDFB" w:usb2="08000012" w:usb3="00000000" w:csb0="0002009F" w:csb1="00000000"/>
+  </w:font>
+  <w:font w:name="Courier New">
+    <w:panose1 w:val="02070309020205020404"/>
+    <w:charset w:val="00"/>
+    <w:family w:val="modern"/>
+    <w:pitch w:val="fixed"/>
+    <w:sig w:usb0="E0002EFF" w:usb1="C0007843" w:usb2="00000009" w:usb3="00000000" w:csb0="000001FF" w:csb1="00000000"/>
+  </w:font>
   <w:font w:name="Times New Roman">
     <w:panose1 w:val="02020603050405020304"/>
     <w:charset w:val="00"/>
@@ -2269,13 +3213,19 @@
     <w:pitch w:val="variable"/>
     <w:sig w:usb0="E0002EFF" w:usb1="C000785B" w:usb2="00000009" w:usb3="00000000" w:csb0="000001FF" w:csb1="00000000"/>
   </w:font>
-  <w:font w:name="MS Mincho">
-    <w:altName w:val="ＭＳ 明朝"/>
-    <w:panose1 w:val="02020609040205080304"/>
-    <w:charset w:val="80"/>
-    <w:family w:val="modern"/>
-    <w:pitch w:val="fixed"/>
-    <w:sig w:usb0="E00002FF" w:usb1="6AC7FDFB" w:usb2="08000012" w:usb3="00000000" w:csb0="0002009F" w:csb1="00000000"/>
+  <w:font w:name="Wingdings">
+    <w:panose1 w:val="05000000000000000000"/>
+    <w:charset w:val="02"/>
+    <w:family w:val="auto"/>
+    <w:pitch w:val="variable"/>
+    <w:sig w:usb0="00000000" w:usb1="10000000" w:usb2="00000000" w:usb3="00000000" w:csb0="80000000" w:csb1="00000000"/>
+  </w:font>
+  <w:font w:name="Symbol">
+    <w:panose1 w:val="05050102010706020507"/>
+    <w:charset w:val="02"/>
+    <w:family w:val="roman"/>
+    <w:pitch w:val="variable"/>
+    <w:sig w:usb0="00000000" w:usb1="10000000" w:usb2="00000000" w:usb3="00000000" w:csb0="80000000" w:csb1="00000000"/>
   </w:font>
   <w:font w:name="Arial">
     <w:panose1 w:val="020B0604020202020204"/>
@@ -2326,7 +3276,9 @@
   </w:compat>
   <w:rsids>
     <w:rsidRoot w:val="0043562E"/>
+    <w:rsid w:val="003635CC"/>
     <w:rsid w:val="0043562E"/>
+    <w:rsid w:val="007E27F8"/>
   </w:rsids>
   <m:mathPr>
     <m:mathFont m:val="Cambria Math"/>
@@ -2781,6 +3733,7 @@
     <w:link w:val="Sous-titreCar"/>
     <w:uiPriority w:val="2"/>
     <w:qFormat/>
+    <w:rsid w:val="003635CC"/>
     <w:pPr>
       <w:framePr w:hSpace="180" w:wrap="around" w:vAnchor="text" w:hAnchor="margin" w:y="1167"/>
       <w:spacing w:after="0" w:line="276" w:lineRule="auto"/>
@@ -2798,6 +3751,7 @@
     <w:basedOn w:val="Policepardfaut"/>
     <w:link w:val="Sous-titre"/>
     <w:uiPriority w:val="2"/>
+    <w:rsid w:val="003635CC"/>
     <w:rPr>
       <w:caps/>
       <w:color w:val="44546A" w:themeColor="text2"/>
@@ -2829,6 +3783,30 @@
   </w:style>
   <w:style w:type="paragraph" w:customStyle="1" w:styleId="37D730CA679242F7903B374F4D09EBAD">
     <w:name w:val="37D730CA679242F7903B374F4D09EBAD"/>
+  </w:style>
+  <w:style w:type="paragraph" w:customStyle="1" w:styleId="1CD44A0CB2DE46B882855D6184014039">
+    <w:name w:val="1CD44A0CB2DE46B882855D6184014039"/>
+    <w:rsid w:val="003635CC"/>
+  </w:style>
+  <w:style w:type="paragraph" w:customStyle="1" w:styleId="2AAF013AB23E4139A2B3B5243B5E83B8">
+    <w:name w:val="2AAF013AB23E4139A2B3B5243B5E83B8"/>
+    <w:rsid w:val="003635CC"/>
+  </w:style>
+  <w:style w:type="paragraph" w:customStyle="1" w:styleId="2662C877A99D4ECEAF93E9157F2FB0F7">
+    <w:name w:val="2662C877A99D4ECEAF93E9157F2FB0F7"/>
+    <w:rsid w:val="003635CC"/>
+  </w:style>
+  <w:style w:type="paragraph" w:customStyle="1" w:styleId="71114413EF604313BB8EBDC17E9A9C3C">
+    <w:name w:val="71114413EF604313BB8EBDC17E9A9C3C"/>
+    <w:rsid w:val="003635CC"/>
+  </w:style>
+  <w:style w:type="paragraph" w:customStyle="1" w:styleId="9E819C4E65C349C7876923FAA238D46B">
+    <w:name w:val="9E819C4E65C349C7876923FAA238D46B"/>
+    <w:rsid w:val="003635CC"/>
+  </w:style>
+  <w:style w:type="paragraph" w:customStyle="1" w:styleId="3B97E79ECB8C450594AA0F19AFC71316">
+    <w:name w:val="3B97E79ECB8C450594AA0F19AFC71316"/>
+    <w:rsid w:val="003635CC"/>
   </w:style>
 </w:styles>
 </file>
@@ -3102,4 +4080,39 @@
   <a:objectDefaults/>
   <a:extraClrSchemeLst/>
 </a:theme>
+</file>
+
+<file path=customXml/item1.xml><?xml version="1.0" encoding="utf-8"?>
+<CoverPageProperties xmlns="http://schemas.microsoft.com/office/2006/coverPageProps">
+  <PublishDate/>
+  <Abstract/>
+  <CompanyAddress/>
+  <CompanyPhone/>
+  <CompanyFax>Meillat Tristan
+Monnier Jean-Louis
+Quillet Olivier
+Ranouil Charles
+Richard Théo</CompanyFax>
+  <CompanyEmail/>
+</CoverPageProperties>
+</file>
+
+<file path=customXml/item2.xml><?xml version="1.0" encoding="utf-8"?>
+<b:Sources xmlns:b="http://schemas.openxmlformats.org/officeDocument/2006/bibliography" xmlns="http://schemas.openxmlformats.org/officeDocument/2006/bibliography" SelectedStyle="\APASixthEditionOfficeOnline.xsl" StyleName="APA" Version="6"/>
+</file>
+
+<file path=customXml/itemProps1.xml><?xml version="1.0" encoding="utf-8"?>
+<ds:datastoreItem xmlns:ds="http://schemas.openxmlformats.org/officeDocument/2006/customXml" ds:itemID="{55AF091B-3C7A-41E3-B477-F2FDAA23CFDA}">
+  <ds:schemaRefs>
+    <ds:schemaRef ds:uri="http://schemas.microsoft.com/office/2006/coverPageProps"/>
+  </ds:schemaRefs>
+</ds:datastoreItem>
+</file>
+
+<file path=customXml/itemProps2.xml><?xml version="1.0" encoding="utf-8"?>
+<ds:datastoreItem xmlns:ds="http://schemas.openxmlformats.org/officeDocument/2006/customXml" ds:itemID="{7BC68DDE-63F9-468E-9F75-16897FE51C35}">
+  <ds:schemaRefs>
+    <ds:schemaRef ds:uri="http://schemas.openxmlformats.org/officeDocument/2006/bibliography"/>
+  </ds:schemaRefs>
+</ds:datastoreItem>
 </file>
</xml_diff>

<commit_message>
mise a jour du compte rendu chapitres 1 et 2
</commit_message>
<xml_diff>
--- a/compte rendu.docx
+++ b/compte rendu.docx
@@ -79,7 +79,7 @@
           </mc:Choice>
           <mc:Fallback>
             <w:pict>
-              <v:rect w14:anchorId="72D6F3E9" id="Rectangle 3" o:spid="_x0000_s1026" alt="rectangle blanc pour le texte sur la couverture" style="position:absolute;margin-left:-45.25pt;margin-top:73.85pt;width:310.15pt;height:681.65pt;z-index:-251656192;visibility:visible;mso-wrap-style:square;mso-width-percent:0;mso-height-percent:0;mso-wrap-distance-left:9pt;mso-wrap-distance-top:0;mso-wrap-distance-right:9pt;mso-wrap-distance-bottom:0;mso-position-horizontal:absolute;mso-position-horizontal-relative:text;mso-position-vertical:absolute;mso-position-vertical-relative:page;mso-width-percent:0;mso-height-percent:0;mso-width-relative:margin;mso-height-relative:margin;v-text-anchor:middle" o:gfxdata="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" fillcolor="white [3212]" stroked="f" strokeweight="2pt">
+              <v:rect w14:anchorId="5DB4E7D0" id="Rectangle 3" o:spid="_x0000_s1026" alt="rectangle blanc pour le texte sur la couverture" style="position:absolute;margin-left:-45.25pt;margin-top:73.85pt;width:310.15pt;height:681.65pt;z-index:-251656192;visibility:visible;mso-wrap-style:square;mso-width-percent:0;mso-height-percent:0;mso-wrap-distance-left:9pt;mso-wrap-distance-top:0;mso-wrap-distance-right:9pt;mso-wrap-distance-bottom:0;mso-position-horizontal:absolute;mso-position-horizontal-relative:text;mso-position-vertical:absolute;mso-position-vertical-relative:page;mso-width-percent:0;mso-height-percent:0;mso-width-relative:margin;mso-height-relative:margin;v-text-anchor:middle" o:gfxdata="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" fillcolor="white [3212]" stroked="f" strokeweight="2pt">
                 <w10:wrap anchory="page"/>
               </v:rect>
             </w:pict>
@@ -766,7 +766,7 @@
           </mc:Choice>
           <mc:Fallback>
             <w:pict>
-              <v:rect w14:anchorId="04671654" id="Rectangle 2" o:spid="_x0000_s1026" alt="rectangle coloré" style="position:absolute;margin-left:-58.7pt;margin-top:525pt;width:611.1pt;height:316.5pt;z-index:-251657216;visibility:visible;mso-wrap-style:square;mso-height-percent:0;mso-wrap-distance-left:9pt;mso-wrap-distance-top:0;mso-wrap-distance-right:9pt;mso-wrap-distance-bottom:0;mso-position-horizontal:absolute;mso-position-horizontal-relative:text;mso-position-vertical:absolute;mso-position-vertical-relative:page;mso-height-percent:0;mso-height-relative:margin;v-text-anchor:middle" o:gfxdata="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" fillcolor="#2e287f [2429]" stroked="f" strokeweight="2pt">
+              <v:rect w14:anchorId="204BB75A" id="Rectangle 2" o:spid="_x0000_s1026" alt="rectangle coloré" style="position:absolute;margin-left:-58.7pt;margin-top:525pt;width:611.1pt;height:316.5pt;z-index:-251657216;visibility:visible;mso-wrap-style:square;mso-height-percent:0;mso-wrap-distance-left:9pt;mso-wrap-distance-top:0;mso-wrap-distance-right:9pt;mso-wrap-distance-bottom:0;mso-position-horizontal:absolute;mso-position-horizontal-relative:text;mso-position-vertical:absolute;mso-position-vertical-relative:page;mso-height-percent:0;mso-height-relative:margin;v-text-anchor:middle" o:gfxdata="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" fillcolor="#2e287f [2429]" stroked="f" strokeweight="2pt">
                 <w10:wrap anchory="page"/>
               </v:rect>
             </w:pict>
@@ -1736,15 +1736,25 @@
         <w:rPr>
           <w:sz w:val="40"/>
           <w:szCs w:val="40"/>
+          <w:u w:val="single"/>
         </w:rPr>
       </w:pPr>
       <w:r>
         <w:rPr>
           <w:sz w:val="40"/>
           <w:szCs w:val="40"/>
+          <w:u w:val="single"/>
         </w:rPr>
         <w:lastRenderedPageBreak/>
-        <w:t>Conception de la maquette.</w:t>
+        <w:t>Conception de la maquette</w:t>
+      </w:r>
+      <w:r>
+        <w:rPr>
+          <w:sz w:val="40"/>
+          <w:szCs w:val="40"/>
+          <w:u w:val="single"/>
+        </w:rPr>
+        <w:t> :</w:t>
       </w:r>
     </w:p>
     <w:p>
@@ -1817,12 +1827,701 @@
           <w:szCs w:val="24"/>
         </w:rPr>
       </w:pPr>
+      <w:r>
+        <w:rPr>
+          <w:sz w:val="24"/>
+          <w:szCs w:val="24"/>
+        </w:rPr>
+        <w:t>Celle-ci permet aussi de nous orienter vers quel genre de Template HTML/CSS nous orientés.</w:t>
+      </w:r>
+    </w:p>
+    <w:p>
+      <w:pPr>
+        <w:pStyle w:val="Contenu"/>
+        <w:ind w:left="360"/>
+        <w:rPr>
+          <w:sz w:val="24"/>
+          <w:szCs w:val="24"/>
+        </w:rPr>
+      </w:pPr>
+    </w:p>
+    <w:p>
+      <w:pPr>
+        <w:pStyle w:val="Contenu"/>
+        <w:ind w:left="360"/>
+        <w:jc w:val="center"/>
+        <w:rPr>
+          <w:sz w:val="24"/>
+          <w:szCs w:val="24"/>
+        </w:rPr>
+      </w:pPr>
+      <w:r>
+        <w:rPr>
+          <w:sz w:val="24"/>
+          <w:szCs w:val="24"/>
+        </w:rPr>
+        <w:t>Page d’accueil.</w:t>
+      </w:r>
+    </w:p>
+    <w:p>
+      <w:pPr>
+        <w:pStyle w:val="Contenu"/>
+        <w:ind w:left="360"/>
+        <w:jc w:val="center"/>
+        <w:rPr>
+          <w:sz w:val="24"/>
+          <w:szCs w:val="24"/>
+        </w:rPr>
+      </w:pPr>
+    </w:p>
+    <w:p>
+      <w:pPr>
+        <w:spacing w:after="200"/>
+        <w:rPr>
+          <w:b w:val="0"/>
+          <w:sz w:val="24"/>
+          <w:szCs w:val="24"/>
+        </w:rPr>
+      </w:pPr>
+      <w:r>
+        <w:rPr>
+          <w:b w:val="0"/>
+          <w:noProof/>
+          <w:sz w:val="24"/>
+          <w:szCs w:val="24"/>
+        </w:rPr>
+        <w:drawing>
+          <wp:anchor distT="0" distB="0" distL="114300" distR="114300" simplePos="0" relativeHeight="251662336" behindDoc="0" locked="0" layoutInCell="1" allowOverlap="1">
+            <wp:simplePos x="0" y="0"/>
+            <wp:positionH relativeFrom="column">
+              <wp:posOffset>594995</wp:posOffset>
+            </wp:positionH>
+            <wp:positionV relativeFrom="paragraph">
+              <wp:posOffset>741680</wp:posOffset>
+            </wp:positionV>
+            <wp:extent cx="5449620" cy="4087112"/>
+            <wp:effectExtent l="0" t="4445" r="0" b="0"/>
+            <wp:wrapNone/>
+            <wp:docPr id="9" name="Image 9"/>
+            <wp:cNvGraphicFramePr>
+              <a:graphicFrameLocks xmlns:a="http://schemas.openxmlformats.org/drawingml/2006/main" noChangeAspect="1"/>
+            </wp:cNvGraphicFramePr>
+            <a:graphic xmlns:a="http://schemas.openxmlformats.org/drawingml/2006/main">
+              <a:graphicData uri="http://schemas.openxmlformats.org/drawingml/2006/picture">
+                <pic:pic xmlns:pic="http://schemas.openxmlformats.org/drawingml/2006/picture">
+                  <pic:nvPicPr>
+                    <pic:cNvPr id="9" name="01_page d'accueil.jpg"/>
+                    <pic:cNvPicPr/>
+                  </pic:nvPicPr>
+                  <pic:blipFill>
+                    <a:blip r:embed="rId11" cstate="print">
+                      <a:extLst>
+                        <a:ext uri="{28A0092B-C50C-407E-A947-70E740481C1C}">
+                          <a14:useLocalDpi xmlns:a14="http://schemas.microsoft.com/office/drawing/2010/main" val="0"/>
+                        </a:ext>
+                      </a:extLst>
+                    </a:blip>
+                    <a:stretch>
+                      <a:fillRect/>
+                    </a:stretch>
+                  </pic:blipFill>
+                  <pic:spPr>
+                    <a:xfrm rot="5400000">
+                      <a:off x="0" y="0"/>
+                      <a:ext cx="5449620" cy="4087112"/>
+                    </a:xfrm>
+                    <a:prstGeom prst="rect">
+                      <a:avLst/>
+                    </a:prstGeom>
+                  </pic:spPr>
+                </pic:pic>
+              </a:graphicData>
+            </a:graphic>
+            <wp14:sizeRelH relativeFrom="page">
+              <wp14:pctWidth>0</wp14:pctWidth>
+            </wp14:sizeRelH>
+            <wp14:sizeRelV relativeFrom="page">
+              <wp14:pctHeight>0</wp14:pctHeight>
+            </wp14:sizeRelV>
+          </wp:anchor>
+        </w:drawing>
+      </w:r>
+      <w:r>
+        <w:rPr>
+          <w:sz w:val="24"/>
+          <w:szCs w:val="24"/>
+        </w:rPr>
+        <w:br w:type="page"/>
+      </w:r>
+    </w:p>
+    <w:p>
+      <w:pPr>
+        <w:pStyle w:val="Contenu"/>
+        <w:ind w:left="360"/>
+        <w:jc w:val="center"/>
+        <w:rPr>
+          <w:sz w:val="24"/>
+          <w:szCs w:val="24"/>
+        </w:rPr>
+      </w:pPr>
+    </w:p>
+    <w:p>
+      <w:pPr>
+        <w:pStyle w:val="Contenu"/>
+        <w:ind w:left="360"/>
+        <w:jc w:val="center"/>
+        <w:rPr>
+          <w:sz w:val="24"/>
+          <w:szCs w:val="24"/>
+        </w:rPr>
+      </w:pPr>
+      <w:r>
+        <w:rPr>
+          <w:sz w:val="24"/>
+          <w:szCs w:val="24"/>
+        </w:rPr>
+        <w:t>Page création de compte.</w:t>
+      </w:r>
+    </w:p>
+    <w:p>
+      <w:pPr>
+        <w:pStyle w:val="Contenu"/>
+        <w:ind w:left="360"/>
+        <w:jc w:val="center"/>
+        <w:rPr>
+          <w:sz w:val="24"/>
+          <w:szCs w:val="24"/>
+        </w:rPr>
+      </w:pPr>
+    </w:p>
+    <w:p>
+      <w:pPr>
+        <w:spacing w:after="200"/>
+        <w:rPr>
+          <w:b w:val="0"/>
+          <w:sz w:val="24"/>
+          <w:szCs w:val="24"/>
+        </w:rPr>
+      </w:pPr>
+      <w:r>
+        <w:rPr>
+          <w:b w:val="0"/>
+          <w:noProof/>
+          <w:sz w:val="24"/>
+          <w:szCs w:val="24"/>
+        </w:rPr>
+        <w:drawing>
+          <wp:anchor distT="0" distB="0" distL="114300" distR="114300" simplePos="0" relativeHeight="251663360" behindDoc="0" locked="0" layoutInCell="1" allowOverlap="1">
+            <wp:simplePos x="0" y="0"/>
+            <wp:positionH relativeFrom="column">
+              <wp:posOffset>351155</wp:posOffset>
+            </wp:positionH>
+            <wp:positionV relativeFrom="paragraph">
+              <wp:posOffset>1054100</wp:posOffset>
+            </wp:positionV>
+            <wp:extent cx="5816753" cy="4362855"/>
+            <wp:effectExtent l="3175" t="0" r="0" b="0"/>
+            <wp:wrapNone/>
+            <wp:docPr id="10" name="Image 10"/>
+            <wp:cNvGraphicFramePr>
+              <a:graphicFrameLocks xmlns:a="http://schemas.openxmlformats.org/drawingml/2006/main" noChangeAspect="1"/>
+            </wp:cNvGraphicFramePr>
+            <a:graphic xmlns:a="http://schemas.openxmlformats.org/drawingml/2006/main">
+              <a:graphicData uri="http://schemas.openxmlformats.org/drawingml/2006/picture">
+                <pic:pic xmlns:pic="http://schemas.openxmlformats.org/drawingml/2006/picture">
+                  <pic:nvPicPr>
+                    <pic:cNvPr id="10" name="02_création de compte.jpg"/>
+                    <pic:cNvPicPr/>
+                  </pic:nvPicPr>
+                  <pic:blipFill>
+                    <a:blip r:embed="rId12" cstate="print">
+                      <a:extLst>
+                        <a:ext uri="{28A0092B-C50C-407E-A947-70E740481C1C}">
+                          <a14:useLocalDpi xmlns:a14="http://schemas.microsoft.com/office/drawing/2010/main" val="0"/>
+                        </a:ext>
+                      </a:extLst>
+                    </a:blip>
+                    <a:stretch>
+                      <a:fillRect/>
+                    </a:stretch>
+                  </pic:blipFill>
+                  <pic:spPr>
+                    <a:xfrm rot="5400000">
+                      <a:off x="0" y="0"/>
+                      <a:ext cx="5816753" cy="4362855"/>
+                    </a:xfrm>
+                    <a:prstGeom prst="rect">
+                      <a:avLst/>
+                    </a:prstGeom>
+                  </pic:spPr>
+                </pic:pic>
+              </a:graphicData>
+            </a:graphic>
+            <wp14:sizeRelH relativeFrom="page">
+              <wp14:pctWidth>0</wp14:pctWidth>
+            </wp14:sizeRelH>
+            <wp14:sizeRelV relativeFrom="page">
+              <wp14:pctHeight>0</wp14:pctHeight>
+            </wp14:sizeRelV>
+          </wp:anchor>
+        </w:drawing>
+      </w:r>
+      <w:r>
+        <w:rPr>
+          <w:sz w:val="24"/>
+          <w:szCs w:val="24"/>
+        </w:rPr>
+        <w:br w:type="page"/>
+      </w:r>
+    </w:p>
+    <w:p>
+      <w:pPr>
+        <w:pStyle w:val="Contenu"/>
+        <w:ind w:left="360"/>
+        <w:jc w:val="center"/>
+        <w:rPr>
+          <w:sz w:val="24"/>
+          <w:szCs w:val="24"/>
+        </w:rPr>
+      </w:pPr>
+    </w:p>
+    <w:p>
+      <w:pPr>
+        <w:pStyle w:val="Contenu"/>
+        <w:ind w:left="360"/>
+        <w:jc w:val="center"/>
+        <w:rPr>
+          <w:sz w:val="24"/>
+          <w:szCs w:val="24"/>
+        </w:rPr>
+      </w:pPr>
+      <w:r>
+        <w:rPr>
+          <w:sz w:val="24"/>
+          <w:szCs w:val="24"/>
+        </w:rPr>
+        <w:t>Page de profil.</w:t>
+      </w:r>
+    </w:p>
+    <w:p>
+      <w:pPr>
+        <w:pStyle w:val="Contenu"/>
+        <w:ind w:left="360"/>
+        <w:jc w:val="center"/>
+        <w:rPr>
+          <w:sz w:val="24"/>
+          <w:szCs w:val="24"/>
+        </w:rPr>
+      </w:pPr>
+    </w:p>
+    <w:p>
+      <w:pPr>
+        <w:spacing w:after="200"/>
+        <w:rPr>
+          <w:b w:val="0"/>
+          <w:sz w:val="24"/>
+          <w:szCs w:val="24"/>
+        </w:rPr>
+      </w:pPr>
+      <w:r>
+        <w:rPr>
+          <w:b w:val="0"/>
+          <w:noProof/>
+          <w:sz w:val="24"/>
+          <w:szCs w:val="24"/>
+        </w:rPr>
+        <w:drawing>
+          <wp:anchor distT="0" distB="0" distL="114300" distR="114300" simplePos="0" relativeHeight="251664384" behindDoc="0" locked="0" layoutInCell="1" allowOverlap="1">
+            <wp:simplePos x="0" y="0"/>
+            <wp:positionH relativeFrom="column">
+              <wp:posOffset>236855</wp:posOffset>
+            </wp:positionH>
+            <wp:positionV relativeFrom="paragraph">
+              <wp:posOffset>937895</wp:posOffset>
+            </wp:positionV>
+            <wp:extent cx="5908174" cy="4431425"/>
+            <wp:effectExtent l="0" t="4445" r="0" b="0"/>
+            <wp:wrapNone/>
+            <wp:docPr id="11" name="Image 11"/>
+            <wp:cNvGraphicFramePr>
+              <a:graphicFrameLocks xmlns:a="http://schemas.openxmlformats.org/drawingml/2006/main" noChangeAspect="1"/>
+            </wp:cNvGraphicFramePr>
+            <a:graphic xmlns:a="http://schemas.openxmlformats.org/drawingml/2006/main">
+              <a:graphicData uri="http://schemas.openxmlformats.org/drawingml/2006/picture">
+                <pic:pic xmlns:pic="http://schemas.openxmlformats.org/drawingml/2006/picture">
+                  <pic:nvPicPr>
+                    <pic:cNvPr id="11" name="03_page de profil.jpg"/>
+                    <pic:cNvPicPr/>
+                  </pic:nvPicPr>
+                  <pic:blipFill>
+                    <a:blip r:embed="rId13" cstate="print">
+                      <a:extLst>
+                        <a:ext uri="{28A0092B-C50C-407E-A947-70E740481C1C}">
+                          <a14:useLocalDpi xmlns:a14="http://schemas.microsoft.com/office/drawing/2010/main" val="0"/>
+                        </a:ext>
+                      </a:extLst>
+                    </a:blip>
+                    <a:stretch>
+                      <a:fillRect/>
+                    </a:stretch>
+                  </pic:blipFill>
+                  <pic:spPr>
+                    <a:xfrm rot="5400000">
+                      <a:off x="0" y="0"/>
+                      <a:ext cx="5908174" cy="4431425"/>
+                    </a:xfrm>
+                    <a:prstGeom prst="rect">
+                      <a:avLst/>
+                    </a:prstGeom>
+                  </pic:spPr>
+                </pic:pic>
+              </a:graphicData>
+            </a:graphic>
+            <wp14:sizeRelH relativeFrom="page">
+              <wp14:pctWidth>0</wp14:pctWidth>
+            </wp14:sizeRelH>
+            <wp14:sizeRelV relativeFrom="page">
+              <wp14:pctHeight>0</wp14:pctHeight>
+            </wp14:sizeRelV>
+          </wp:anchor>
+        </w:drawing>
+      </w:r>
+      <w:r>
+        <w:rPr>
+          <w:sz w:val="24"/>
+          <w:szCs w:val="24"/>
+        </w:rPr>
+        <w:br w:type="page"/>
+      </w:r>
+    </w:p>
+    <w:p>
+      <w:pPr>
+        <w:pStyle w:val="Contenu"/>
+        <w:ind w:left="360"/>
+        <w:jc w:val="center"/>
+        <w:rPr>
+          <w:sz w:val="24"/>
+          <w:szCs w:val="24"/>
+        </w:rPr>
+      </w:pPr>
+    </w:p>
+    <w:p>
+      <w:pPr>
+        <w:pStyle w:val="Contenu"/>
+        <w:ind w:left="360"/>
+        <w:jc w:val="center"/>
+        <w:rPr>
+          <w:sz w:val="24"/>
+          <w:szCs w:val="24"/>
+        </w:rPr>
+      </w:pPr>
+      <w:r>
+        <w:rPr>
+          <w:sz w:val="24"/>
+          <w:szCs w:val="24"/>
+        </w:rPr>
+        <w:t>Page Bibliothèque.</w:t>
+      </w:r>
+    </w:p>
+    <w:p>
+      <w:pPr>
+        <w:pStyle w:val="Contenu"/>
+        <w:ind w:left="360"/>
+        <w:jc w:val="center"/>
+        <w:rPr>
+          <w:sz w:val="24"/>
+          <w:szCs w:val="24"/>
+        </w:rPr>
+      </w:pPr>
+    </w:p>
+    <w:p>
+      <w:pPr>
+        <w:spacing w:after="200"/>
+        <w:rPr>
+          <w:b w:val="0"/>
+          <w:sz w:val="24"/>
+          <w:szCs w:val="24"/>
+        </w:rPr>
+      </w:pPr>
+      <w:r>
+        <w:rPr>
+          <w:b w:val="0"/>
+          <w:noProof/>
+          <w:sz w:val="24"/>
+          <w:szCs w:val="24"/>
+        </w:rPr>
+        <w:drawing>
+          <wp:anchor distT="0" distB="0" distL="114300" distR="114300" simplePos="0" relativeHeight="251665408" behindDoc="0" locked="0" layoutInCell="1" allowOverlap="1">
+            <wp:simplePos x="0" y="0"/>
+            <wp:positionH relativeFrom="column">
+              <wp:posOffset>76200</wp:posOffset>
+            </wp:positionH>
+            <wp:positionV relativeFrom="paragraph">
+              <wp:posOffset>987426</wp:posOffset>
+            </wp:positionV>
+            <wp:extent cx="6025118" cy="4519139"/>
+            <wp:effectExtent l="0" t="8890" r="5080" b="5080"/>
+            <wp:wrapNone/>
+            <wp:docPr id="13" name="Image 13"/>
+            <wp:cNvGraphicFramePr>
+              <a:graphicFrameLocks xmlns:a="http://schemas.openxmlformats.org/drawingml/2006/main" noChangeAspect="1"/>
+            </wp:cNvGraphicFramePr>
+            <a:graphic xmlns:a="http://schemas.openxmlformats.org/drawingml/2006/main">
+              <a:graphicData uri="http://schemas.openxmlformats.org/drawingml/2006/picture">
+                <pic:pic xmlns:pic="http://schemas.openxmlformats.org/drawingml/2006/picture">
+                  <pic:nvPicPr>
+                    <pic:cNvPr id="13" name="04_page bibliothèque.jpg"/>
+                    <pic:cNvPicPr/>
+                  </pic:nvPicPr>
+                  <pic:blipFill>
+                    <a:blip r:embed="rId14" cstate="print">
+                      <a:extLst>
+                        <a:ext uri="{28A0092B-C50C-407E-A947-70E740481C1C}">
+                          <a14:useLocalDpi xmlns:a14="http://schemas.microsoft.com/office/drawing/2010/main" val="0"/>
+                        </a:ext>
+                      </a:extLst>
+                    </a:blip>
+                    <a:stretch>
+                      <a:fillRect/>
+                    </a:stretch>
+                  </pic:blipFill>
+                  <pic:spPr>
+                    <a:xfrm rot="5400000">
+                      <a:off x="0" y="0"/>
+                      <a:ext cx="6025118" cy="4519139"/>
+                    </a:xfrm>
+                    <a:prstGeom prst="rect">
+                      <a:avLst/>
+                    </a:prstGeom>
+                  </pic:spPr>
+                </pic:pic>
+              </a:graphicData>
+            </a:graphic>
+            <wp14:sizeRelH relativeFrom="page">
+              <wp14:pctWidth>0</wp14:pctWidth>
+            </wp14:sizeRelH>
+            <wp14:sizeRelV relativeFrom="page">
+              <wp14:pctHeight>0</wp14:pctHeight>
+            </wp14:sizeRelV>
+          </wp:anchor>
+        </w:drawing>
+      </w:r>
+      <w:r>
+        <w:rPr>
+          <w:sz w:val="24"/>
+          <w:szCs w:val="24"/>
+        </w:rPr>
+        <w:br w:type="page"/>
+      </w:r>
+    </w:p>
+    <w:p>
+      <w:pPr>
+        <w:pStyle w:val="Contenu"/>
+        <w:ind w:left="360"/>
+        <w:jc w:val="center"/>
+        <w:rPr>
+          <w:sz w:val="24"/>
+          <w:szCs w:val="24"/>
+        </w:rPr>
+      </w:pPr>
+    </w:p>
+    <w:p>
+      <w:pPr>
+        <w:pStyle w:val="Contenu"/>
+        <w:ind w:left="360"/>
+        <w:jc w:val="center"/>
+        <w:rPr>
+          <w:sz w:val="24"/>
+          <w:szCs w:val="24"/>
+        </w:rPr>
+      </w:pPr>
+      <w:r>
+        <w:rPr>
+          <w:sz w:val="24"/>
+          <w:szCs w:val="24"/>
+        </w:rPr>
+        <w:t>Page admin.</w:t>
+      </w:r>
+    </w:p>
+    <w:p>
+      <w:pPr>
+        <w:pStyle w:val="Contenu"/>
+        <w:ind w:left="360"/>
+        <w:jc w:val="center"/>
+        <w:rPr>
+          <w:sz w:val="24"/>
+          <w:szCs w:val="24"/>
+        </w:rPr>
+      </w:pPr>
+    </w:p>
+    <w:p>
+      <w:pPr>
+        <w:pStyle w:val="Contenu"/>
+        <w:ind w:left="360"/>
+        <w:rPr>
+          <w:sz w:val="24"/>
+          <w:szCs w:val="24"/>
+        </w:rPr>
+      </w:pPr>
+    </w:p>
+    <w:p>
+      <w:pPr>
+        <w:pStyle w:val="Contenu"/>
+        <w:numPr>
+          <w:ilvl w:val="0"/>
+          <w:numId w:val="1"/>
+        </w:numPr>
+        <w:jc w:val="center"/>
+        <w:rPr>
+          <w:sz w:val="40"/>
+          <w:szCs w:val="40"/>
+        </w:rPr>
+      </w:pPr>
+      <w:r>
+        <w:rPr>
+          <w:noProof/>
+        </w:rPr>
+        <w:drawing>
+          <wp:anchor distT="0" distB="0" distL="114300" distR="114300" simplePos="0" relativeHeight="251666432" behindDoc="0" locked="0" layoutInCell="1" allowOverlap="1">
+            <wp:simplePos x="0" y="0"/>
+            <wp:positionH relativeFrom="column">
+              <wp:posOffset>83502</wp:posOffset>
+            </wp:positionH>
+            <wp:positionV relativeFrom="paragraph">
+              <wp:posOffset>622618</wp:posOffset>
+            </wp:positionV>
+            <wp:extent cx="6423077" cy="4817627"/>
+            <wp:effectExtent l="2858" t="0" r="0" b="0"/>
+            <wp:wrapNone/>
+            <wp:docPr id="14" name="Image 14"/>
+            <wp:cNvGraphicFramePr>
+              <a:graphicFrameLocks xmlns:a="http://schemas.openxmlformats.org/drawingml/2006/main" noChangeAspect="1"/>
+            </wp:cNvGraphicFramePr>
+            <a:graphic xmlns:a="http://schemas.openxmlformats.org/drawingml/2006/main">
+              <a:graphicData uri="http://schemas.openxmlformats.org/drawingml/2006/picture">
+                <pic:pic xmlns:pic="http://schemas.openxmlformats.org/drawingml/2006/picture">
+                  <pic:nvPicPr>
+                    <pic:cNvPr id="14" name="05_page admin.jpg"/>
+                    <pic:cNvPicPr/>
+                  </pic:nvPicPr>
+                  <pic:blipFill>
+                    <a:blip r:embed="rId15" cstate="print">
+                      <a:extLst>
+                        <a:ext uri="{28A0092B-C50C-407E-A947-70E740481C1C}">
+                          <a14:useLocalDpi xmlns:a14="http://schemas.microsoft.com/office/drawing/2010/main" val="0"/>
+                        </a:ext>
+                      </a:extLst>
+                    </a:blip>
+                    <a:stretch>
+                      <a:fillRect/>
+                    </a:stretch>
+                  </pic:blipFill>
+                  <pic:spPr>
+                    <a:xfrm rot="5400000">
+                      <a:off x="0" y="0"/>
+                      <a:ext cx="6423077" cy="4817627"/>
+                    </a:xfrm>
+                    <a:prstGeom prst="rect">
+                      <a:avLst/>
+                    </a:prstGeom>
+                  </pic:spPr>
+                </pic:pic>
+              </a:graphicData>
+            </a:graphic>
+            <wp14:sizeRelH relativeFrom="margin">
+              <wp14:pctWidth>0</wp14:pctWidth>
+            </wp14:sizeRelH>
+            <wp14:sizeRelV relativeFrom="margin">
+              <wp14:pctHeight>0</wp14:pctHeight>
+            </wp14:sizeRelV>
+          </wp:anchor>
+        </w:drawing>
+      </w:r>
+      <w:r>
+        <w:br w:type="page"/>
+      </w:r>
+      <w:r>
+        <w:rPr>
+          <w:sz w:val="40"/>
+          <w:szCs w:val="40"/>
+        </w:rPr>
+        <w:lastRenderedPageBreak/>
+        <w:t xml:space="preserve">3. </w:t>
+      </w:r>
+      <w:r>
+        <w:rPr>
+          <w:sz w:val="40"/>
+          <w:szCs w:val="40"/>
+          <w:u w:val="single"/>
+        </w:rPr>
+        <w:t xml:space="preserve">Elaboration du scénario </w:t>
+      </w:r>
+      <w:r>
+        <w:rPr>
+          <w:sz w:val="40"/>
+          <w:szCs w:val="40"/>
+          <w:u w:val="single"/>
+        </w:rPr>
+        <w:t>UX</w:t>
+      </w:r>
+      <w:r>
+        <w:rPr>
+          <w:sz w:val="40"/>
+          <w:szCs w:val="40"/>
+          <w:u w:val="single"/>
+        </w:rPr>
+        <w:t> :</w:t>
+      </w:r>
+    </w:p>
+    <w:p>
+      <w:pPr>
+        <w:pStyle w:val="Contenu"/>
+        <w:jc w:val="center"/>
+        <w:rPr>
+          <w:sz w:val="40"/>
+          <w:szCs w:val="40"/>
+        </w:rPr>
+      </w:pPr>
       <w:bookmarkStart w:id="0" w:name="_GoBack"/>
       <w:bookmarkEnd w:id="0"/>
     </w:p>
+    <w:p>
+      <w:pPr>
+        <w:pStyle w:val="Contenu"/>
+        <w:jc w:val="center"/>
+        <w:rPr>
+          <w:sz w:val="40"/>
+          <w:szCs w:val="40"/>
+        </w:rPr>
+      </w:pPr>
+      <w:r>
+        <w:rPr>
+          <w:sz w:val="40"/>
+          <w:szCs w:val="40"/>
+        </w:rPr>
+        <w:t>Page d’accueil</w:t>
+      </w:r>
+      <w:r>
+        <w:rPr>
+          <w:sz w:val="40"/>
+          <w:szCs w:val="40"/>
+        </w:rPr>
+        <w:t> :</w:t>
+      </w:r>
+    </w:p>
+    <w:p>
+      <w:pPr>
+        <w:pStyle w:val="Contenu"/>
+        <w:jc w:val="center"/>
+        <w:rPr>
+          <w:sz w:val="40"/>
+          <w:szCs w:val="40"/>
+        </w:rPr>
+      </w:pPr>
+    </w:p>
     <w:sectPr>
-      <w:headerReference w:type="default" r:id="rId11"/>
-      <w:footerReference w:type="default" r:id="rId12"/>
+      <w:headerReference w:type="default" r:id="rId16"/>
+      <w:footerReference w:type="default" r:id="rId17"/>
       <w:pgSz w:w="11906" w:h="16838" w:code="9"/>
       <w:pgMar w:top="720" w:right="936" w:bottom="720" w:left="936" w:header="0" w:footer="289" w:gutter="0"/>
       <w:pgNumType w:start="1"/>
@@ -3278,7 +3977,7 @@
     <w:rsidRoot w:val="0043562E"/>
     <w:rsid w:val="003635CC"/>
     <w:rsid w:val="0043562E"/>
-    <w:rsid w:val="007E27F8"/>
+    <w:rsid w:val="00FD0F12"/>
   </w:rsids>
   <m:mathPr>
     <m:mathFont m:val="Cambria Math"/>
@@ -4110,7 +4809,7 @@
 </file>
 
 <file path=customXml/itemProps2.xml><?xml version="1.0" encoding="utf-8"?>
-<ds:datastoreItem xmlns:ds="http://schemas.openxmlformats.org/officeDocument/2006/customXml" ds:itemID="{7BC68DDE-63F9-468E-9F75-16897FE51C35}">
+<ds:datastoreItem xmlns:ds="http://schemas.openxmlformats.org/officeDocument/2006/customXml" ds:itemID="{2BAEB15A-04CF-409D-8A26-F0EF606035ED}">
   <ds:schemaRefs>
     <ds:schemaRef ds:uri="http://schemas.openxmlformats.org/officeDocument/2006/bibliography"/>
   </ds:schemaRefs>

</xml_diff>

<commit_message>
review du compte rendu et ajout du dictionnaire de données
</commit_message>
<xml_diff>
--- a/compte rendu.docx
+++ b/compte rendu.docx
@@ -416,7 +416,7 @@
                     <w:noProof/>
                     <w:lang w:bidi="fr-FR"/>
                   </w:rPr>
-                  <w:t>17 février</w:t>
+                  <w:t>18 février</w:t>
                 </w:r>
                 <w:r>
                   <w:rPr>
@@ -2530,23 +2530,7 @@
           <w:sz w:val="24"/>
           <w:szCs w:val="24"/>
         </w:rPr>
-        <w:t xml:space="preserve">Tokyo Robot </w:t>
-      </w:r>
-      <w:proofErr w:type="spellStart"/>
-      <w:r>
-        <w:rPr>
-          <w:sz w:val="24"/>
-          <w:szCs w:val="24"/>
-        </w:rPr>
-        <w:t>Intl</w:t>
-      </w:r>
-      <w:proofErr w:type="spellEnd"/>
-      <w:r>
-        <w:rPr>
-          <w:sz w:val="24"/>
-          <w:szCs w:val="24"/>
-        </w:rPr>
-        <w:t xml:space="preserve"> BB</w:t>
+        <w:t>Poppins</w:t>
       </w:r>
     </w:p>
     <w:p>
@@ -2563,21 +2547,28 @@
           <w:sz w:val="24"/>
           <w:szCs w:val="24"/>
         </w:rPr>
-        <w:t xml:space="preserve">Cette police a un aspect </w:t>
-      </w:r>
-      <w:r>
-        <w:rPr>
-          <w:sz w:val="24"/>
-          <w:szCs w:val="24"/>
-        </w:rPr>
-        <w:t>traditionnel et s’identifie fortement au Japon</w:t>
-      </w:r>
-      <w:r>
-        <w:rPr>
-          <w:sz w:val="24"/>
-          <w:szCs w:val="24"/>
-        </w:rPr>
-        <w:t>.</w:t>
+        <w:t xml:space="preserve">Cette police </w:t>
+      </w:r>
+      <w:r>
+        <w:rPr>
+          <w:sz w:val="24"/>
+          <w:szCs w:val="24"/>
+        </w:rPr>
+        <w:t>à</w:t>
+      </w:r>
+      <w:r>
+        <w:rPr>
+          <w:sz w:val="24"/>
+          <w:szCs w:val="24"/>
+        </w:rPr>
+        <w:t xml:space="preserve"> un aspect </w:t>
+      </w:r>
+      <w:r>
+        <w:rPr>
+          <w:sz w:val="24"/>
+          <w:szCs w:val="24"/>
+        </w:rPr>
+        <w:t>simple, épuré et minimaliste.</w:t>
       </w:r>
     </w:p>
     <w:p>
@@ -2594,49 +2585,21 @@
           <w:sz w:val="24"/>
           <w:szCs w:val="24"/>
         </w:rPr>
-        <w:t>De plus son caractère agressif rappel les typographies des jeux vidéo et autres médias</w:t>
-      </w:r>
-      <w:r>
-        <w:rPr>
-          <w:sz w:val="24"/>
-          <w:szCs w:val="24"/>
-        </w:rPr>
-        <w:t xml:space="preserve"> japonais</w:t>
-      </w:r>
-      <w:r>
-        <w:rPr>
-          <w:sz w:val="24"/>
-          <w:szCs w:val="24"/>
-        </w:rPr>
-        <w:t>. Elle est donc dynamique et</w:t>
-      </w:r>
-      <w:r>
-        <w:rPr>
-          <w:sz w:val="24"/>
-          <w:szCs w:val="24"/>
-        </w:rPr>
-        <w:t xml:space="preserve"> convient parfaitement </w:t>
-      </w:r>
-      <w:r>
-        <w:rPr>
-          <w:sz w:val="24"/>
-          <w:szCs w:val="24"/>
-        </w:rPr>
-        <w:t>à</w:t>
-      </w:r>
-      <w:r>
-        <w:rPr>
-          <w:sz w:val="24"/>
-          <w:szCs w:val="24"/>
-        </w:rPr>
-        <w:t xml:space="preserve"> notre utilisation</w:t>
-      </w:r>
-      <w:r>
-        <w:rPr>
-          <w:sz w:val="24"/>
-          <w:szCs w:val="24"/>
-        </w:rPr>
-        <w:t>.</w:t>
+        <w:t>Elle n’est pas agressive</w:t>
+      </w:r>
+      <w:r>
+        <w:rPr>
+          <w:sz w:val="24"/>
+          <w:szCs w:val="24"/>
+        </w:rPr>
+        <w:t>, possède un aspect lisse et</w:t>
+      </w:r>
+      <w:r>
+        <w:rPr>
+          <w:sz w:val="24"/>
+          <w:szCs w:val="24"/>
+        </w:rPr>
+        <w:t xml:space="preserve"> a les angles arrondis.</w:t>
       </w:r>
     </w:p>
     <w:p>
@@ -2653,56 +2616,21 @@
           <w:sz w:val="24"/>
           <w:szCs w:val="24"/>
         </w:rPr>
-        <w:t xml:space="preserve">Un </w:t>
-      </w:r>
-      <w:r>
-        <w:rPr>
-          <w:sz w:val="24"/>
-          <w:szCs w:val="24"/>
-        </w:rPr>
-        <w:t xml:space="preserve">contour noir autour des éléments </w:t>
-      </w:r>
-      <w:r>
-        <w:rPr>
-          <w:sz w:val="24"/>
-          <w:szCs w:val="24"/>
-        </w:rPr>
-        <w:t>des pages</w:t>
-      </w:r>
-      <w:r>
-        <w:rPr>
-          <w:sz w:val="24"/>
-          <w:szCs w:val="24"/>
-        </w:rPr>
-        <w:t xml:space="preserve"> </w:t>
-      </w:r>
-      <w:r>
-        <w:rPr>
-          <w:sz w:val="24"/>
-          <w:szCs w:val="24"/>
-        </w:rPr>
-        <w:t>a</w:t>
-      </w:r>
-      <w:r>
-        <w:rPr>
-          <w:sz w:val="24"/>
-          <w:szCs w:val="24"/>
-        </w:rPr>
-        <w:t xml:space="preserve"> été mis en place pour permettre </w:t>
-      </w:r>
-      <w:r>
-        <w:rPr>
-          <w:sz w:val="24"/>
-          <w:szCs w:val="24"/>
-        </w:rPr>
-        <w:t>une meilleure lisibilité</w:t>
-      </w:r>
-      <w:r>
-        <w:rPr>
-          <w:sz w:val="24"/>
-          <w:szCs w:val="24"/>
-        </w:rPr>
-        <w:t xml:space="preserve">. </w:t>
+        <w:t xml:space="preserve">Elle convient </w:t>
+      </w:r>
+      <w:r>
+        <w:rPr>
+          <w:sz w:val="24"/>
+          <w:szCs w:val="24"/>
+        </w:rPr>
+        <w:t xml:space="preserve">donc </w:t>
+      </w:r>
+      <w:r>
+        <w:rPr>
+          <w:sz w:val="24"/>
+          <w:szCs w:val="24"/>
+        </w:rPr>
+        <w:t>parfaitement à notre utilisation.</w:t>
       </w:r>
     </w:p>
     <w:p>
@@ -2757,7 +2685,25 @@
           <w:sz w:val="24"/>
           <w:szCs w:val="24"/>
         </w:rPr>
-        <w:t>Le pêlemêle de fond :</w:t>
+        <w:t xml:space="preserve">Le </w:t>
+      </w:r>
+      <w:r>
+        <w:rPr>
+          <w:i/>
+          <w:iCs/>
+          <w:sz w:val="24"/>
+          <w:szCs w:val="24"/>
+        </w:rPr>
+        <w:t>fond</w:t>
+      </w:r>
+      <w:r>
+        <w:rPr>
+          <w:i/>
+          <w:iCs/>
+          <w:sz w:val="24"/>
+          <w:szCs w:val="24"/>
+        </w:rPr>
+        <w:t> :</w:t>
       </w:r>
     </w:p>
     <w:p>
@@ -2774,7 +2720,46 @@
           <w:sz w:val="24"/>
           <w:szCs w:val="24"/>
         </w:rPr>
-        <w:t>Une dominante de rouge présente subjectivement dans le fond constitué d’un pêlemêle,</w:t>
+        <w:t xml:space="preserve">Une dominante </w:t>
+      </w:r>
+      <w:r>
+        <w:rPr>
+          <w:sz w:val="24"/>
+          <w:szCs w:val="24"/>
+        </w:rPr>
+        <w:t xml:space="preserve">de bleu vert en style </w:t>
+      </w:r>
+      <w:proofErr w:type="spellStart"/>
+      <w:r>
+        <w:rPr>
+          <w:sz w:val="24"/>
+          <w:szCs w:val="24"/>
+        </w:rPr>
+        <w:t>cell</w:t>
+      </w:r>
+      <w:proofErr w:type="spellEnd"/>
+      <w:r>
+        <w:rPr>
+          <w:sz w:val="24"/>
+          <w:szCs w:val="24"/>
+        </w:rPr>
+        <w:t xml:space="preserve"> </w:t>
+      </w:r>
+      <w:proofErr w:type="spellStart"/>
+      <w:r>
+        <w:rPr>
+          <w:sz w:val="24"/>
+          <w:szCs w:val="24"/>
+        </w:rPr>
+        <w:t>shading</w:t>
+      </w:r>
+      <w:proofErr w:type="spellEnd"/>
+      <w:r>
+        <w:rPr>
+          <w:sz w:val="24"/>
+          <w:szCs w:val="24"/>
+        </w:rPr>
+        <w:t xml:space="preserve"> a été sélectionnée.</w:t>
       </w:r>
     </w:p>
     <w:p>
@@ -2791,7 +2776,14 @@
           <w:sz w:val="24"/>
           <w:szCs w:val="24"/>
         </w:rPr>
-        <w:t>Permet de contraster efficacement avec l’encadré blanc.</w:t>
+        <w:t>Cela permet de plonger l’utilisateur dans un univers non agressif</w:t>
+      </w:r>
+      <w:r>
+        <w:rPr>
+          <w:sz w:val="24"/>
+          <w:szCs w:val="24"/>
+        </w:rPr>
+        <w:t>, doux aux couleurs apaisantes.</w:t>
       </w:r>
     </w:p>
     <w:p>
@@ -2808,7 +2800,24 @@
           <w:sz w:val="24"/>
           <w:szCs w:val="24"/>
         </w:rPr>
-        <w:t>Ce pêlemêle apporte de multiples couleurs de façon native et déploie intuitivement une sensation d’abondance d’ouvrages auprès des utilisateurs.</w:t>
+        <w:t>Celui -ci représente une forêt avec chaine de montagne au loin.</w:t>
+      </w:r>
+    </w:p>
+    <w:p>
+      <w:pPr>
+        <w:pStyle w:val="Contenu"/>
+        <w:ind w:left="1080"/>
+        <w:rPr>
+          <w:sz w:val="24"/>
+          <w:szCs w:val="24"/>
+        </w:rPr>
+      </w:pPr>
+      <w:r>
+        <w:rPr>
+          <w:sz w:val="24"/>
+          <w:szCs w:val="24"/>
+        </w:rPr>
+        <w:t>Afin d’évoqué et d’inviter l’utilisateur, au voyage et à l’aventure.</w:t>
       </w:r>
     </w:p>
     <w:p>
@@ -3069,21 +3078,28 @@
           <w:sz w:val="24"/>
           <w:szCs w:val="24"/>
         </w:rPr>
-        <w:t xml:space="preserve">Toutes les miniatures sont de mêmes dimensions pour </w:t>
-      </w:r>
-      <w:r>
-        <w:rPr>
-          <w:sz w:val="24"/>
-          <w:szCs w:val="24"/>
-        </w:rPr>
-        <w:t>n</w:t>
-      </w:r>
-      <w:r>
-        <w:rPr>
-          <w:sz w:val="24"/>
-          <w:szCs w:val="24"/>
-        </w:rPr>
-        <w:t>e pas gêner l’œil utilisateur</w:t>
+        <w:t xml:space="preserve">Toutes les miniatures </w:t>
+      </w:r>
+      <w:r>
+        <w:rPr>
+          <w:sz w:val="24"/>
+          <w:szCs w:val="24"/>
+        </w:rPr>
+        <w:t>seront</w:t>
+      </w:r>
+      <w:r>
+        <w:rPr>
+          <w:sz w:val="24"/>
+          <w:szCs w:val="24"/>
+        </w:rPr>
+        <w:t xml:space="preserve"> </w:t>
+      </w:r>
+      <w:r>
+        <w:rPr>
+          <w:sz w:val="24"/>
+          <w:szCs w:val="24"/>
+        </w:rPr>
+        <w:t>de mêmes dimensions</w:t>
       </w:r>
       <w:r>
         <w:rPr>
@@ -6303,8 +6319,6 @@
           <w:szCs w:val="32"/>
         </w:rPr>
       </w:pPr>
-      <w:bookmarkStart w:id="0" w:name="_GoBack"/>
-      <w:bookmarkEnd w:id="0"/>
     </w:p>
     <w:p>
       <w:pPr>
@@ -9916,7 +9930,7 @@
           <w:szCs w:val="28"/>
         </w:rPr>
       </w:pPr>
-      <w:bookmarkStart w:id="1" w:name="_Hlk32749350"/>
+      <w:bookmarkStart w:id="0" w:name="_Hlk32749350"/>
       <w:r>
         <w:rPr>
           <w:b w:val="0"/>
@@ -9944,7 +9958,7 @@
         <w:t> :</w:t>
       </w:r>
     </w:p>
-    <w:bookmarkEnd w:id="1"/>
+    <w:bookmarkEnd w:id="0"/>
     <w:p>
       <w:pPr>
         <w:spacing w:after="200"/>
@@ -14220,9 +14234,1819 @@
         </w:rPr>
       </w:pPr>
     </w:p>
+    <w:p>
+      <w:pPr>
+        <w:spacing w:after="200"/>
+        <w:rPr>
+          <w:b w:val="0"/>
+          <w:bCs/>
+          <w:szCs w:val="28"/>
+          <w:u w:val="single"/>
+        </w:rPr>
+      </w:pPr>
+    </w:p>
+    <w:p>
+      <w:pPr>
+        <w:pStyle w:val="Paragraphedeliste"/>
+        <w:numPr>
+          <w:ilvl w:val="0"/>
+          <w:numId w:val="2"/>
+        </w:numPr>
+        <w:spacing w:after="200"/>
+        <w:rPr>
+          <w:b w:val="0"/>
+          <w:bCs/>
+          <w:szCs w:val="28"/>
+          <w:u w:val="single"/>
+        </w:rPr>
+      </w:pPr>
+      <w:r>
+        <w:rPr>
+          <w:b w:val="0"/>
+          <w:bCs/>
+          <w:sz w:val="32"/>
+          <w:szCs w:val="32"/>
+          <w:u w:val="single"/>
+        </w:rPr>
+        <w:t>Merise de la base de données</w:t>
+      </w:r>
+      <w:r>
+        <w:rPr>
+          <w:b w:val="0"/>
+          <w:bCs/>
+          <w:szCs w:val="28"/>
+          <w:u w:val="single"/>
+        </w:rPr>
+        <w:t xml:space="preserve"> : </w:t>
+      </w:r>
+    </w:p>
+    <w:p>
+      <w:pPr>
+        <w:spacing w:after="200"/>
+        <w:rPr>
+          <w:b w:val="0"/>
+          <w:bCs/>
+          <w:szCs w:val="28"/>
+          <w:u w:val="single"/>
+        </w:rPr>
+      </w:pPr>
+      <w:r>
+        <w:rPr>
+          <w:b w:val="0"/>
+          <w:bCs/>
+          <w:noProof/>
+          <w:szCs w:val="28"/>
+          <w:u w:val="single"/>
+        </w:rPr>
+        <w:drawing>
+          <wp:anchor distT="0" distB="0" distL="114300" distR="114300" simplePos="0" relativeHeight="251737088" behindDoc="0" locked="0" layoutInCell="1" allowOverlap="1">
+            <wp:simplePos x="0" y="0"/>
+            <wp:positionH relativeFrom="column">
+              <wp:posOffset>0</wp:posOffset>
+            </wp:positionH>
+            <wp:positionV relativeFrom="paragraph">
+              <wp:posOffset>373380</wp:posOffset>
+            </wp:positionV>
+            <wp:extent cx="6371590" cy="4335780"/>
+            <wp:effectExtent l="0" t="0" r="0" b="7620"/>
+            <wp:wrapNone/>
+            <wp:docPr id="218" name="Image 218"/>
+            <wp:cNvGraphicFramePr>
+              <a:graphicFrameLocks xmlns:a="http://schemas.openxmlformats.org/drawingml/2006/main" noChangeAspect="1"/>
+            </wp:cNvGraphicFramePr>
+            <a:graphic xmlns:a="http://schemas.openxmlformats.org/drawingml/2006/main">
+              <a:graphicData uri="http://schemas.openxmlformats.org/drawingml/2006/picture">
+                <pic:pic xmlns:pic="http://schemas.openxmlformats.org/drawingml/2006/picture">
+                  <pic:nvPicPr>
+                    <pic:cNvPr id="218" name="merise.jpg"/>
+                    <pic:cNvPicPr/>
+                  </pic:nvPicPr>
+                  <pic:blipFill>
+                    <a:blip r:embed="rId38">
+                      <a:extLst>
+                        <a:ext uri="{28A0092B-C50C-407E-A947-70E740481C1C}">
+                          <a14:useLocalDpi xmlns:a14="http://schemas.microsoft.com/office/drawing/2010/main" val="0"/>
+                        </a:ext>
+                      </a:extLst>
+                    </a:blip>
+                    <a:stretch>
+                      <a:fillRect/>
+                    </a:stretch>
+                  </pic:blipFill>
+                  <pic:spPr>
+                    <a:xfrm>
+                      <a:off x="0" y="0"/>
+                      <a:ext cx="6371590" cy="4335780"/>
+                    </a:xfrm>
+                    <a:prstGeom prst="rect">
+                      <a:avLst/>
+                    </a:prstGeom>
+                  </pic:spPr>
+                </pic:pic>
+              </a:graphicData>
+            </a:graphic>
+            <wp14:sizeRelV relativeFrom="margin">
+              <wp14:pctHeight>0</wp14:pctHeight>
+            </wp14:sizeRelV>
+          </wp:anchor>
+        </w:drawing>
+      </w:r>
+    </w:p>
+    <w:p>
+      <w:pPr>
+        <w:spacing w:after="200"/>
+        <w:rPr>
+          <w:b w:val="0"/>
+          <w:bCs/>
+          <w:szCs w:val="28"/>
+          <w:u w:val="single"/>
+        </w:rPr>
+      </w:pPr>
+    </w:p>
+    <w:p>
+      <w:pPr>
+        <w:spacing w:after="200"/>
+        <w:rPr>
+          <w:b w:val="0"/>
+          <w:bCs/>
+          <w:szCs w:val="28"/>
+          <w:u w:val="single"/>
+        </w:rPr>
+      </w:pPr>
+    </w:p>
+    <w:p>
+      <w:pPr>
+        <w:spacing w:after="200"/>
+        <w:rPr>
+          <w:b w:val="0"/>
+          <w:bCs/>
+          <w:szCs w:val="28"/>
+          <w:u w:val="single"/>
+        </w:rPr>
+      </w:pPr>
+    </w:p>
+    <w:p>
+      <w:pPr>
+        <w:spacing w:after="200"/>
+        <w:rPr>
+          <w:b w:val="0"/>
+          <w:bCs/>
+          <w:szCs w:val="28"/>
+          <w:u w:val="single"/>
+        </w:rPr>
+      </w:pPr>
+    </w:p>
+    <w:p>
+      <w:pPr>
+        <w:spacing w:after="200"/>
+        <w:rPr>
+          <w:b w:val="0"/>
+          <w:bCs/>
+          <w:szCs w:val="28"/>
+          <w:u w:val="single"/>
+        </w:rPr>
+      </w:pPr>
+    </w:p>
+    <w:p>
+      <w:pPr>
+        <w:spacing w:after="200"/>
+        <w:rPr>
+          <w:b w:val="0"/>
+          <w:bCs/>
+          <w:szCs w:val="28"/>
+          <w:u w:val="single"/>
+        </w:rPr>
+      </w:pPr>
+    </w:p>
+    <w:p>
+      <w:pPr>
+        <w:spacing w:after="200"/>
+        <w:rPr>
+          <w:b w:val="0"/>
+          <w:bCs/>
+          <w:szCs w:val="28"/>
+          <w:u w:val="single"/>
+        </w:rPr>
+      </w:pPr>
+    </w:p>
+    <w:p>
+      <w:pPr>
+        <w:spacing w:after="200"/>
+        <w:rPr>
+          <w:b w:val="0"/>
+          <w:bCs/>
+          <w:szCs w:val="28"/>
+          <w:u w:val="single"/>
+        </w:rPr>
+      </w:pPr>
+    </w:p>
+    <w:p>
+      <w:pPr>
+        <w:spacing w:after="200"/>
+        <w:rPr>
+          <w:b w:val="0"/>
+          <w:bCs/>
+          <w:szCs w:val="28"/>
+          <w:u w:val="single"/>
+        </w:rPr>
+      </w:pPr>
+    </w:p>
+    <w:p>
+      <w:pPr>
+        <w:spacing w:after="200"/>
+        <w:rPr>
+          <w:b w:val="0"/>
+          <w:bCs/>
+          <w:szCs w:val="28"/>
+          <w:u w:val="single"/>
+        </w:rPr>
+      </w:pPr>
+    </w:p>
+    <w:p>
+      <w:pPr>
+        <w:spacing w:after="200"/>
+        <w:rPr>
+          <w:b w:val="0"/>
+          <w:bCs/>
+          <w:szCs w:val="28"/>
+          <w:u w:val="single"/>
+        </w:rPr>
+      </w:pPr>
+    </w:p>
+    <w:p>
+      <w:pPr>
+        <w:spacing w:after="200"/>
+        <w:rPr>
+          <w:b w:val="0"/>
+          <w:bCs/>
+          <w:szCs w:val="28"/>
+          <w:u w:val="single"/>
+        </w:rPr>
+      </w:pPr>
+    </w:p>
+    <w:p>
+      <w:pPr>
+        <w:spacing w:after="200"/>
+        <w:rPr>
+          <w:b w:val="0"/>
+          <w:bCs/>
+          <w:szCs w:val="28"/>
+          <w:u w:val="single"/>
+        </w:rPr>
+      </w:pPr>
+    </w:p>
+    <w:p>
+      <w:pPr>
+        <w:spacing w:after="200"/>
+        <w:rPr>
+          <w:b w:val="0"/>
+          <w:bCs/>
+          <w:szCs w:val="28"/>
+          <w:u w:val="single"/>
+        </w:rPr>
+      </w:pPr>
+    </w:p>
+    <w:p>
+      <w:pPr>
+        <w:spacing w:after="200"/>
+        <w:rPr>
+          <w:b w:val="0"/>
+          <w:bCs/>
+          <w:szCs w:val="28"/>
+          <w:u w:val="single"/>
+        </w:rPr>
+      </w:pPr>
+    </w:p>
+    <w:p>
+      <w:pPr>
+        <w:spacing w:after="200"/>
+        <w:rPr>
+          <w:b w:val="0"/>
+          <w:bCs/>
+          <w:szCs w:val="28"/>
+          <w:u w:val="single"/>
+        </w:rPr>
+      </w:pPr>
+    </w:p>
+    <w:p>
+      <w:pPr>
+        <w:spacing w:after="200"/>
+        <w:rPr>
+          <w:b w:val="0"/>
+          <w:bCs/>
+          <w:szCs w:val="28"/>
+          <w:u w:val="single"/>
+        </w:rPr>
+      </w:pPr>
+    </w:p>
+    <w:p>
+      <w:pPr>
+        <w:spacing w:after="200"/>
+        <w:rPr>
+          <w:b w:val="0"/>
+          <w:bCs/>
+          <w:szCs w:val="28"/>
+          <w:u w:val="single"/>
+        </w:rPr>
+      </w:pPr>
+    </w:p>
+    <w:p>
+      <w:pPr>
+        <w:spacing w:after="200"/>
+        <w:rPr>
+          <w:b w:val="0"/>
+          <w:bCs/>
+          <w:szCs w:val="28"/>
+          <w:u w:val="single"/>
+        </w:rPr>
+      </w:pPr>
+    </w:p>
+    <w:p>
+      <w:pPr>
+        <w:spacing w:after="200"/>
+        <w:rPr>
+          <w:b w:val="0"/>
+          <w:bCs/>
+          <w:szCs w:val="28"/>
+          <w:u w:val="single"/>
+        </w:rPr>
+      </w:pPr>
+    </w:p>
+    <w:p>
+      <w:pPr>
+        <w:pStyle w:val="Paragraphedeliste"/>
+        <w:numPr>
+          <w:ilvl w:val="0"/>
+          <w:numId w:val="2"/>
+        </w:numPr>
+        <w:spacing w:after="200"/>
+        <w:rPr>
+          <w:b w:val="0"/>
+          <w:bCs/>
+          <w:szCs w:val="28"/>
+          <w:u w:val="single"/>
+        </w:rPr>
+      </w:pPr>
+      <w:r>
+        <w:rPr>
+          <w:b w:val="0"/>
+          <w:bCs/>
+          <w:sz w:val="32"/>
+          <w:szCs w:val="32"/>
+          <w:u w:val="single"/>
+        </w:rPr>
+        <w:t>Dictionnaire de données commentés</w:t>
+      </w:r>
+      <w:r>
+        <w:rPr>
+          <w:b w:val="0"/>
+          <w:bCs/>
+          <w:szCs w:val="28"/>
+          <w:u w:val="single"/>
+        </w:rPr>
+        <w:t> :</w:t>
+      </w:r>
+    </w:p>
+    <w:p>
+      <w:pPr>
+        <w:spacing w:after="200"/>
+        <w:rPr>
+          <w:b w:val="0"/>
+          <w:bCs/>
+          <w:sz w:val="24"/>
+          <w:szCs w:val="24"/>
+        </w:rPr>
+      </w:pPr>
+    </w:p>
+    <w:p>
+      <w:pPr>
+        <w:spacing w:after="200"/>
+        <w:rPr>
+          <w:b w:val="0"/>
+          <w:bCs/>
+          <w:sz w:val="24"/>
+          <w:szCs w:val="24"/>
+        </w:rPr>
+      </w:pPr>
+    </w:p>
+    <w:p>
+      <w:pPr>
+        <w:spacing w:after="200"/>
+        <w:rPr>
+          <w:b w:val="0"/>
+          <w:bCs/>
+          <w:sz w:val="24"/>
+          <w:szCs w:val="24"/>
+          <w:u w:val="single"/>
+        </w:rPr>
+      </w:pPr>
+      <w:r>
+        <w:rPr>
+          <w:b w:val="0"/>
+          <w:bCs/>
+          <w:szCs w:val="28"/>
+          <w:u w:val="single"/>
+        </w:rPr>
+        <w:t>La table de location</w:t>
+      </w:r>
+      <w:r>
+        <w:rPr>
+          <w:b w:val="0"/>
+          <w:bCs/>
+          <w:sz w:val="24"/>
+          <w:szCs w:val="24"/>
+          <w:u w:val="single"/>
+        </w:rPr>
+        <w:t>.</w:t>
+      </w:r>
+      <w:r>
+        <w:rPr>
+          <w:b w:val="0"/>
+          <w:bCs/>
+          <w:noProof/>
+          <w:szCs w:val="28"/>
+          <w:u w:val="single"/>
+        </w:rPr>
+        <w:drawing>
+          <wp:anchor distT="0" distB="0" distL="114300" distR="114300" simplePos="0" relativeHeight="251738112" behindDoc="0" locked="0" layoutInCell="1" allowOverlap="1">
+            <wp:simplePos x="0" y="0"/>
+            <wp:positionH relativeFrom="column">
+              <wp:posOffset>0</wp:posOffset>
+            </wp:positionH>
+            <wp:positionV relativeFrom="paragraph">
+              <wp:posOffset>344805</wp:posOffset>
+            </wp:positionV>
+            <wp:extent cx="6371590" cy="1218565"/>
+            <wp:effectExtent l="0" t="0" r="0" b="635"/>
+            <wp:wrapNone/>
+            <wp:docPr id="219" name="Image 219"/>
+            <wp:cNvGraphicFramePr>
+              <a:graphicFrameLocks xmlns:a="http://schemas.openxmlformats.org/drawingml/2006/main" noChangeAspect="1"/>
+            </wp:cNvGraphicFramePr>
+            <a:graphic xmlns:a="http://schemas.openxmlformats.org/drawingml/2006/main">
+              <a:graphicData uri="http://schemas.openxmlformats.org/drawingml/2006/picture">
+                <pic:pic xmlns:pic="http://schemas.openxmlformats.org/drawingml/2006/picture">
+                  <pic:nvPicPr>
+                    <pic:cNvPr id="219" name="location.jpg"/>
+                    <pic:cNvPicPr/>
+                  </pic:nvPicPr>
+                  <pic:blipFill>
+                    <a:blip r:embed="rId39">
+                      <a:extLst>
+                        <a:ext uri="{28A0092B-C50C-407E-A947-70E740481C1C}">
+                          <a14:useLocalDpi xmlns:a14="http://schemas.microsoft.com/office/drawing/2010/main" val="0"/>
+                        </a:ext>
+                      </a:extLst>
+                    </a:blip>
+                    <a:stretch>
+                      <a:fillRect/>
+                    </a:stretch>
+                  </pic:blipFill>
+                  <pic:spPr>
+                    <a:xfrm>
+                      <a:off x="0" y="0"/>
+                      <a:ext cx="6371590" cy="1218565"/>
+                    </a:xfrm>
+                    <a:prstGeom prst="rect">
+                      <a:avLst/>
+                    </a:prstGeom>
+                  </pic:spPr>
+                </pic:pic>
+              </a:graphicData>
+            </a:graphic>
+          </wp:anchor>
+        </w:drawing>
+      </w:r>
+    </w:p>
+    <w:p>
+      <w:pPr>
+        <w:spacing w:after="200"/>
+        <w:rPr>
+          <w:b w:val="0"/>
+          <w:bCs/>
+          <w:szCs w:val="28"/>
+          <w:u w:val="single"/>
+        </w:rPr>
+      </w:pPr>
+    </w:p>
+    <w:p>
+      <w:pPr>
+        <w:spacing w:after="200"/>
+        <w:rPr>
+          <w:b w:val="0"/>
+          <w:bCs/>
+          <w:szCs w:val="28"/>
+          <w:u w:val="single"/>
+        </w:rPr>
+      </w:pPr>
+    </w:p>
+    <w:p>
+      <w:pPr>
+        <w:spacing w:after="200"/>
+        <w:rPr>
+          <w:b w:val="0"/>
+          <w:bCs/>
+          <w:szCs w:val="28"/>
+          <w:u w:val="single"/>
+        </w:rPr>
+      </w:pPr>
+    </w:p>
+    <w:p>
+      <w:pPr>
+        <w:spacing w:after="200"/>
+        <w:rPr>
+          <w:b w:val="0"/>
+          <w:bCs/>
+          <w:szCs w:val="28"/>
+          <w:u w:val="single"/>
+        </w:rPr>
+      </w:pPr>
+    </w:p>
+    <w:p>
+      <w:pPr>
+        <w:spacing w:after="200"/>
+        <w:rPr>
+          <w:b w:val="0"/>
+          <w:bCs/>
+          <w:sz w:val="24"/>
+          <w:szCs w:val="24"/>
+        </w:rPr>
+      </w:pPr>
+      <w:r>
+        <w:rPr>
+          <w:b w:val="0"/>
+          <w:bCs/>
+          <w:sz w:val="24"/>
+          <w:szCs w:val="24"/>
+        </w:rPr>
+        <w:t>Un nouvel id est crée à chaque location. Nous trouvons les informations suivantes :</w:t>
+      </w:r>
+    </w:p>
+    <w:p>
+      <w:pPr>
+        <w:spacing w:after="200" w:line="240" w:lineRule="auto"/>
+        <w:rPr>
+          <w:b w:val="0"/>
+          <w:bCs/>
+          <w:sz w:val="24"/>
+          <w:szCs w:val="24"/>
+        </w:rPr>
+      </w:pPr>
+      <w:r>
+        <w:rPr>
+          <w:b w:val="0"/>
+          <w:bCs/>
+          <w:sz w:val="24"/>
+          <w:szCs w:val="24"/>
+        </w:rPr>
+        <w:t xml:space="preserve">Le numéro du tome, </w:t>
+      </w:r>
+    </w:p>
+    <w:p>
+      <w:pPr>
+        <w:spacing w:after="200" w:line="240" w:lineRule="auto"/>
+        <w:rPr>
+          <w:b w:val="0"/>
+          <w:bCs/>
+          <w:sz w:val="24"/>
+          <w:szCs w:val="24"/>
+        </w:rPr>
+      </w:pPr>
+      <w:proofErr w:type="spellStart"/>
+      <w:proofErr w:type="gramStart"/>
+      <w:r>
+        <w:rPr>
+          <w:b w:val="0"/>
+          <w:bCs/>
+          <w:sz w:val="24"/>
+          <w:szCs w:val="24"/>
+        </w:rPr>
+        <w:t>l’id</w:t>
+      </w:r>
+      <w:proofErr w:type="spellEnd"/>
+      <w:proofErr w:type="gramEnd"/>
+      <w:r>
+        <w:rPr>
+          <w:b w:val="0"/>
+          <w:bCs/>
+          <w:sz w:val="24"/>
+          <w:szCs w:val="24"/>
+        </w:rPr>
+        <w:t xml:space="preserve"> du client, </w:t>
+      </w:r>
+    </w:p>
+    <w:p>
+      <w:pPr>
+        <w:spacing w:after="200" w:line="240" w:lineRule="auto"/>
+        <w:rPr>
+          <w:b w:val="0"/>
+          <w:bCs/>
+          <w:sz w:val="24"/>
+          <w:szCs w:val="24"/>
+        </w:rPr>
+      </w:pPr>
+      <w:proofErr w:type="gramStart"/>
+      <w:r>
+        <w:rPr>
+          <w:b w:val="0"/>
+          <w:bCs/>
+          <w:sz w:val="24"/>
+          <w:szCs w:val="24"/>
+        </w:rPr>
+        <w:t>la</w:t>
+      </w:r>
+      <w:proofErr w:type="gramEnd"/>
+      <w:r>
+        <w:rPr>
+          <w:b w:val="0"/>
+          <w:bCs/>
+          <w:sz w:val="24"/>
+          <w:szCs w:val="24"/>
+        </w:rPr>
+        <w:t xml:space="preserve"> date de location, </w:t>
+      </w:r>
+    </w:p>
+    <w:p>
+      <w:pPr>
+        <w:spacing w:after="200" w:line="240" w:lineRule="auto"/>
+        <w:rPr>
+          <w:b w:val="0"/>
+          <w:bCs/>
+          <w:sz w:val="24"/>
+          <w:szCs w:val="24"/>
+        </w:rPr>
+      </w:pPr>
+      <w:proofErr w:type="gramStart"/>
+      <w:r>
+        <w:rPr>
+          <w:b w:val="0"/>
+          <w:bCs/>
+          <w:sz w:val="24"/>
+          <w:szCs w:val="24"/>
+        </w:rPr>
+        <w:t>la</w:t>
+      </w:r>
+      <w:proofErr w:type="gramEnd"/>
+      <w:r>
+        <w:rPr>
+          <w:b w:val="0"/>
+          <w:bCs/>
+          <w:sz w:val="24"/>
+          <w:szCs w:val="24"/>
+        </w:rPr>
+        <w:t xml:space="preserve"> date de retour max, </w:t>
+      </w:r>
+    </w:p>
+    <w:p>
+      <w:pPr>
+        <w:spacing w:after="200" w:line="240" w:lineRule="auto"/>
+        <w:rPr>
+          <w:b w:val="0"/>
+          <w:bCs/>
+          <w:sz w:val="24"/>
+          <w:szCs w:val="24"/>
+        </w:rPr>
+      </w:pPr>
+      <w:proofErr w:type="gramStart"/>
+      <w:r>
+        <w:rPr>
+          <w:b w:val="0"/>
+          <w:bCs/>
+          <w:sz w:val="24"/>
+          <w:szCs w:val="24"/>
+        </w:rPr>
+        <w:t>à</w:t>
+      </w:r>
+      <w:proofErr w:type="gramEnd"/>
+      <w:r>
+        <w:rPr>
+          <w:b w:val="0"/>
+          <w:bCs/>
+          <w:sz w:val="24"/>
+          <w:szCs w:val="24"/>
+        </w:rPr>
+        <w:t xml:space="preserve"> quelle série appartient le tome et s’il a été retourné ou pas encore.</w:t>
+      </w:r>
+    </w:p>
+    <w:p>
+      <w:pPr>
+        <w:spacing w:after="200" w:line="240" w:lineRule="auto"/>
+        <w:rPr>
+          <w:b w:val="0"/>
+          <w:bCs/>
+          <w:sz w:val="24"/>
+          <w:szCs w:val="24"/>
+        </w:rPr>
+      </w:pPr>
+    </w:p>
+    <w:p>
+      <w:pPr>
+        <w:spacing w:after="200" w:line="240" w:lineRule="auto"/>
+        <w:rPr>
+          <w:b w:val="0"/>
+          <w:bCs/>
+          <w:sz w:val="24"/>
+          <w:szCs w:val="24"/>
+          <w:u w:val="single"/>
+        </w:rPr>
+      </w:pPr>
+      <w:r>
+        <w:rPr>
+          <w:b w:val="0"/>
+          <w:bCs/>
+          <w:noProof/>
+          <w:szCs w:val="28"/>
+          <w:u w:val="single"/>
+        </w:rPr>
+        <w:drawing>
+          <wp:anchor distT="0" distB="0" distL="114300" distR="114300" simplePos="0" relativeHeight="251739136" behindDoc="0" locked="0" layoutInCell="1" allowOverlap="1">
+            <wp:simplePos x="0" y="0"/>
+            <wp:positionH relativeFrom="column">
+              <wp:posOffset>0</wp:posOffset>
+            </wp:positionH>
+            <wp:positionV relativeFrom="paragraph">
+              <wp:posOffset>310515</wp:posOffset>
+            </wp:positionV>
+            <wp:extent cx="3314700" cy="993275"/>
+            <wp:effectExtent l="0" t="0" r="0" b="0"/>
+            <wp:wrapNone/>
+            <wp:docPr id="220" name="Image 220"/>
+            <wp:cNvGraphicFramePr>
+              <a:graphicFrameLocks xmlns:a="http://schemas.openxmlformats.org/drawingml/2006/main" noChangeAspect="1"/>
+            </wp:cNvGraphicFramePr>
+            <a:graphic xmlns:a="http://schemas.openxmlformats.org/drawingml/2006/main">
+              <a:graphicData uri="http://schemas.openxmlformats.org/drawingml/2006/picture">
+                <pic:pic xmlns:pic="http://schemas.openxmlformats.org/drawingml/2006/picture">
+                  <pic:nvPicPr>
+                    <pic:cNvPr id="220" name="table series.jpg"/>
+                    <pic:cNvPicPr/>
+                  </pic:nvPicPr>
+                  <pic:blipFill>
+                    <a:blip r:embed="rId40">
+                      <a:extLst>
+                        <a:ext uri="{28A0092B-C50C-407E-A947-70E740481C1C}">
+                          <a14:useLocalDpi xmlns:a14="http://schemas.microsoft.com/office/drawing/2010/main" val="0"/>
+                        </a:ext>
+                      </a:extLst>
+                    </a:blip>
+                    <a:stretch>
+                      <a:fillRect/>
+                    </a:stretch>
+                  </pic:blipFill>
+                  <pic:spPr>
+                    <a:xfrm>
+                      <a:off x="0" y="0"/>
+                      <a:ext cx="3314700" cy="993275"/>
+                    </a:xfrm>
+                    <a:prstGeom prst="rect">
+                      <a:avLst/>
+                    </a:prstGeom>
+                  </pic:spPr>
+                </pic:pic>
+              </a:graphicData>
+            </a:graphic>
+            <wp14:sizeRelH relativeFrom="margin">
+              <wp14:pctWidth>0</wp14:pctWidth>
+            </wp14:sizeRelH>
+            <wp14:sizeRelV relativeFrom="margin">
+              <wp14:pctHeight>0</wp14:pctHeight>
+            </wp14:sizeRelV>
+          </wp:anchor>
+        </w:drawing>
+      </w:r>
+      <w:r>
+        <w:rPr>
+          <w:b w:val="0"/>
+          <w:bCs/>
+          <w:szCs w:val="28"/>
+          <w:u w:val="single"/>
+        </w:rPr>
+        <w:t>La table des Séries</w:t>
+      </w:r>
+      <w:r>
+        <w:rPr>
+          <w:b w:val="0"/>
+          <w:bCs/>
+          <w:sz w:val="24"/>
+          <w:szCs w:val="24"/>
+          <w:u w:val="single"/>
+        </w:rPr>
+        <w:t>.</w:t>
+      </w:r>
+    </w:p>
+    <w:p>
+      <w:pPr>
+        <w:spacing w:after="200" w:line="240" w:lineRule="auto"/>
+        <w:rPr>
+          <w:b w:val="0"/>
+          <w:bCs/>
+          <w:sz w:val="24"/>
+          <w:szCs w:val="24"/>
+          <w:u w:val="single"/>
+        </w:rPr>
+      </w:pPr>
+    </w:p>
+    <w:p>
+      <w:pPr>
+        <w:spacing w:after="200" w:line="240" w:lineRule="auto"/>
+        <w:rPr>
+          <w:b w:val="0"/>
+          <w:bCs/>
+          <w:sz w:val="24"/>
+          <w:szCs w:val="24"/>
+          <w:u w:val="single"/>
+        </w:rPr>
+      </w:pPr>
+    </w:p>
+    <w:p>
+      <w:pPr>
+        <w:spacing w:after="200" w:line="240" w:lineRule="auto"/>
+        <w:rPr>
+          <w:b w:val="0"/>
+          <w:bCs/>
+          <w:sz w:val="24"/>
+          <w:szCs w:val="24"/>
+          <w:u w:val="single"/>
+        </w:rPr>
+      </w:pPr>
+    </w:p>
+    <w:p>
+      <w:pPr>
+        <w:spacing w:after="200" w:line="240" w:lineRule="auto"/>
+        <w:rPr>
+          <w:b w:val="0"/>
+          <w:bCs/>
+          <w:sz w:val="24"/>
+          <w:szCs w:val="24"/>
+          <w:u w:val="single"/>
+        </w:rPr>
+      </w:pPr>
+      <w:r>
+        <w:rPr>
+          <w:b w:val="0"/>
+          <w:bCs/>
+          <w:sz w:val="24"/>
+          <w:szCs w:val="24"/>
+          <w:u w:val="single"/>
+        </w:rPr>
+        <w:t xml:space="preserve">Un nouvel id est </w:t>
+      </w:r>
+      <w:proofErr w:type="spellStart"/>
+      <w:r>
+        <w:rPr>
+          <w:b w:val="0"/>
+          <w:bCs/>
+          <w:sz w:val="24"/>
+          <w:szCs w:val="24"/>
+          <w:u w:val="single"/>
+        </w:rPr>
+        <w:t>cré</w:t>
+      </w:r>
+      <w:proofErr w:type="spellEnd"/>
+      <w:r>
+        <w:rPr>
+          <w:b w:val="0"/>
+          <w:bCs/>
+          <w:sz w:val="24"/>
+          <w:szCs w:val="24"/>
+          <w:u w:val="single"/>
+        </w:rPr>
+        <w:t xml:space="preserve"> pour chaque nouvelle série.</w:t>
+      </w:r>
+    </w:p>
+    <w:p>
+      <w:pPr>
+        <w:spacing w:after="200" w:line="240" w:lineRule="auto"/>
+        <w:rPr>
+          <w:b w:val="0"/>
+          <w:bCs/>
+          <w:sz w:val="24"/>
+          <w:szCs w:val="24"/>
+        </w:rPr>
+      </w:pPr>
+      <w:r>
+        <w:rPr>
+          <w:b w:val="0"/>
+          <w:bCs/>
+          <w:sz w:val="24"/>
+          <w:szCs w:val="24"/>
+        </w:rPr>
+        <w:t>Nous retrouvons les informations suivantes</w:t>
+      </w:r>
+      <w:r>
+        <w:rPr>
+          <w:b w:val="0"/>
+          <w:bCs/>
+          <w:sz w:val="24"/>
+          <w:szCs w:val="24"/>
+        </w:rPr>
+        <w:t> :</w:t>
+      </w:r>
+    </w:p>
+    <w:p>
+      <w:pPr>
+        <w:spacing w:after="200" w:line="240" w:lineRule="auto"/>
+        <w:rPr>
+          <w:b w:val="0"/>
+          <w:bCs/>
+          <w:sz w:val="24"/>
+          <w:szCs w:val="24"/>
+        </w:rPr>
+      </w:pPr>
+      <w:r>
+        <w:rPr>
+          <w:b w:val="0"/>
+          <w:bCs/>
+          <w:sz w:val="24"/>
+          <w:szCs w:val="24"/>
+        </w:rPr>
+        <w:t>Id de la série.</w:t>
+      </w:r>
+    </w:p>
+    <w:p>
+      <w:pPr>
+        <w:spacing w:after="200" w:line="240" w:lineRule="auto"/>
+        <w:rPr>
+          <w:b w:val="0"/>
+          <w:bCs/>
+          <w:sz w:val="24"/>
+          <w:szCs w:val="24"/>
+        </w:rPr>
+      </w:pPr>
+      <w:r>
+        <w:rPr>
+          <w:b w:val="0"/>
+          <w:bCs/>
+          <w:sz w:val="24"/>
+          <w:szCs w:val="24"/>
+        </w:rPr>
+        <w:t>Le nom de la série.</w:t>
+      </w:r>
+    </w:p>
+    <w:p>
+      <w:pPr>
+        <w:spacing w:after="200" w:line="240" w:lineRule="auto"/>
+        <w:rPr>
+          <w:b w:val="0"/>
+          <w:bCs/>
+          <w:sz w:val="24"/>
+          <w:szCs w:val="24"/>
+        </w:rPr>
+      </w:pPr>
+      <w:r>
+        <w:rPr>
+          <w:b w:val="0"/>
+          <w:bCs/>
+          <w:sz w:val="24"/>
+          <w:szCs w:val="24"/>
+        </w:rPr>
+        <w:t>La date de création de la série.</w:t>
+      </w:r>
+    </w:p>
+    <w:p>
+      <w:pPr>
+        <w:spacing w:after="200" w:line="240" w:lineRule="auto"/>
+        <w:rPr>
+          <w:b w:val="0"/>
+          <w:bCs/>
+          <w:sz w:val="24"/>
+          <w:szCs w:val="24"/>
+        </w:rPr>
+      </w:pPr>
+      <w:r>
+        <w:rPr>
+          <w:b w:val="0"/>
+          <w:bCs/>
+          <w:sz w:val="24"/>
+          <w:szCs w:val="24"/>
+        </w:rPr>
+        <w:t>L’auteur de la série.</w:t>
+      </w:r>
+    </w:p>
+    <w:p>
+      <w:pPr>
+        <w:spacing w:after="200" w:line="240" w:lineRule="auto"/>
+        <w:rPr>
+          <w:b w:val="0"/>
+          <w:bCs/>
+          <w:sz w:val="24"/>
+          <w:szCs w:val="24"/>
+        </w:rPr>
+      </w:pPr>
+      <w:r>
+        <w:rPr>
+          <w:b w:val="0"/>
+          <w:bCs/>
+          <w:sz w:val="24"/>
+          <w:szCs w:val="24"/>
+        </w:rPr>
+        <w:t>Et une image de la série en question.</w:t>
+      </w:r>
+    </w:p>
+    <w:p>
+      <w:pPr>
+        <w:spacing w:after="200" w:line="240" w:lineRule="auto"/>
+        <w:rPr>
+          <w:b w:val="0"/>
+          <w:bCs/>
+          <w:sz w:val="24"/>
+          <w:szCs w:val="24"/>
+        </w:rPr>
+      </w:pPr>
+      <w:r>
+        <w:rPr>
+          <w:b w:val="0"/>
+          <w:bCs/>
+          <w:sz w:val="24"/>
+          <w:szCs w:val="24"/>
+        </w:rPr>
+        <w:br w:type="page"/>
+      </w:r>
+      <w:r>
+        <w:rPr>
+          <w:b w:val="0"/>
+          <w:bCs/>
+          <w:noProof/>
+          <w:szCs w:val="28"/>
+        </w:rPr>
+        <w:lastRenderedPageBreak/>
+        <w:drawing>
+          <wp:anchor distT="0" distB="0" distL="114300" distR="114300" simplePos="0" relativeHeight="251740160" behindDoc="0" locked="0" layoutInCell="1" allowOverlap="1">
+            <wp:simplePos x="0" y="0"/>
+            <wp:positionH relativeFrom="column">
+              <wp:posOffset>304800</wp:posOffset>
+            </wp:positionH>
+            <wp:positionV relativeFrom="paragraph">
+              <wp:posOffset>234315</wp:posOffset>
+            </wp:positionV>
+            <wp:extent cx="1875351" cy="1790700"/>
+            <wp:effectExtent l="0" t="0" r="0" b="0"/>
+            <wp:wrapNone/>
+            <wp:docPr id="221" name="Image 221"/>
+            <wp:cNvGraphicFramePr>
+              <a:graphicFrameLocks xmlns:a="http://schemas.openxmlformats.org/drawingml/2006/main" noChangeAspect="1"/>
+            </wp:cNvGraphicFramePr>
+            <a:graphic xmlns:a="http://schemas.openxmlformats.org/drawingml/2006/main">
+              <a:graphicData uri="http://schemas.openxmlformats.org/drawingml/2006/picture">
+                <pic:pic xmlns:pic="http://schemas.openxmlformats.org/drawingml/2006/picture">
+                  <pic:nvPicPr>
+                    <pic:cNvPr id="221" name="table tomes.jpg"/>
+                    <pic:cNvPicPr/>
+                  </pic:nvPicPr>
+                  <pic:blipFill>
+                    <a:blip r:embed="rId41">
+                      <a:extLst>
+                        <a:ext uri="{28A0092B-C50C-407E-A947-70E740481C1C}">
+                          <a14:useLocalDpi xmlns:a14="http://schemas.microsoft.com/office/drawing/2010/main" val="0"/>
+                        </a:ext>
+                      </a:extLst>
+                    </a:blip>
+                    <a:stretch>
+                      <a:fillRect/>
+                    </a:stretch>
+                  </pic:blipFill>
+                  <pic:spPr>
+                    <a:xfrm>
+                      <a:off x="0" y="0"/>
+                      <a:ext cx="1875351" cy="1790700"/>
+                    </a:xfrm>
+                    <a:prstGeom prst="rect">
+                      <a:avLst/>
+                    </a:prstGeom>
+                  </pic:spPr>
+                </pic:pic>
+              </a:graphicData>
+            </a:graphic>
+            <wp14:sizeRelH relativeFrom="margin">
+              <wp14:pctWidth>0</wp14:pctWidth>
+            </wp14:sizeRelH>
+            <wp14:sizeRelV relativeFrom="margin">
+              <wp14:pctHeight>0</wp14:pctHeight>
+            </wp14:sizeRelV>
+          </wp:anchor>
+        </w:drawing>
+      </w:r>
+      <w:r>
+        <w:rPr>
+          <w:b w:val="0"/>
+          <w:bCs/>
+          <w:szCs w:val="28"/>
+          <w:u w:val="single"/>
+        </w:rPr>
+        <w:t>La table des tomes </w:t>
+      </w:r>
+      <w:r>
+        <w:rPr>
+          <w:b w:val="0"/>
+          <w:bCs/>
+          <w:sz w:val="24"/>
+          <w:szCs w:val="24"/>
+          <w:u w:val="single"/>
+        </w:rPr>
+        <w:t>:</w:t>
+      </w:r>
+    </w:p>
+    <w:p>
+      <w:pPr>
+        <w:spacing w:after="200" w:line="240" w:lineRule="auto"/>
+        <w:rPr>
+          <w:b w:val="0"/>
+          <w:bCs/>
+          <w:sz w:val="24"/>
+          <w:szCs w:val="24"/>
+        </w:rPr>
+      </w:pPr>
+    </w:p>
+    <w:p>
+      <w:pPr>
+        <w:spacing w:after="200" w:line="240" w:lineRule="auto"/>
+        <w:rPr>
+          <w:b w:val="0"/>
+          <w:bCs/>
+          <w:sz w:val="24"/>
+          <w:szCs w:val="24"/>
+        </w:rPr>
+      </w:pPr>
+    </w:p>
+    <w:p>
+      <w:pPr>
+        <w:spacing w:after="200" w:line="240" w:lineRule="auto"/>
+        <w:rPr>
+          <w:b w:val="0"/>
+          <w:bCs/>
+          <w:sz w:val="24"/>
+          <w:szCs w:val="24"/>
+        </w:rPr>
+      </w:pPr>
+    </w:p>
+    <w:p>
+      <w:pPr>
+        <w:spacing w:after="200" w:line="240" w:lineRule="auto"/>
+        <w:rPr>
+          <w:b w:val="0"/>
+          <w:bCs/>
+          <w:sz w:val="24"/>
+          <w:szCs w:val="24"/>
+        </w:rPr>
+      </w:pPr>
+    </w:p>
+    <w:p>
+      <w:pPr>
+        <w:spacing w:after="200" w:line="240" w:lineRule="auto"/>
+        <w:rPr>
+          <w:b w:val="0"/>
+          <w:bCs/>
+          <w:sz w:val="24"/>
+          <w:szCs w:val="24"/>
+        </w:rPr>
+      </w:pPr>
+    </w:p>
+    <w:p>
+      <w:pPr>
+        <w:spacing w:after="200" w:line="240" w:lineRule="auto"/>
+        <w:rPr>
+          <w:b w:val="0"/>
+          <w:bCs/>
+          <w:sz w:val="24"/>
+          <w:szCs w:val="24"/>
+          <w:u w:val="single"/>
+        </w:rPr>
+      </w:pPr>
+    </w:p>
+    <w:p>
+      <w:pPr>
+        <w:spacing w:after="200" w:line="240" w:lineRule="auto"/>
+        <w:rPr>
+          <w:b w:val="0"/>
+          <w:bCs/>
+          <w:sz w:val="24"/>
+          <w:szCs w:val="24"/>
+          <w:u w:val="single"/>
+        </w:rPr>
+      </w:pPr>
+      <w:r>
+        <w:rPr>
+          <w:b w:val="0"/>
+          <w:bCs/>
+          <w:sz w:val="24"/>
+          <w:szCs w:val="24"/>
+          <w:u w:val="single"/>
+        </w:rPr>
+        <w:t xml:space="preserve">Un nouvel id est </w:t>
+      </w:r>
+      <w:proofErr w:type="spellStart"/>
+      <w:r>
+        <w:rPr>
+          <w:b w:val="0"/>
+          <w:bCs/>
+          <w:sz w:val="24"/>
+          <w:szCs w:val="24"/>
+          <w:u w:val="single"/>
+        </w:rPr>
+        <w:t>cré</w:t>
+      </w:r>
+      <w:r>
+        <w:rPr>
+          <w:b w:val="0"/>
+          <w:bCs/>
+          <w:sz w:val="24"/>
+          <w:szCs w:val="24"/>
+          <w:u w:val="single"/>
+        </w:rPr>
+        <w:t>e</w:t>
+      </w:r>
+      <w:proofErr w:type="spellEnd"/>
+      <w:r>
+        <w:rPr>
+          <w:b w:val="0"/>
+          <w:bCs/>
+          <w:sz w:val="24"/>
+          <w:szCs w:val="24"/>
+          <w:u w:val="single"/>
+        </w:rPr>
+        <w:t xml:space="preserve"> pour chaque nou</w:t>
+      </w:r>
+      <w:r>
+        <w:rPr>
+          <w:b w:val="0"/>
+          <w:bCs/>
+          <w:sz w:val="24"/>
+          <w:szCs w:val="24"/>
+          <w:u w:val="single"/>
+        </w:rPr>
+        <w:t>veau tome</w:t>
+      </w:r>
+      <w:r>
+        <w:rPr>
+          <w:b w:val="0"/>
+          <w:bCs/>
+          <w:sz w:val="24"/>
+          <w:szCs w:val="24"/>
+          <w:u w:val="single"/>
+        </w:rPr>
+        <w:t>.</w:t>
+      </w:r>
+    </w:p>
+    <w:p>
+      <w:pPr>
+        <w:spacing w:after="200" w:line="240" w:lineRule="auto"/>
+        <w:rPr>
+          <w:b w:val="0"/>
+          <w:bCs/>
+          <w:sz w:val="24"/>
+          <w:szCs w:val="24"/>
+        </w:rPr>
+      </w:pPr>
+      <w:r>
+        <w:rPr>
+          <w:b w:val="0"/>
+          <w:bCs/>
+          <w:sz w:val="24"/>
+          <w:szCs w:val="24"/>
+        </w:rPr>
+        <w:t>Nous retrouvons les informations suivantes</w:t>
+      </w:r>
+      <w:r>
+        <w:rPr>
+          <w:b w:val="0"/>
+          <w:bCs/>
+          <w:sz w:val="24"/>
+          <w:szCs w:val="24"/>
+        </w:rPr>
+        <w:t> :</w:t>
+      </w:r>
+    </w:p>
+    <w:p>
+      <w:pPr>
+        <w:spacing w:after="200" w:line="240" w:lineRule="auto"/>
+        <w:rPr>
+          <w:b w:val="0"/>
+          <w:bCs/>
+          <w:sz w:val="24"/>
+          <w:szCs w:val="24"/>
+        </w:rPr>
+      </w:pPr>
+      <w:r>
+        <w:rPr>
+          <w:b w:val="0"/>
+          <w:bCs/>
+          <w:sz w:val="24"/>
+          <w:szCs w:val="24"/>
+        </w:rPr>
+        <w:t>Le numéro du tome</w:t>
+      </w:r>
+      <w:r>
+        <w:rPr>
+          <w:b w:val="0"/>
+          <w:bCs/>
+          <w:sz w:val="24"/>
+          <w:szCs w:val="24"/>
+        </w:rPr>
+        <w:t>.</w:t>
+      </w:r>
+    </w:p>
+    <w:p>
+      <w:pPr>
+        <w:spacing w:after="200" w:line="240" w:lineRule="auto"/>
+        <w:rPr>
+          <w:b w:val="0"/>
+          <w:bCs/>
+          <w:sz w:val="24"/>
+          <w:szCs w:val="24"/>
+        </w:rPr>
+      </w:pPr>
+      <w:r>
+        <w:rPr>
+          <w:b w:val="0"/>
+          <w:bCs/>
+          <w:sz w:val="24"/>
+          <w:szCs w:val="24"/>
+        </w:rPr>
+        <w:t xml:space="preserve">Le </w:t>
+      </w:r>
+      <w:r>
+        <w:rPr>
+          <w:b w:val="0"/>
+          <w:bCs/>
+          <w:sz w:val="24"/>
+          <w:szCs w:val="24"/>
+        </w:rPr>
+        <w:t>stock disponible pour ce tome</w:t>
+      </w:r>
+      <w:r>
+        <w:rPr>
+          <w:b w:val="0"/>
+          <w:bCs/>
+          <w:sz w:val="24"/>
+          <w:szCs w:val="24"/>
+        </w:rPr>
+        <w:t>.</w:t>
+      </w:r>
+    </w:p>
+    <w:p>
+      <w:pPr>
+        <w:spacing w:after="200" w:line="240" w:lineRule="auto"/>
+        <w:rPr>
+          <w:b w:val="0"/>
+          <w:bCs/>
+          <w:sz w:val="24"/>
+          <w:szCs w:val="24"/>
+        </w:rPr>
+      </w:pPr>
+      <w:r>
+        <w:rPr>
+          <w:b w:val="0"/>
+          <w:bCs/>
+          <w:sz w:val="24"/>
+          <w:szCs w:val="24"/>
+        </w:rPr>
+        <w:t>A quelle série appartient le tome. (</w:t>
+      </w:r>
+      <w:proofErr w:type="spellStart"/>
+      <w:r>
+        <w:rPr>
+          <w:b w:val="0"/>
+          <w:bCs/>
+          <w:sz w:val="24"/>
+          <w:szCs w:val="24"/>
+        </w:rPr>
+        <w:t>Foreign</w:t>
+      </w:r>
+      <w:proofErr w:type="spellEnd"/>
+      <w:r>
+        <w:rPr>
+          <w:b w:val="0"/>
+          <w:bCs/>
+          <w:sz w:val="24"/>
+          <w:szCs w:val="24"/>
+        </w:rPr>
+        <w:t xml:space="preserve"> Key).</w:t>
+      </w:r>
+    </w:p>
+    <w:p>
+      <w:pPr>
+        <w:spacing w:after="200" w:line="240" w:lineRule="auto"/>
+        <w:rPr>
+          <w:b w:val="0"/>
+          <w:bCs/>
+          <w:sz w:val="24"/>
+          <w:szCs w:val="24"/>
+        </w:rPr>
+      </w:pPr>
+    </w:p>
+    <w:p>
+      <w:pPr>
+        <w:spacing w:after="200" w:line="240" w:lineRule="auto"/>
+        <w:rPr>
+          <w:b w:val="0"/>
+          <w:bCs/>
+          <w:sz w:val="24"/>
+          <w:szCs w:val="24"/>
+        </w:rPr>
+      </w:pPr>
+    </w:p>
+    <w:p>
+      <w:pPr>
+        <w:spacing w:after="200" w:line="240" w:lineRule="auto"/>
+        <w:rPr>
+          <w:b w:val="0"/>
+          <w:bCs/>
+          <w:sz w:val="24"/>
+          <w:szCs w:val="24"/>
+          <w:u w:val="single"/>
+        </w:rPr>
+      </w:pPr>
+      <w:r>
+        <w:rPr>
+          <w:b w:val="0"/>
+          <w:bCs/>
+          <w:noProof/>
+          <w:szCs w:val="28"/>
+        </w:rPr>
+        <w:drawing>
+          <wp:anchor distT="0" distB="0" distL="114300" distR="114300" simplePos="0" relativeHeight="251741184" behindDoc="0" locked="0" layoutInCell="1" allowOverlap="1">
+            <wp:simplePos x="0" y="0"/>
+            <wp:positionH relativeFrom="column">
+              <wp:posOffset>-152400</wp:posOffset>
+            </wp:positionH>
+            <wp:positionV relativeFrom="paragraph">
+              <wp:posOffset>286385</wp:posOffset>
+            </wp:positionV>
+            <wp:extent cx="6371590" cy="1066800"/>
+            <wp:effectExtent l="0" t="0" r="0" b="0"/>
+            <wp:wrapNone/>
+            <wp:docPr id="222" name="Image 222"/>
+            <wp:cNvGraphicFramePr>
+              <a:graphicFrameLocks xmlns:a="http://schemas.openxmlformats.org/drawingml/2006/main" noChangeAspect="1"/>
+            </wp:cNvGraphicFramePr>
+            <a:graphic xmlns:a="http://schemas.openxmlformats.org/drawingml/2006/main">
+              <a:graphicData uri="http://schemas.openxmlformats.org/drawingml/2006/picture">
+                <pic:pic xmlns:pic="http://schemas.openxmlformats.org/drawingml/2006/picture">
+                  <pic:nvPicPr>
+                    <pic:cNvPr id="222" name="table users.jpg"/>
+                    <pic:cNvPicPr/>
+                  </pic:nvPicPr>
+                  <pic:blipFill>
+                    <a:blip r:embed="rId42">
+                      <a:extLst>
+                        <a:ext uri="{28A0092B-C50C-407E-A947-70E740481C1C}">
+                          <a14:useLocalDpi xmlns:a14="http://schemas.microsoft.com/office/drawing/2010/main" val="0"/>
+                        </a:ext>
+                      </a:extLst>
+                    </a:blip>
+                    <a:stretch>
+                      <a:fillRect/>
+                    </a:stretch>
+                  </pic:blipFill>
+                  <pic:spPr>
+                    <a:xfrm>
+                      <a:off x="0" y="0"/>
+                      <a:ext cx="6371590" cy="1066800"/>
+                    </a:xfrm>
+                    <a:prstGeom prst="rect">
+                      <a:avLst/>
+                    </a:prstGeom>
+                  </pic:spPr>
+                </pic:pic>
+              </a:graphicData>
+            </a:graphic>
+          </wp:anchor>
+        </w:drawing>
+      </w:r>
+      <w:r>
+        <w:rPr>
+          <w:b w:val="0"/>
+          <w:bCs/>
+          <w:szCs w:val="28"/>
+          <w:u w:val="single"/>
+        </w:rPr>
+        <w:t>La table des utilisateurs</w:t>
+      </w:r>
+      <w:r>
+        <w:rPr>
+          <w:b w:val="0"/>
+          <w:bCs/>
+          <w:sz w:val="24"/>
+          <w:szCs w:val="24"/>
+          <w:u w:val="single"/>
+        </w:rPr>
+        <w:t> :</w:t>
+      </w:r>
+    </w:p>
+    <w:p>
+      <w:pPr>
+        <w:spacing w:after="200" w:line="240" w:lineRule="auto"/>
+        <w:rPr>
+          <w:b w:val="0"/>
+          <w:bCs/>
+          <w:sz w:val="24"/>
+          <w:szCs w:val="24"/>
+        </w:rPr>
+      </w:pPr>
+    </w:p>
+    <w:p>
+      <w:pPr>
+        <w:spacing w:after="200" w:line="240" w:lineRule="auto"/>
+        <w:rPr>
+          <w:b w:val="0"/>
+          <w:bCs/>
+          <w:sz w:val="24"/>
+          <w:szCs w:val="24"/>
+        </w:rPr>
+      </w:pPr>
+    </w:p>
+    <w:p>
+      <w:pPr>
+        <w:spacing w:after="200" w:line="240" w:lineRule="auto"/>
+        <w:rPr>
+          <w:b w:val="0"/>
+          <w:bCs/>
+          <w:sz w:val="24"/>
+          <w:szCs w:val="24"/>
+        </w:rPr>
+      </w:pPr>
+    </w:p>
+    <w:p>
+      <w:pPr>
+        <w:spacing w:after="200" w:line="240" w:lineRule="auto"/>
+        <w:rPr>
+          <w:b w:val="0"/>
+          <w:bCs/>
+          <w:sz w:val="24"/>
+          <w:szCs w:val="24"/>
+        </w:rPr>
+      </w:pPr>
+    </w:p>
+    <w:p>
+      <w:pPr>
+        <w:spacing w:after="200" w:line="240" w:lineRule="auto"/>
+        <w:rPr>
+          <w:b w:val="0"/>
+          <w:bCs/>
+          <w:sz w:val="24"/>
+          <w:szCs w:val="24"/>
+        </w:rPr>
+      </w:pPr>
+      <w:r>
+        <w:rPr>
+          <w:b w:val="0"/>
+          <w:bCs/>
+          <w:sz w:val="24"/>
+          <w:szCs w:val="24"/>
+        </w:rPr>
+        <w:t>Nous retrouvons dans cette table les informations relatives aux clients.</w:t>
+      </w:r>
+    </w:p>
+    <w:p>
+      <w:pPr>
+        <w:spacing w:after="200" w:line="240" w:lineRule="auto"/>
+        <w:rPr>
+          <w:b w:val="0"/>
+          <w:bCs/>
+          <w:sz w:val="24"/>
+          <w:szCs w:val="24"/>
+        </w:rPr>
+      </w:pPr>
+      <w:proofErr w:type="spellStart"/>
+      <w:r>
+        <w:rPr>
+          <w:b w:val="0"/>
+          <w:bCs/>
+          <w:sz w:val="24"/>
+          <w:szCs w:val="24"/>
+        </w:rPr>
+        <w:t>L’id</w:t>
+      </w:r>
+      <w:proofErr w:type="spellEnd"/>
+      <w:r>
+        <w:rPr>
+          <w:b w:val="0"/>
+          <w:bCs/>
+          <w:sz w:val="24"/>
+          <w:szCs w:val="24"/>
+        </w:rPr>
+        <w:t xml:space="preserve"> du client généré pour chaque nouveau client.</w:t>
+      </w:r>
+    </w:p>
+    <w:p>
+      <w:pPr>
+        <w:spacing w:after="200" w:line="240" w:lineRule="auto"/>
+        <w:rPr>
+          <w:b w:val="0"/>
+          <w:bCs/>
+          <w:sz w:val="24"/>
+          <w:szCs w:val="24"/>
+        </w:rPr>
+      </w:pPr>
+      <w:r>
+        <w:rPr>
+          <w:b w:val="0"/>
+          <w:bCs/>
+          <w:sz w:val="24"/>
+          <w:szCs w:val="24"/>
+        </w:rPr>
+        <w:t xml:space="preserve">Le </w:t>
+      </w:r>
+      <w:proofErr w:type="spellStart"/>
+      <w:r>
+        <w:rPr>
+          <w:b w:val="0"/>
+          <w:bCs/>
+          <w:sz w:val="24"/>
+          <w:szCs w:val="24"/>
+        </w:rPr>
+        <w:t>password</w:t>
+      </w:r>
+      <w:proofErr w:type="spellEnd"/>
+      <w:r>
+        <w:rPr>
+          <w:b w:val="0"/>
+          <w:bCs/>
+          <w:sz w:val="24"/>
+          <w:szCs w:val="24"/>
+        </w:rPr>
+        <w:t xml:space="preserve"> de celui-ci qui apparait en crypté.</w:t>
+      </w:r>
+    </w:p>
+    <w:p>
+      <w:pPr>
+        <w:spacing w:after="200" w:line="240" w:lineRule="auto"/>
+        <w:rPr>
+          <w:b w:val="0"/>
+          <w:bCs/>
+          <w:sz w:val="24"/>
+          <w:szCs w:val="24"/>
+        </w:rPr>
+      </w:pPr>
+      <w:r>
+        <w:rPr>
+          <w:b w:val="0"/>
+          <w:bCs/>
+          <w:sz w:val="24"/>
+          <w:szCs w:val="24"/>
+        </w:rPr>
+        <w:t>Si la personne est administrateur alors un « y » apparaitra dans la case « admin ».</w:t>
+      </w:r>
+    </w:p>
+    <w:p>
+      <w:pPr>
+        <w:spacing w:after="200" w:line="240" w:lineRule="auto"/>
+        <w:rPr>
+          <w:b w:val="0"/>
+          <w:bCs/>
+          <w:sz w:val="24"/>
+          <w:szCs w:val="24"/>
+        </w:rPr>
+      </w:pPr>
+      <w:r>
+        <w:rPr>
+          <w:b w:val="0"/>
+          <w:bCs/>
+          <w:sz w:val="24"/>
+          <w:szCs w:val="24"/>
+        </w:rPr>
+        <w:t>Le nom de la personne.</w:t>
+      </w:r>
+    </w:p>
+    <w:p>
+      <w:pPr>
+        <w:spacing w:after="200" w:line="240" w:lineRule="auto"/>
+        <w:rPr>
+          <w:b w:val="0"/>
+          <w:bCs/>
+          <w:sz w:val="24"/>
+          <w:szCs w:val="24"/>
+        </w:rPr>
+      </w:pPr>
+      <w:r>
+        <w:rPr>
+          <w:b w:val="0"/>
+          <w:bCs/>
+          <w:sz w:val="24"/>
+          <w:szCs w:val="24"/>
+        </w:rPr>
+        <w:t>Le prénom de la personne.</w:t>
+      </w:r>
+    </w:p>
+    <w:p>
+      <w:pPr>
+        <w:spacing w:after="200" w:line="240" w:lineRule="auto"/>
+        <w:rPr>
+          <w:b w:val="0"/>
+          <w:bCs/>
+          <w:sz w:val="24"/>
+          <w:szCs w:val="24"/>
+        </w:rPr>
+      </w:pPr>
+      <w:r>
+        <w:rPr>
+          <w:b w:val="0"/>
+          <w:bCs/>
+          <w:sz w:val="24"/>
+          <w:szCs w:val="24"/>
+        </w:rPr>
+        <w:t>L’email de la personne utilisé lors de l’enregistrement.</w:t>
+      </w:r>
+    </w:p>
+    <w:p>
+      <w:pPr>
+        <w:spacing w:after="200" w:line="240" w:lineRule="auto"/>
+        <w:rPr>
+          <w:b w:val="0"/>
+          <w:bCs/>
+          <w:sz w:val="24"/>
+          <w:szCs w:val="24"/>
+        </w:rPr>
+      </w:pPr>
+      <w:r>
+        <w:rPr>
+          <w:b w:val="0"/>
+          <w:bCs/>
+          <w:sz w:val="24"/>
+          <w:szCs w:val="24"/>
+        </w:rPr>
+        <w:t>Et enfin le numéro de téléphone de la personne pour joindre celle-ci.</w:t>
+      </w:r>
+    </w:p>
+    <w:p>
+      <w:pPr>
+        <w:spacing w:after="200"/>
+        <w:rPr>
+          <w:b w:val="0"/>
+          <w:bCs/>
+          <w:sz w:val="24"/>
+          <w:szCs w:val="24"/>
+        </w:rPr>
+      </w:pPr>
+      <w:r>
+        <w:rPr>
+          <w:b w:val="0"/>
+          <w:bCs/>
+          <w:sz w:val="24"/>
+          <w:szCs w:val="24"/>
+        </w:rPr>
+        <w:br w:type="page"/>
+      </w:r>
+    </w:p>
+    <w:p>
+      <w:pPr>
+        <w:pStyle w:val="Paragraphedeliste"/>
+        <w:numPr>
+          <w:ilvl w:val="0"/>
+          <w:numId w:val="1"/>
+        </w:numPr>
+        <w:spacing w:after="200" w:line="240" w:lineRule="auto"/>
+        <w:jc w:val="center"/>
+        <w:rPr>
+          <w:b w:val="0"/>
+          <w:bCs/>
+          <w:sz w:val="40"/>
+          <w:szCs w:val="40"/>
+          <w:u w:val="single"/>
+        </w:rPr>
+      </w:pPr>
+      <w:r>
+        <w:rPr>
+          <w:b w:val="0"/>
+          <w:bCs/>
+          <w:sz w:val="40"/>
+          <w:szCs w:val="40"/>
+          <w:u w:val="single"/>
+        </w:rPr>
+        <w:lastRenderedPageBreak/>
+        <w:t>Annexes</w:t>
+      </w:r>
+    </w:p>
+    <w:p>
+      <w:pPr>
+        <w:spacing w:after="200" w:line="240" w:lineRule="auto"/>
+        <w:ind w:left="360"/>
+        <w:rPr>
+          <w:b w:val="0"/>
+          <w:bCs/>
+          <w:sz w:val="40"/>
+          <w:szCs w:val="40"/>
+          <w:u w:val="single"/>
+        </w:rPr>
+      </w:pPr>
+    </w:p>
+    <w:p>
+      <w:pPr>
+        <w:spacing w:after="200" w:line="240" w:lineRule="auto"/>
+        <w:ind w:left="360"/>
+        <w:rPr>
+          <w:b w:val="0"/>
+          <w:bCs/>
+          <w:szCs w:val="28"/>
+          <w:u w:val="single"/>
+        </w:rPr>
+      </w:pPr>
+      <w:bookmarkStart w:id="1" w:name="_GoBack"/>
+      <w:bookmarkEnd w:id="1"/>
+    </w:p>
     <w:sectPr>
-      <w:headerReference w:type="default" r:id="rId38"/>
-      <w:footerReference w:type="default" r:id="rId39"/>
+      <w:headerReference w:type="default" r:id="rId43"/>
+      <w:footerReference w:type="default" r:id="rId44"/>
       <w:pgSz w:w="11906" w:h="16838" w:code="9"/>
       <w:pgMar w:top="720" w:right="936" w:bottom="720" w:left="936" w:header="0" w:footer="289" w:gutter="0"/>
       <w:pgNumType w:start="1"/>
@@ -14497,7 +16321,7 @@
   <w:abstractNum w:abstractNumId="1" w15:restartNumberingAfterBreak="0">
     <w:nsid w:val="52CA4447"/>
     <w:multiLevelType w:val="hybridMultilevel"/>
-    <w:tmpl w:val="F86C0AE4"/>
+    <w:tmpl w:val="B5FC1A82"/>
     <w:lvl w:ilvl="0" w:tplc="040C000F">
       <w:start w:val="1"/>
       <w:numFmt w:val="decimal"/>
@@ -15728,6 +17552,7 @@
   </w:compat>
   <w:rsids>
     <w:rsidRoot w:val="0043562E"/>
+    <w:rsid w:val="00231955"/>
     <w:rsid w:val="003635CC"/>
     <w:rsid w:val="0043562E"/>
     <w:rsid w:val="006619FB"/>
@@ -16565,7 +18390,7 @@
 </file>
 
 <file path=customXml/itemProps2.xml><?xml version="1.0" encoding="utf-8"?>
-<ds:datastoreItem xmlns:ds="http://schemas.openxmlformats.org/officeDocument/2006/customXml" ds:itemID="{0D2C5655-5AC3-4593-8676-7B390D12830C}">
+<ds:datastoreItem xmlns:ds="http://schemas.openxmlformats.org/officeDocument/2006/customXml" ds:itemID="{BF372C82-9FE4-4754-965A-12489D459FF0}">
   <ds:schemaRefs>
     <ds:schemaRef ds:uri="http://schemas.openxmlformats.org/officeDocument/2006/bibliography"/>
   </ds:schemaRefs>

</xml_diff>